<commit_message>
Working on documentation for alpha tests
</commit_message>
<xml_diff>
--- a/Entreprenariat/Dossier/Alpha tests/Documentation.docx
+++ b/Entreprenariat/Dossier/Alpha tests/Documentation.docx
@@ -20,7 +20,7 @@
           <w:u w:val="single"/>
           <w:lang w:val="en-US"/>
         </w:rPr>
-        <w:t>Story of the project</w:t>
+        <w:t>The Version 1</w:t>
       </w:r>
     </w:p>
     <w:p>
@@ -38,224 +38,661 @@
     </w:p>
     <w:p>
       <w:pPr>
-        <w:tabs>
-          <w:tab w:val="left" w:pos="5280"/>
-        </w:tabs>
-        <w:rPr>
-          <w:lang w:val="en-US"/>
-        </w:rPr>
-      </w:pPr>
-      <w:r>
-        <w:rPr>
-          <w:lang w:val="en-US"/>
-        </w:rPr>
-        <w:t>Hello All, I’m Julien, a French programmer i</w:t>
-      </w:r>
-      <w:r>
-        <w:rPr>
-          <w:lang w:val="en-US"/>
-        </w:rPr>
-        <w:t>n love of video games technologies</w:t>
-      </w:r>
-      <w:r>
-        <w:rPr>
-          <w:lang w:val="en-US"/>
-        </w:rPr>
-        <w:t xml:space="preserve"> and its </w:t>
-      </w:r>
-      <w:r>
-        <w:rPr>
-          <w:lang w:val="en-US"/>
-        </w:rPr>
-        <w:t xml:space="preserve">related </w:t>
-      </w:r>
-      <w:r>
-        <w:rPr>
-          <w:lang w:val="en-US"/>
-        </w:rPr>
-        <w:t>art.</w:t>
-      </w:r>
-      <w:r>
-        <w:rPr>
-          <w:lang w:val="en-US"/>
-        </w:rPr>
-        <w:t xml:space="preserve"> One year ago I started creating a full 3D video game development kit with its editor. Now I thank you to take on your time to test this editor</w:t>
-      </w:r>
-      <w:r>
-        <w:rPr>
-          <w:lang w:val="en-US"/>
-        </w:rPr>
-        <w:t xml:space="preserve">. </w:t>
-      </w:r>
-      <w:r>
-        <w:rPr>
-          <w:lang w:val="en-US"/>
-        </w:rPr>
-        <w:t>I find the indie game development solutions today not enough interesting or too expansive with a lot of disadvantage</w:t>
-      </w:r>
-      <w:r>
-        <w:rPr>
-          <w:lang w:val="en-US"/>
-        </w:rPr>
-        <w:t>s</w:t>
-      </w:r>
-      <w:r>
-        <w:rPr>
-          <w:lang w:val="en-US"/>
-        </w:rPr>
-        <w:t xml:space="preserve"> when speaking about money.</w:t>
-      </w:r>
-    </w:p>
-    <w:p>
-      <w:pPr>
-        <w:tabs>
-          <w:tab w:val="left" w:pos="5280"/>
-        </w:tabs>
-        <w:rPr>
-          <w:lang w:val="en-US"/>
-        </w:rPr>
-      </w:pPr>
-    </w:p>
-    <w:p>
-      <w:pPr>
-        <w:tabs>
-          <w:tab w:val="left" w:pos="5280"/>
-        </w:tabs>
-        <w:rPr>
-          <w:lang w:val="en-US"/>
-        </w:rPr>
-      </w:pPr>
-      <w:r>
-        <w:rPr>
-          <w:lang w:val="en-US"/>
-        </w:rPr>
-        <w:t xml:space="preserve">I’m trying to make this video game development kit my job. </w:t>
-      </w:r>
-      <w:r>
-        <w:rPr>
-          <w:lang w:val="en-US"/>
-        </w:rPr>
-        <w:t xml:space="preserve">The creator of Babylon.js (David Catuhe) is following my project and </w:t>
-      </w:r>
-      <w:r>
-        <w:rPr>
-          <w:lang w:val="en-US"/>
-        </w:rPr>
-        <w:t>believes</w:t>
-      </w:r>
-      <w:r>
-        <w:rPr>
-          <w:lang w:val="en-US"/>
-        </w:rPr>
-        <w:t xml:space="preserve"> on it.</w:t>
-      </w:r>
-      <w:r>
-        <w:rPr>
-          <w:lang w:val="en-US"/>
-        </w:rPr>
-        <w:t xml:space="preserve"> </w:t>
-      </w:r>
-      <w:r>
-        <w:rPr>
-          <w:lang w:val="en-US"/>
-        </w:rPr>
-        <w:t>I hope you’ll also believe on it, my goal is to live thanks to this development kit for indie game developers and I want it good for you.</w:t>
-      </w:r>
-      <w:r>
-        <w:rPr>
-          <w:lang w:val="en-US"/>
-        </w:rPr>
-        <w:t xml:space="preserve"> Don’t hesitate when giving your comments, if you find something wrong, not interesting, completely bugged, I’ll take it seriously and try to find better solutions and remove bugs.</w:t>
-      </w:r>
-      <w:r>
-        <w:rPr>
-          <w:lang w:val="en-US"/>
-        </w:rPr>
-        <w:t xml:space="preserve"> Because I’m working with David Catuhe, I can </w:t>
-      </w:r>
-      <w:r>
-        <w:rPr>
-          <w:lang w:val="en-US"/>
-        </w:rPr>
-        <w:t xml:space="preserve">tell you </w:t>
-      </w:r>
-      <w:r>
-        <w:rPr>
-          <w:lang w:val="en-US"/>
-        </w:rPr>
-        <w:t>now</w:t>
-      </w:r>
-      <w:r>
-        <w:rPr>
-          <w:lang w:val="en-US"/>
-        </w:rPr>
-        <w:t xml:space="preserve"> this editor and the game development kit will give you possibility</w:t>
-      </w:r>
-      <w:r>
-        <w:rPr>
-          <w:lang w:val="en-US"/>
-        </w:rPr>
-        <w:t xml:space="preserve"> to export</w:t>
-      </w:r>
-      <w:r>
-        <w:rPr>
-          <w:lang w:val="en-US"/>
-        </w:rPr>
-        <w:t xml:space="preserve"> </w:t>
-      </w:r>
-      <w:r>
-        <w:rPr>
-          <w:lang w:val="en-US"/>
-        </w:rPr>
-        <w:t xml:space="preserve">your projects to JavaScript </w:t>
-      </w:r>
-      <w:r>
-        <w:rPr>
-          <w:lang w:val="en-US"/>
-        </w:rPr>
-        <w:t>and then use the Babylon.js 3D engine (</w:t>
-      </w:r>
-      <w:r>
-        <w:rPr>
-          <w:lang w:val="en-US"/>
-        </w:rPr>
-        <w:t>that is more targeting gaming projects than THREE.js)</w:t>
-      </w:r>
-      <w:r>
-        <w:rPr>
-          <w:lang w:val="en-US"/>
-        </w:rPr>
-        <w:t>.</w:t>
-      </w:r>
-    </w:p>
-    <w:p>
-      <w:pPr>
-        <w:tabs>
-          <w:tab w:val="left" w:pos="5280"/>
-        </w:tabs>
-        <w:rPr>
-          <w:lang w:val="en-US"/>
-        </w:rPr>
-      </w:pPr>
-    </w:p>
-    <w:p>
-      <w:pPr>
-        <w:tabs>
-          <w:tab w:val="left" w:pos="5280"/>
-        </w:tabs>
-        <w:rPr>
-          <w:lang w:val="en-US"/>
-        </w:rPr>
-      </w:pPr>
-      <w:r>
-        <w:rPr>
-          <w:lang w:val="en-US"/>
-        </w:rPr>
-        <w:t>Thank you again for testing.</w:t>
-      </w:r>
-    </w:p>
-    <w:p>
-      <w:pPr>
+        <w:rPr>
+          <w:lang w:val="en-US"/>
+        </w:rPr>
+      </w:pPr>
+      <w:r>
+        <w:rPr>
+          <w:lang w:val="en-US"/>
+        </w:rPr>
+        <w:t>This version is now alpha and don’t includes all the following features that will be included in the version 1:</w:t>
+      </w:r>
+    </w:p>
+    <w:p>
+      <w:pPr>
+        <w:pStyle w:val="ListParagraph"/>
+        <w:numPr>
+          <w:ilvl w:val="0"/>
+          <w:numId w:val="3"/>
+        </w:numPr>
+        <w:rPr>
+          <w:lang w:val="en-US"/>
+        </w:rPr>
+      </w:pPr>
+      <w:r>
+        <w:rPr>
+          <w:lang w:val="en-US"/>
+        </w:rPr>
+        <w:t>Complete Audio system management</w:t>
+      </w:r>
+    </w:p>
+    <w:p>
+      <w:pPr>
+        <w:pStyle w:val="ListParagraph"/>
+        <w:numPr>
+          <w:ilvl w:val="0"/>
+          <w:numId w:val="3"/>
+        </w:numPr>
+        <w:rPr>
+          <w:lang w:val="en-US"/>
+        </w:rPr>
+      </w:pPr>
+      <w:r>
+        <w:rPr>
+          <w:lang w:val="en-US"/>
+        </w:rPr>
+        <w:t>Fist physics integration</w:t>
+      </w:r>
+    </w:p>
+    <w:p>
+      <w:pPr>
+        <w:pStyle w:val="ListParagraph"/>
+        <w:numPr>
+          <w:ilvl w:val="0"/>
+          <w:numId w:val="3"/>
+        </w:numPr>
+        <w:rPr>
+          <w:lang w:val="en-US"/>
+        </w:rPr>
+      </w:pPr>
+      <w:r>
+        <w:rPr>
+          <w:lang w:val="en-US"/>
+        </w:rPr>
+        <w:t xml:space="preserve">Complete </w:t>
+      </w:r>
+      <w:proofErr w:type="spellStart"/>
+      <w:r>
+        <w:rPr>
+          <w:lang w:val="en-US"/>
+        </w:rPr>
+        <w:t>shaders</w:t>
+      </w:r>
+      <w:proofErr w:type="spellEnd"/>
+      <w:r>
+        <w:rPr>
+          <w:lang w:val="en-US"/>
+        </w:rPr>
+        <w:t xml:space="preserve"> development toolkit</w:t>
+      </w:r>
+    </w:p>
+    <w:p>
+      <w:pPr>
+        <w:pStyle w:val="ListParagraph"/>
+        <w:numPr>
+          <w:ilvl w:val="1"/>
+          <w:numId w:val="3"/>
+        </w:numPr>
+        <w:rPr>
+          <w:lang w:val="en-US"/>
+        </w:rPr>
+      </w:pPr>
+      <w:r>
+        <w:rPr>
+          <w:lang w:val="en-US"/>
+        </w:rPr>
+        <w:t>Create your custom materials for scene nodes (ex: Normal Mapping, water, etc.)</w:t>
+      </w:r>
+    </w:p>
+    <w:p>
+      <w:pPr>
+        <w:pStyle w:val="ListParagraph"/>
+        <w:numPr>
+          <w:ilvl w:val="1"/>
+          <w:numId w:val="3"/>
+        </w:numPr>
+        <w:rPr>
+          <w:lang w:val="en-US"/>
+        </w:rPr>
+      </w:pPr>
+      <w:r>
+        <w:rPr>
+          <w:lang w:val="en-US"/>
+        </w:rPr>
+        <w:t>Create your custom filters (ex: Sepia filter, Screen Water filter, etc.)</w:t>
+      </w:r>
+    </w:p>
+    <w:p>
+      <w:pPr>
+        <w:pStyle w:val="ListParagraph"/>
+        <w:numPr>
+          <w:ilvl w:val="1"/>
+          <w:numId w:val="3"/>
+        </w:numPr>
+        <w:rPr>
+          <w:lang w:val="en-US"/>
+        </w:rPr>
+      </w:pPr>
+      <w:r>
+        <w:rPr>
+          <w:lang w:val="en-US"/>
+        </w:rPr>
+        <w:t>Customize your filters using a LUA script including tools</w:t>
+      </w:r>
+    </w:p>
+    <w:p>
+      <w:pPr>
+        <w:pStyle w:val="ListParagraph"/>
+        <w:numPr>
+          <w:ilvl w:val="0"/>
+          <w:numId w:val="3"/>
+        </w:numPr>
+        <w:rPr>
+          <w:lang w:val="en-US"/>
+        </w:rPr>
+      </w:pPr>
+      <w:r>
+        <w:rPr>
+          <w:lang w:val="en-US"/>
+        </w:rPr>
+        <w:t>Complete particles systems management</w:t>
+      </w:r>
+    </w:p>
+    <w:p>
+      <w:pPr>
+        <w:pStyle w:val="ListParagraph"/>
+        <w:numPr>
+          <w:ilvl w:val="0"/>
+          <w:numId w:val="3"/>
+        </w:numPr>
+        <w:rPr>
+          <w:lang w:val="en-US"/>
+        </w:rPr>
+      </w:pPr>
+      <w:r>
+        <w:rPr>
+          <w:lang w:val="en-US"/>
+        </w:rPr>
+        <w:t>Complete scene management</w:t>
+      </w:r>
+    </w:p>
+    <w:p>
+      <w:pPr>
+        <w:pStyle w:val="ListParagraph"/>
+        <w:numPr>
+          <w:ilvl w:val="0"/>
+          <w:numId w:val="3"/>
+        </w:numPr>
+        <w:rPr>
+          <w:lang w:val="en-US"/>
+        </w:rPr>
+      </w:pPr>
+      <w:r>
+        <w:rPr>
+          <w:lang w:val="en-US"/>
+        </w:rPr>
+        <w:t>Complete plugins system management</w:t>
+      </w:r>
+    </w:p>
+    <w:p>
+      <w:pPr>
+        <w:pStyle w:val="ListParagraph"/>
+        <w:numPr>
+          <w:ilvl w:val="1"/>
+          <w:numId w:val="3"/>
+        </w:numPr>
+        <w:rPr>
+          <w:lang w:val="en-US"/>
+        </w:rPr>
+      </w:pPr>
+      <w:r>
+        <w:rPr>
+          <w:lang w:val="en-US"/>
+        </w:rPr>
+        <w:t>Plugins are dynamic libraries developed by users using the editor’s API to make their editor more powerful. You can also share your plugins.</w:t>
+      </w:r>
+    </w:p>
+    <w:p>
+      <w:pPr>
+        <w:pStyle w:val="ListParagraph"/>
+        <w:numPr>
+          <w:ilvl w:val="1"/>
+          <w:numId w:val="3"/>
+        </w:numPr>
+        <w:rPr>
+          <w:lang w:val="en-US"/>
+        </w:rPr>
+      </w:pPr>
+      <w:r>
+        <w:rPr>
+          <w:lang w:val="en-US"/>
+        </w:rPr>
+        <w:t xml:space="preserve">Create your own monitor: A monitor is </w:t>
+      </w:r>
+      <w:r>
+        <w:rPr>
+          <w:lang w:val="en-US"/>
+        </w:rPr>
+        <w:t xml:space="preserve">a plugin to render the scene. You can create a monitor to </w:t>
+      </w:r>
+      <w:r>
+        <w:rPr>
+          <w:lang w:val="en-US"/>
+        </w:rPr>
+        <w:t>use the Oculus Rift, etc. The editor includes a monitor names “</w:t>
+      </w:r>
+      <w:proofErr w:type="spellStart"/>
+      <w:r>
+        <w:rPr>
+          <w:lang w:val="en-US"/>
+        </w:rPr>
+        <w:t>GenericMonitor</w:t>
+      </w:r>
+      <w:proofErr w:type="spellEnd"/>
+      <w:r>
+        <w:rPr>
+          <w:lang w:val="en-US"/>
+        </w:rPr>
+        <w:t>” that is the default monitor.</w:t>
+      </w:r>
+    </w:p>
+    <w:p>
+      <w:pPr>
+        <w:pStyle w:val="ListParagraph"/>
+        <w:numPr>
+          <w:ilvl w:val="1"/>
+          <w:numId w:val="3"/>
+        </w:numPr>
+        <w:rPr>
+          <w:lang w:val="en-US"/>
+        </w:rPr>
+      </w:pPr>
+      <w:r>
+        <w:rPr>
+          <w:lang w:val="en-US"/>
+        </w:rPr>
+        <w:t>Create your own editor plugin toolkit: You can add functionalities to the editor by creating you own toolkit like a new window for nodes edition, a plugin to integrate the “Terrain Painting” toolkit, etc.</w:t>
+      </w:r>
+    </w:p>
+    <w:p>
+      <w:pPr>
+        <w:pStyle w:val="ListParagraph"/>
+        <w:numPr>
+          <w:ilvl w:val="1"/>
+          <w:numId w:val="3"/>
+        </w:numPr>
+        <w:rPr>
+          <w:lang w:val="en-US"/>
+        </w:rPr>
+      </w:pPr>
+      <w:r>
+        <w:rPr>
+          <w:lang w:val="en-US"/>
+        </w:rPr>
+        <w:t>Create your own scene nodes: You can create your own scene node like a water surface, or your own terrain scene node for example.</w:t>
+      </w:r>
+    </w:p>
+    <w:p>
+      <w:pPr>
+        <w:pStyle w:val="ListParagraph"/>
+        <w:numPr>
+          <w:ilvl w:val="1"/>
+          <w:numId w:val="3"/>
+        </w:numPr>
+        <w:rPr>
+          <w:lang w:val="en-US"/>
+        </w:rPr>
+      </w:pPr>
+      <w:r>
+        <w:rPr>
+          <w:lang w:val="en-US"/>
+        </w:rPr>
+        <w:t>Create your own animators: You can create your own animators like “Rotation animator” or animators to animate characters for example if you have a preferred technic.</w:t>
+      </w:r>
+    </w:p>
+    <w:p>
+      <w:pPr>
+        <w:pStyle w:val="ListParagraph"/>
+        <w:numPr>
+          <w:ilvl w:val="1"/>
+          <w:numId w:val="3"/>
+        </w:numPr>
+        <w:rPr>
+          <w:lang w:val="en-US"/>
+        </w:rPr>
+      </w:pPr>
+      <w:r>
+        <w:rPr>
+          <w:lang w:val="en-US"/>
+        </w:rPr>
+        <w:t>Crate your own loaders: You can create your own mesh loaders, or image loaders and then set if the editor uses this loader or not.</w:t>
+      </w:r>
+    </w:p>
+    <w:p>
+      <w:pPr>
+        <w:pStyle w:val="ListParagraph"/>
+        <w:numPr>
+          <w:ilvl w:val="0"/>
+          <w:numId w:val="3"/>
+        </w:numPr>
+        <w:rPr>
+          <w:lang w:val="en-US"/>
+        </w:rPr>
+      </w:pPr>
+      <w:r>
+        <w:rPr>
+          <w:lang w:val="en-US"/>
+        </w:rPr>
+        <w:t>Complete Data management</w:t>
+      </w:r>
+    </w:p>
+    <w:p>
+      <w:pPr>
+        <w:pStyle w:val="ListParagraph"/>
+        <w:numPr>
+          <w:ilvl w:val="0"/>
+          <w:numId w:val="3"/>
+        </w:numPr>
+        <w:rPr>
+          <w:lang w:val="en-US"/>
+        </w:rPr>
+      </w:pPr>
+      <w:r>
+        <w:rPr>
+          <w:lang w:val="en-US"/>
+        </w:rPr>
+        <w:t>Complete Core functions to make work easier</w:t>
+      </w:r>
+    </w:p>
+    <w:p>
+      <w:pPr>
+        <w:pStyle w:val="ListParagraph"/>
+        <w:numPr>
+          <w:ilvl w:val="0"/>
+          <w:numId w:val="3"/>
+        </w:numPr>
+        <w:rPr>
+          <w:lang w:val="en-US"/>
+        </w:rPr>
+      </w:pPr>
+      <w:r>
+        <w:rPr>
+          <w:lang w:val="en-US"/>
+        </w:rPr>
+        <w:t>About the renders:</w:t>
+      </w:r>
+    </w:p>
+    <w:p>
+      <w:pPr>
+        <w:pStyle w:val="ListParagraph"/>
+        <w:numPr>
+          <w:ilvl w:val="1"/>
+          <w:numId w:val="3"/>
+        </w:numPr>
+        <w:rPr>
+          <w:lang w:val="en-US"/>
+        </w:rPr>
+      </w:pPr>
+      <w:r>
+        <w:rPr>
+          <w:lang w:val="en-US"/>
+        </w:rPr>
+        <w:t>Create and manage your scene nodes</w:t>
+      </w:r>
+    </w:p>
+    <w:p>
+      <w:pPr>
+        <w:pStyle w:val="ListParagraph"/>
+        <w:numPr>
+          <w:ilvl w:val="1"/>
+          <w:numId w:val="3"/>
+        </w:numPr>
+        <w:rPr>
+          <w:lang w:val="en-US"/>
+        </w:rPr>
+      </w:pPr>
+      <w:r>
+        <w:rPr>
+          <w:lang w:val="en-US"/>
+        </w:rPr>
+        <w:t>Create and manage lights</w:t>
+      </w:r>
+    </w:p>
+    <w:p>
+      <w:pPr>
+        <w:pStyle w:val="ListParagraph"/>
+        <w:numPr>
+          <w:ilvl w:val="2"/>
+          <w:numId w:val="3"/>
+        </w:numPr>
+        <w:rPr>
+          <w:lang w:val="en-US"/>
+        </w:rPr>
+      </w:pPr>
+      <w:r>
+        <w:rPr>
+          <w:lang w:val="en-US"/>
+        </w:rPr>
+        <w:t>Configure shadows</w:t>
+      </w:r>
+    </w:p>
+    <w:p>
+      <w:pPr>
+        <w:pStyle w:val="ListParagraph"/>
+        <w:numPr>
+          <w:ilvl w:val="2"/>
+          <w:numId w:val="3"/>
+        </w:numPr>
+        <w:rPr>
+          <w:lang w:val="en-US"/>
+        </w:rPr>
+      </w:pPr>
+      <w:r>
+        <w:rPr>
+          <w:lang w:val="en-US"/>
+        </w:rPr>
+        <w:t>Configure color</w:t>
+      </w:r>
+    </w:p>
+    <w:p>
+      <w:pPr>
+        <w:pStyle w:val="ListParagraph"/>
+        <w:numPr>
+          <w:ilvl w:val="2"/>
+          <w:numId w:val="3"/>
+        </w:numPr>
+        <w:rPr>
+          <w:lang w:val="en-US"/>
+        </w:rPr>
+      </w:pPr>
+      <w:r>
+        <w:rPr>
+          <w:lang w:val="en-US"/>
+        </w:rPr>
+        <w:t>Configure type of light</w:t>
+      </w:r>
+    </w:p>
+    <w:p>
+      <w:pPr>
+        <w:pStyle w:val="ListParagraph"/>
+        <w:numPr>
+          <w:ilvl w:val="2"/>
+          <w:numId w:val="3"/>
+        </w:numPr>
+        <w:rPr>
+          <w:lang w:val="en-US"/>
+        </w:rPr>
+      </w:pPr>
+      <w:r>
+        <w:rPr>
+          <w:lang w:val="en-US"/>
+        </w:rPr>
+        <w:t>Etc.</w:t>
+      </w:r>
+    </w:p>
+    <w:p>
+      <w:pPr>
+        <w:pStyle w:val="ListParagraph"/>
+        <w:numPr>
+          <w:ilvl w:val="0"/>
+          <w:numId w:val="3"/>
+        </w:numPr>
+        <w:rPr>
+          <w:lang w:val="en-US"/>
+        </w:rPr>
+      </w:pPr>
+      <w:r>
+        <w:rPr>
+          <w:lang w:val="en-US"/>
+        </w:rPr>
+        <w:t>Complete API</w:t>
+      </w:r>
+      <w:r>
+        <w:rPr>
+          <w:lang w:val="en-US"/>
+        </w:rPr>
+        <w:t xml:space="preserve"> to develop your video games that use the editor</w:t>
+      </w:r>
+    </w:p>
+    <w:p>
+      <w:pPr>
+        <w:pStyle w:val="ListParagraph"/>
+        <w:numPr>
+          <w:ilvl w:val="0"/>
+          <w:numId w:val="3"/>
+        </w:numPr>
+        <w:rPr>
+          <w:lang w:val="en-US"/>
+        </w:rPr>
+      </w:pPr>
+      <w:r>
+        <w:rPr>
+          <w:lang w:val="en-US"/>
+        </w:rPr>
+        <w:t>Complete video player integration, rendered in the scene or for cinematic</w:t>
+      </w:r>
+    </w:p>
+    <w:p>
+      <w:pPr>
+        <w:pStyle w:val="ListParagraph"/>
+        <w:numPr>
+          <w:ilvl w:val="0"/>
+          <w:numId w:val="3"/>
+        </w:numPr>
+        <w:rPr>
+          <w:lang w:val="en-US"/>
+        </w:rPr>
+      </w:pPr>
+      <w:r>
+        <w:rPr>
+          <w:lang w:val="en-US"/>
+        </w:rPr>
+        <w:t>Compatible Window, Linux &amp; Mac OS X</w:t>
+      </w:r>
+    </w:p>
+    <w:p>
+      <w:pPr>
+        <w:pStyle w:val="ListParagraph"/>
+        <w:numPr>
+          <w:ilvl w:val="0"/>
+          <w:numId w:val="3"/>
+        </w:numPr>
+        <w:rPr>
+          <w:lang w:val="en-US"/>
+        </w:rPr>
+      </w:pPr>
+      <w:r>
+        <w:rPr>
+          <w:lang w:val="en-US"/>
+        </w:rPr>
+        <w:t>About LUA scripts</w:t>
+      </w:r>
+    </w:p>
+    <w:p>
+      <w:pPr>
+        <w:pStyle w:val="ListParagraph"/>
+        <w:numPr>
+          <w:ilvl w:val="1"/>
+          <w:numId w:val="3"/>
+        </w:numPr>
+        <w:rPr>
+          <w:lang w:val="en-US"/>
+        </w:rPr>
+      </w:pPr>
+      <w:r>
+        <w:rPr>
+          <w:lang w:val="en-US"/>
+        </w:rPr>
+        <w:t>Scene implementation</w:t>
+      </w:r>
+    </w:p>
+    <w:p>
+      <w:pPr>
+        <w:pStyle w:val="ListParagraph"/>
+        <w:numPr>
+          <w:ilvl w:val="2"/>
+          <w:numId w:val="3"/>
+        </w:numPr>
+        <w:rPr>
+          <w:lang w:val="en-US"/>
+        </w:rPr>
+      </w:pPr>
+      <w:r>
+        <w:rPr>
+          <w:lang w:val="en-US"/>
+        </w:rPr>
+        <w:t>Scene Node implementation</w:t>
+      </w:r>
+    </w:p>
+    <w:p>
+      <w:pPr>
+        <w:pStyle w:val="ListParagraph"/>
+        <w:numPr>
+          <w:ilvl w:val="2"/>
+          <w:numId w:val="3"/>
+        </w:numPr>
+        <w:rPr>
+          <w:lang w:val="en-US"/>
+        </w:rPr>
+      </w:pPr>
+      <w:r>
+        <w:rPr>
+          <w:lang w:val="en-US"/>
+        </w:rPr>
+        <w:t>Scene functions implementation</w:t>
+      </w:r>
+    </w:p>
+    <w:p>
+      <w:pPr>
+        <w:pStyle w:val="ListParagraph"/>
+        <w:numPr>
+          <w:ilvl w:val="1"/>
+          <w:numId w:val="3"/>
+        </w:numPr>
+        <w:rPr>
+          <w:lang w:val="en-US"/>
+        </w:rPr>
+      </w:pPr>
+      <w:r>
+        <w:rPr>
+          <w:lang w:val="en-US"/>
+        </w:rPr>
+        <w:t>Driver implementation</w:t>
+      </w:r>
+    </w:p>
+    <w:p>
+      <w:pPr>
+        <w:pStyle w:val="ListParagraph"/>
+        <w:numPr>
+          <w:ilvl w:val="1"/>
+          <w:numId w:val="3"/>
+        </w:numPr>
+        <w:rPr>
+          <w:lang w:val="en-US"/>
+        </w:rPr>
+      </w:pPr>
+      <w:r>
+        <w:rPr>
+          <w:lang w:val="en-US"/>
+        </w:rPr>
+        <w:lastRenderedPageBreak/>
+        <w:t>Editor relative implementation</w:t>
+      </w:r>
+    </w:p>
+    <w:p>
+      <w:pPr>
+        <w:jc w:val="center"/>
         <w:rPr>
           <w:b/>
           <w:u w:val="single"/>
@@ -270,6 +707,1961 @@
         </w:rPr>
         <w:br w:type="page"/>
       </w:r>
+      <w:r>
+        <w:rPr>
+          <w:b/>
+          <w:u w:val="single"/>
+          <w:lang w:val="en-US"/>
+        </w:rPr>
+        <w:lastRenderedPageBreak/>
+        <w:t>Customize Your Filters</w:t>
+      </w:r>
+    </w:p>
+    <w:p>
+      <w:pPr>
+        <w:jc w:val="center"/>
+        <w:rPr>
+          <w:b/>
+          <w:u w:val="single"/>
+          <w:lang w:val="en-US"/>
+        </w:rPr>
+      </w:pPr>
+    </w:p>
+    <w:p>
+      <w:pPr>
+        <w:rPr>
+          <w:lang w:val="en-US"/>
+        </w:rPr>
+      </w:pPr>
+      <w:r>
+        <w:rPr>
+          <w:lang w:val="en-US"/>
+        </w:rPr>
+        <w:t xml:space="preserve">Once you added a filter, you can edit its code and its callback. The callback is a LUA Script you’ll use to set filter’s </w:t>
+      </w:r>
+      <w:proofErr w:type="spellStart"/>
+      <w:r>
+        <w:rPr>
+          <w:lang w:val="en-US"/>
+        </w:rPr>
+        <w:t>shader</w:t>
+      </w:r>
+      <w:proofErr w:type="spellEnd"/>
+      <w:r>
+        <w:rPr>
+          <w:lang w:val="en-US"/>
+        </w:rPr>
+        <w:t xml:space="preserve"> constants. </w:t>
+      </w:r>
+      <w:proofErr w:type="gramStart"/>
+      <w:r>
+        <w:rPr>
+          <w:b/>
+          <w:lang w:val="en-US"/>
+        </w:rPr>
+        <w:t>Cf. Demo Project.</w:t>
+      </w:r>
+      <w:proofErr w:type="gramEnd"/>
+    </w:p>
+    <w:p>
+      <w:pPr>
+        <w:rPr>
+          <w:lang w:val="en-US"/>
+        </w:rPr>
+      </w:pPr>
+    </w:p>
+    <w:p>
+      <w:pPr>
+        <w:rPr>
+          <w:lang w:val="en-US"/>
+        </w:rPr>
+      </w:pPr>
+      <w:proofErr w:type="spellStart"/>
+      <w:r>
+        <w:rPr>
+          <w:lang w:val="en-US"/>
+        </w:rPr>
+        <w:t>Metatable</w:t>
+      </w:r>
+      <w:proofErr w:type="spellEnd"/>
+      <w:r>
+        <w:rPr>
+          <w:lang w:val="en-US"/>
+        </w:rPr>
+        <w:t xml:space="preserve"> </w:t>
+      </w:r>
+      <w:r>
+        <w:rPr>
+          <w:b/>
+          <w:lang w:val="en-US"/>
+        </w:rPr>
+        <w:t>Filter</w:t>
+      </w:r>
+      <w:r>
+        <w:rPr>
+          <w:lang w:val="en-US"/>
+        </w:rPr>
+        <w:t>.</w:t>
+      </w:r>
+    </w:p>
+    <w:p>
+      <w:pPr>
+        <w:pStyle w:val="ListParagraph"/>
+        <w:numPr>
+          <w:ilvl w:val="0"/>
+          <w:numId w:val="3"/>
+        </w:numPr>
+        <w:rPr>
+          <w:lang w:val="en-US"/>
+        </w:rPr>
+      </w:pPr>
+      <w:proofErr w:type="spellStart"/>
+      <w:proofErr w:type="gramStart"/>
+      <w:r>
+        <w:rPr>
+          <w:lang w:val="en-US"/>
+        </w:rPr>
+        <w:t>setPixelSharderConstantFloat</w:t>
+      </w:r>
+      <w:proofErr w:type="spellEnd"/>
+      <w:proofErr w:type="gramEnd"/>
+      <w:r>
+        <w:rPr>
+          <w:lang w:val="en-US"/>
+        </w:rPr>
+        <w:t>(name, value)</w:t>
+      </w:r>
+    </w:p>
+    <w:p>
+      <w:pPr>
+        <w:pStyle w:val="ListParagraph"/>
+        <w:numPr>
+          <w:ilvl w:val="0"/>
+          <w:numId w:val="3"/>
+        </w:numPr>
+        <w:rPr>
+          <w:lang w:val="en-US"/>
+        </w:rPr>
+      </w:pPr>
+      <w:proofErr w:type="gramStart"/>
+      <w:r>
+        <w:rPr>
+          <w:lang w:val="en-US"/>
+        </w:rPr>
+        <w:t>setPixelShaderConstantVector2D</w:t>
+      </w:r>
+      <w:proofErr w:type="gramEnd"/>
+      <w:r>
+        <w:rPr>
+          <w:lang w:val="en-US"/>
+        </w:rPr>
+        <w:t>(name, value)</w:t>
+      </w:r>
+    </w:p>
+    <w:p>
+      <w:pPr>
+        <w:pStyle w:val="ListParagraph"/>
+        <w:numPr>
+          <w:ilvl w:val="0"/>
+          <w:numId w:val="3"/>
+        </w:numPr>
+        <w:rPr>
+          <w:lang w:val="en-US"/>
+        </w:rPr>
+      </w:pPr>
+      <w:proofErr w:type="gramStart"/>
+      <w:r>
+        <w:rPr>
+          <w:lang w:val="en-US"/>
+        </w:rPr>
+        <w:t>setPixelSharderConstantVector3D</w:t>
+      </w:r>
+      <w:proofErr w:type="gramEnd"/>
+      <w:r>
+        <w:rPr>
+          <w:lang w:val="en-US"/>
+        </w:rPr>
+        <w:t>(name, value)</w:t>
+      </w:r>
+    </w:p>
+    <w:p>
+      <w:pPr>
+        <w:pStyle w:val="ListParagraph"/>
+        <w:numPr>
+          <w:ilvl w:val="0"/>
+          <w:numId w:val="3"/>
+        </w:numPr>
+        <w:rPr>
+          <w:lang w:val="en-US"/>
+        </w:rPr>
+      </w:pPr>
+      <w:proofErr w:type="spellStart"/>
+      <w:proofErr w:type="gramStart"/>
+      <w:r>
+        <w:rPr>
+          <w:lang w:val="en-US"/>
+        </w:rPr>
+        <w:t>setPixelShaderConstantColor</w:t>
+      </w:r>
+      <w:proofErr w:type="spellEnd"/>
+      <w:proofErr w:type="gramEnd"/>
+      <w:r>
+        <w:rPr>
+          <w:lang w:val="en-US"/>
+        </w:rPr>
+        <w:t>(name, value)</w:t>
+      </w:r>
+    </w:p>
+    <w:p>
+      <w:pPr>
+        <w:pStyle w:val="ListParagraph"/>
+        <w:numPr>
+          <w:ilvl w:val="0"/>
+          <w:numId w:val="3"/>
+        </w:numPr>
+        <w:rPr>
+          <w:lang w:val="en-US"/>
+        </w:rPr>
+      </w:pPr>
+      <w:proofErr w:type="spellStart"/>
+      <w:proofErr w:type="gramStart"/>
+      <w:r>
+        <w:rPr>
+          <w:lang w:val="en-US"/>
+        </w:rPr>
+        <w:t>setPixelShaderConstantColorf</w:t>
+      </w:r>
+      <w:proofErr w:type="spellEnd"/>
+      <w:proofErr w:type="gramEnd"/>
+      <w:r>
+        <w:rPr>
+          <w:lang w:val="en-US"/>
+        </w:rPr>
+        <w:t>(name, value)</w:t>
+      </w:r>
+    </w:p>
+    <w:p>
+      <w:pPr>
+        <w:pStyle w:val="ListParagraph"/>
+        <w:numPr>
+          <w:ilvl w:val="0"/>
+          <w:numId w:val="3"/>
+        </w:numPr>
+        <w:rPr>
+          <w:lang w:val="en-US"/>
+        </w:rPr>
+      </w:pPr>
+      <w:proofErr w:type="gramStart"/>
+      <w:r>
+        <w:rPr>
+          <w:lang w:val="en-US"/>
+        </w:rPr>
+        <w:t>setPixelShaderConstantMatrix4</w:t>
+      </w:r>
+      <w:proofErr w:type="gramEnd"/>
+      <w:r>
+        <w:rPr>
+          <w:lang w:val="en-US"/>
+        </w:rPr>
+        <w:t>(name, value)</w:t>
+      </w:r>
+    </w:p>
+    <w:p>
+      <w:pPr>
+        <w:rPr>
+          <w:lang w:val="en-US"/>
+        </w:rPr>
+      </w:pPr>
+    </w:p>
+    <w:p>
+      <w:pPr>
+        <w:rPr>
+          <w:lang w:val="en-US"/>
+        </w:rPr>
+      </w:pPr>
+      <w:r>
+        <w:rPr>
+          <w:b/>
+          <w:lang w:val="en-US"/>
+        </w:rPr>
+        <w:t>Vector2D</w:t>
+      </w:r>
+      <w:r>
+        <w:rPr>
+          <w:lang w:val="en-US"/>
+        </w:rPr>
+        <w:t xml:space="preserve"> is composed of x and y values</w:t>
+      </w:r>
+    </w:p>
+    <w:p>
+      <w:pPr>
+        <w:rPr>
+          <w:lang w:val="en-US"/>
+        </w:rPr>
+      </w:pPr>
+      <w:r>
+        <w:rPr>
+          <w:b/>
+          <w:lang w:val="en-US"/>
+        </w:rPr>
+        <w:t>Vector3D</w:t>
+      </w:r>
+      <w:r>
+        <w:rPr>
+          <w:lang w:val="en-US"/>
+        </w:rPr>
+        <w:t xml:space="preserve"> is composed of x, y and z values</w:t>
+      </w:r>
+    </w:p>
+    <w:p>
+      <w:pPr>
+        <w:rPr>
+          <w:lang w:val="en-US"/>
+        </w:rPr>
+      </w:pPr>
+      <w:r>
+        <w:rPr>
+          <w:b/>
+          <w:lang w:val="en-US"/>
+        </w:rPr>
+        <w:t>Color</w:t>
+      </w:r>
+      <w:r>
+        <w:rPr>
+          <w:lang w:val="en-US"/>
+        </w:rPr>
+        <w:t xml:space="preserve"> is composed of r, g, b and a values where</w:t>
+      </w:r>
+    </w:p>
+    <w:p>
+      <w:pPr>
+        <w:pStyle w:val="ListParagraph"/>
+        <w:numPr>
+          <w:ilvl w:val="0"/>
+          <w:numId w:val="3"/>
+        </w:numPr>
+        <w:rPr>
+          <w:lang w:val="en-US"/>
+        </w:rPr>
+      </w:pPr>
+      <w:proofErr w:type="gramStart"/>
+      <w:r>
+        <w:rPr>
+          <w:lang w:val="en-US"/>
+        </w:rPr>
+        <w:t>r</w:t>
+      </w:r>
+      <w:proofErr w:type="gramEnd"/>
+      <w:r>
+        <w:rPr>
+          <w:lang w:val="en-US"/>
+        </w:rPr>
+        <w:t>: red (0-255)</w:t>
+      </w:r>
+    </w:p>
+    <w:p>
+      <w:pPr>
+        <w:pStyle w:val="ListParagraph"/>
+        <w:numPr>
+          <w:ilvl w:val="0"/>
+          <w:numId w:val="3"/>
+        </w:numPr>
+        <w:rPr>
+          <w:lang w:val="en-US"/>
+        </w:rPr>
+      </w:pPr>
+      <w:proofErr w:type="gramStart"/>
+      <w:r>
+        <w:rPr>
+          <w:lang w:val="en-US"/>
+        </w:rPr>
+        <w:t>g</w:t>
+      </w:r>
+      <w:proofErr w:type="gramEnd"/>
+      <w:r>
+        <w:rPr>
+          <w:lang w:val="en-US"/>
+        </w:rPr>
+        <w:t>: green (0-255)</w:t>
+      </w:r>
+    </w:p>
+    <w:p>
+      <w:pPr>
+        <w:pStyle w:val="ListParagraph"/>
+        <w:numPr>
+          <w:ilvl w:val="0"/>
+          <w:numId w:val="3"/>
+        </w:numPr>
+        <w:rPr>
+          <w:lang w:val="en-US"/>
+        </w:rPr>
+      </w:pPr>
+      <w:proofErr w:type="gramStart"/>
+      <w:r>
+        <w:rPr>
+          <w:lang w:val="en-US"/>
+        </w:rPr>
+        <w:t>b</w:t>
+      </w:r>
+      <w:proofErr w:type="gramEnd"/>
+      <w:r>
+        <w:rPr>
+          <w:lang w:val="en-US"/>
+        </w:rPr>
+        <w:t>: blue (0-255)</w:t>
+      </w:r>
+    </w:p>
+    <w:p>
+      <w:pPr>
+        <w:pStyle w:val="ListParagraph"/>
+        <w:numPr>
+          <w:ilvl w:val="0"/>
+          <w:numId w:val="3"/>
+        </w:numPr>
+        <w:rPr>
+          <w:lang w:val="en-US"/>
+        </w:rPr>
+      </w:pPr>
+      <w:proofErr w:type="gramStart"/>
+      <w:r>
+        <w:rPr>
+          <w:lang w:val="en-US"/>
+        </w:rPr>
+        <w:t>a</w:t>
+      </w:r>
+      <w:proofErr w:type="gramEnd"/>
+      <w:r>
+        <w:rPr>
+          <w:lang w:val="en-US"/>
+        </w:rPr>
+        <w:t>: alpha (0-255)</w:t>
+      </w:r>
+    </w:p>
+    <w:p>
+      <w:pPr>
+        <w:rPr>
+          <w:lang w:val="en-US"/>
+        </w:rPr>
+      </w:pPr>
+      <w:proofErr w:type="spellStart"/>
+      <w:r>
+        <w:rPr>
+          <w:b/>
+          <w:lang w:val="en-US"/>
+        </w:rPr>
+        <w:t>Colorf</w:t>
+      </w:r>
+      <w:proofErr w:type="spellEnd"/>
+      <w:r>
+        <w:rPr>
+          <w:lang w:val="en-US"/>
+        </w:rPr>
+        <w:t xml:space="preserve"> is composed of r, g, b and a values where</w:t>
+      </w:r>
+    </w:p>
+    <w:p>
+      <w:pPr>
+        <w:pStyle w:val="ListParagraph"/>
+        <w:numPr>
+          <w:ilvl w:val="0"/>
+          <w:numId w:val="3"/>
+        </w:numPr>
+        <w:rPr>
+          <w:lang w:val="en-US"/>
+        </w:rPr>
+      </w:pPr>
+      <w:proofErr w:type="gramStart"/>
+      <w:r>
+        <w:rPr>
+          <w:lang w:val="en-US"/>
+        </w:rPr>
+        <w:t>r</w:t>
+      </w:r>
+      <w:proofErr w:type="gramEnd"/>
+      <w:r>
+        <w:rPr>
+          <w:lang w:val="en-US"/>
+        </w:rPr>
+        <w:t>: red</w:t>
+      </w:r>
+      <w:r>
+        <w:rPr>
+          <w:lang w:val="en-US"/>
+        </w:rPr>
+        <w:t xml:space="preserve"> </w:t>
+      </w:r>
+      <w:r>
+        <w:rPr>
+          <w:lang w:val="en-US"/>
+        </w:rPr>
+        <w:t>(0.0-1.0)</w:t>
+      </w:r>
+    </w:p>
+    <w:p>
+      <w:pPr>
+        <w:pStyle w:val="ListParagraph"/>
+        <w:numPr>
+          <w:ilvl w:val="0"/>
+          <w:numId w:val="3"/>
+        </w:numPr>
+        <w:rPr>
+          <w:lang w:val="en-US"/>
+        </w:rPr>
+      </w:pPr>
+      <w:proofErr w:type="gramStart"/>
+      <w:r>
+        <w:rPr>
+          <w:lang w:val="en-US"/>
+        </w:rPr>
+        <w:t>g</w:t>
+      </w:r>
+      <w:proofErr w:type="gramEnd"/>
+      <w:r>
+        <w:rPr>
+          <w:lang w:val="en-US"/>
+        </w:rPr>
+        <w:t>: green (0.0-1.0)</w:t>
+      </w:r>
+    </w:p>
+    <w:p>
+      <w:pPr>
+        <w:pStyle w:val="ListParagraph"/>
+        <w:numPr>
+          <w:ilvl w:val="0"/>
+          <w:numId w:val="3"/>
+        </w:numPr>
+        <w:rPr>
+          <w:lang w:val="en-US"/>
+        </w:rPr>
+      </w:pPr>
+      <w:proofErr w:type="gramStart"/>
+      <w:r>
+        <w:rPr>
+          <w:lang w:val="en-US"/>
+        </w:rPr>
+        <w:t>b</w:t>
+      </w:r>
+      <w:proofErr w:type="gramEnd"/>
+      <w:r>
+        <w:rPr>
+          <w:lang w:val="en-US"/>
+        </w:rPr>
+        <w:t>: blue (0.0-1.0)</w:t>
+      </w:r>
+    </w:p>
+    <w:p>
+      <w:pPr>
+        <w:pStyle w:val="ListParagraph"/>
+        <w:numPr>
+          <w:ilvl w:val="0"/>
+          <w:numId w:val="3"/>
+        </w:numPr>
+        <w:rPr>
+          <w:lang w:val="en-US"/>
+        </w:rPr>
+      </w:pPr>
+      <w:proofErr w:type="gramStart"/>
+      <w:r>
+        <w:rPr>
+          <w:lang w:val="en-US"/>
+        </w:rPr>
+        <w:t>a</w:t>
+      </w:r>
+      <w:proofErr w:type="gramEnd"/>
+      <w:r>
+        <w:rPr>
+          <w:lang w:val="en-US"/>
+        </w:rPr>
+        <w:t>: alpha (0.0-1.0)</w:t>
+      </w:r>
+    </w:p>
+    <w:p>
+      <w:pPr>
+        <w:rPr>
+          <w:lang w:val="en-US"/>
+        </w:rPr>
+      </w:pPr>
+    </w:p>
+    <w:p>
+      <w:pPr>
+        <w:rPr>
+          <w:lang w:val="en-US"/>
+        </w:rPr>
+      </w:pPr>
+      <w:r>
+        <w:rPr>
+          <w:lang w:val="en-US"/>
+        </w:rPr>
+        <w:t>//MATRIX4</w:t>
+      </w:r>
+    </w:p>
+    <w:p>
+      <w:pPr>
+        <w:rPr>
+          <w:lang w:val="en-US"/>
+        </w:rPr>
+      </w:pPr>
+    </w:p>
+    <w:p>
+      <w:pPr>
+        <w:rPr>
+          <w:lang w:val="en-US"/>
+        </w:rPr>
+      </w:pPr>
+      <w:proofErr w:type="spellStart"/>
+      <w:r>
+        <w:rPr>
+          <w:lang w:val="en-US"/>
+        </w:rPr>
+        <w:t>Metatable</w:t>
+      </w:r>
+      <w:proofErr w:type="spellEnd"/>
+      <w:r>
+        <w:rPr>
+          <w:lang w:val="en-US"/>
+        </w:rPr>
+        <w:t xml:space="preserve"> </w:t>
+      </w:r>
+      <w:r>
+        <w:rPr>
+          <w:b/>
+          <w:lang w:val="en-US"/>
+        </w:rPr>
+        <w:t>Driver</w:t>
+      </w:r>
+      <w:r>
+        <w:rPr>
+          <w:lang w:val="en-US"/>
+        </w:rPr>
+        <w:t>.</w:t>
+      </w:r>
+    </w:p>
+    <w:p>
+      <w:pPr>
+        <w:pStyle w:val="ListParagraph"/>
+        <w:numPr>
+          <w:ilvl w:val="0"/>
+          <w:numId w:val="3"/>
+        </w:numPr>
+        <w:rPr>
+          <w:lang w:val="en-US"/>
+        </w:rPr>
+      </w:pPr>
+      <w:proofErr w:type="spellStart"/>
+      <w:proofErr w:type="gramStart"/>
+      <w:r>
+        <w:rPr>
+          <w:lang w:val="en-US"/>
+        </w:rPr>
+        <w:t>setTexture</w:t>
+      </w:r>
+      <w:proofErr w:type="spellEnd"/>
+      <w:proofErr w:type="gramEnd"/>
+      <w:r>
+        <w:rPr>
+          <w:lang w:val="en-US"/>
+        </w:rPr>
+        <w:t>(path)</w:t>
+      </w:r>
+      <w:r>
+        <w:rPr>
+          <w:lang w:val="en-US"/>
+        </w:rPr>
+        <w:t xml:space="preserve"> : set the texture used by the filter by giving the path</w:t>
+      </w:r>
+    </w:p>
+    <w:p>
+      <w:pPr>
+        <w:pStyle w:val="ListParagraph"/>
+        <w:numPr>
+          <w:ilvl w:val="0"/>
+          <w:numId w:val="3"/>
+        </w:numPr>
+        <w:rPr>
+          <w:lang w:val="en-US"/>
+        </w:rPr>
+      </w:pPr>
+      <w:proofErr w:type="spellStart"/>
+      <w:proofErr w:type="gramStart"/>
+      <w:r>
+        <w:rPr>
+          <w:lang w:val="en-US"/>
+        </w:rPr>
+        <w:t>setRttTexture</w:t>
+      </w:r>
+      <w:proofErr w:type="spellEnd"/>
+      <w:proofErr w:type="gramEnd"/>
+      <w:r>
+        <w:rPr>
+          <w:lang w:val="en-US"/>
+        </w:rPr>
+        <w:t>(name) : set the render target used by the filter by giving the name of this one</w:t>
+      </w:r>
+    </w:p>
+    <w:p>
+      <w:pPr>
+        <w:pStyle w:val="ListParagraph"/>
+        <w:numPr>
+          <w:ilvl w:val="0"/>
+          <w:numId w:val="3"/>
+        </w:numPr>
+        <w:rPr>
+          <w:lang w:val="en-US"/>
+        </w:rPr>
+      </w:pPr>
+      <w:proofErr w:type="spellStart"/>
+      <w:proofErr w:type="gramStart"/>
+      <w:r>
+        <w:rPr>
+          <w:lang w:val="en-US"/>
+        </w:rPr>
+        <w:t>getLightPosition</w:t>
+      </w:r>
+      <w:proofErr w:type="spellEnd"/>
+      <w:proofErr w:type="gramEnd"/>
+      <w:r>
+        <w:rPr>
+          <w:lang w:val="en-US"/>
+        </w:rPr>
+        <w:t>(</w:t>
+      </w:r>
+      <w:proofErr w:type="spellStart"/>
+      <w:r>
+        <w:rPr>
+          <w:lang w:val="en-US"/>
+        </w:rPr>
+        <w:t>indice</w:t>
+      </w:r>
+      <w:proofErr w:type="spellEnd"/>
+      <w:r>
+        <w:rPr>
+          <w:lang w:val="en-US"/>
+        </w:rPr>
+        <w:t>) : returns a Vector3D of the light number “</w:t>
+      </w:r>
+      <w:proofErr w:type="spellStart"/>
+      <w:r>
+        <w:rPr>
+          <w:lang w:val="en-US"/>
+        </w:rPr>
+        <w:t>indice</w:t>
+      </w:r>
+      <w:proofErr w:type="spellEnd"/>
+      <w:r>
+        <w:rPr>
+          <w:lang w:val="en-US"/>
+        </w:rPr>
+        <w:t>”</w:t>
+      </w:r>
+    </w:p>
+    <w:p>
+      <w:pPr>
+        <w:rPr>
+          <w:lang w:val="en-US"/>
+        </w:rPr>
+      </w:pPr>
+    </w:p>
+    <w:p>
+      <w:pPr>
+        <w:rPr>
+          <w:lang w:val="en-US"/>
+        </w:rPr>
+      </w:pPr>
+      <w:proofErr w:type="spellStart"/>
+      <w:r>
+        <w:rPr>
+          <w:lang w:val="en-US"/>
+        </w:rPr>
+        <w:t>Metatable</w:t>
+      </w:r>
+      <w:proofErr w:type="spellEnd"/>
+      <w:r>
+        <w:rPr>
+          <w:lang w:val="en-US"/>
+        </w:rPr>
+        <w:t xml:space="preserve"> </w:t>
+      </w:r>
+      <w:proofErr w:type="spellStart"/>
+      <w:r>
+        <w:rPr>
+          <w:b/>
+          <w:lang w:val="en-US"/>
+        </w:rPr>
+        <w:t>Utils</w:t>
+      </w:r>
+      <w:proofErr w:type="spellEnd"/>
+      <w:r>
+        <w:rPr>
+          <w:lang w:val="en-US"/>
+        </w:rPr>
+        <w:t>.</w:t>
+      </w:r>
+    </w:p>
+    <w:p>
+      <w:pPr>
+        <w:pStyle w:val="ListParagraph"/>
+        <w:numPr>
+          <w:ilvl w:val="0"/>
+          <w:numId w:val="3"/>
+        </w:numPr>
+        <w:rPr>
+          <w:lang w:val="en-US"/>
+        </w:rPr>
+      </w:pPr>
+      <w:proofErr w:type="spellStart"/>
+      <w:proofErr w:type="gramStart"/>
+      <w:r>
+        <w:rPr>
+          <w:lang w:val="en-US"/>
+        </w:rPr>
+        <w:t>getCurrentTime</w:t>
+      </w:r>
+      <w:proofErr w:type="spellEnd"/>
+      <w:proofErr w:type="gramEnd"/>
+      <w:r>
+        <w:rPr>
+          <w:lang w:val="en-US"/>
+        </w:rPr>
+        <w:t>() : returns the current time</w:t>
+      </w:r>
+    </w:p>
+    <w:p>
+      <w:pPr>
+        <w:pStyle w:val="ListParagraph"/>
+        <w:numPr>
+          <w:ilvl w:val="0"/>
+          <w:numId w:val="3"/>
+        </w:numPr>
+        <w:rPr>
+          <w:lang w:val="en-US"/>
+        </w:rPr>
+      </w:pPr>
+      <w:proofErr w:type="gramStart"/>
+      <w:r>
+        <w:rPr>
+          <w:lang w:val="en-US"/>
+        </w:rPr>
+        <w:t>getScreenCoordinatesFrom3DPosition</w:t>
+      </w:r>
+      <w:proofErr w:type="gramEnd"/>
+      <w:r>
+        <w:rPr>
+          <w:lang w:val="en-US"/>
+        </w:rPr>
+        <w:t xml:space="preserve">(position) : returns a Vector2D that represents the position on the screen of </w:t>
+      </w:r>
+      <w:r>
+        <w:rPr>
+          <w:lang w:val="en-US"/>
+        </w:rPr>
+        <w:t>the Vector3D “position”.</w:t>
+      </w:r>
+    </w:p>
+    <w:p>
+      <w:pPr>
+        <w:rPr>
+          <w:lang w:val="en-US"/>
+        </w:rPr>
+      </w:pPr>
+    </w:p>
+    <w:p>
+      <w:pPr>
+        <w:rPr>
+          <w:lang w:val="en-US"/>
+        </w:rPr>
+      </w:pPr>
+    </w:p>
+    <w:p>
+      <w:pPr>
+        <w:rPr>
+          <w:lang w:val="en-US"/>
+        </w:rPr>
+      </w:pPr>
+      <w:r>
+        <w:rPr>
+          <w:lang w:val="en-US"/>
+        </w:rPr>
+        <w:br w:type="page"/>
+      </w:r>
+    </w:p>
+    <w:p>
+      <w:pPr>
+        <w:jc w:val="center"/>
+        <w:rPr>
+          <w:b/>
+          <w:u w:val="single"/>
+          <w:lang w:val="en-US"/>
+        </w:rPr>
+      </w:pPr>
+      <w:r>
+        <w:rPr>
+          <w:b/>
+          <w:u w:val="single"/>
+          <w:lang w:val="en-US"/>
+        </w:rPr>
+        <w:lastRenderedPageBreak/>
+        <w:t xml:space="preserve">Customize your material </w:t>
+      </w:r>
+      <w:proofErr w:type="spellStart"/>
+      <w:r>
+        <w:rPr>
+          <w:b/>
+          <w:u w:val="single"/>
+          <w:lang w:val="en-US"/>
+        </w:rPr>
+        <w:t>shaders</w:t>
+      </w:r>
+      <w:proofErr w:type="spellEnd"/>
+    </w:p>
+    <w:p>
+      <w:pPr>
+        <w:rPr>
+          <w:lang w:val="en-US"/>
+        </w:rPr>
+      </w:pPr>
+    </w:p>
+    <w:p>
+      <w:pPr>
+        <w:rPr>
+          <w:lang w:val="en-US"/>
+        </w:rPr>
+      </w:pPr>
+    </w:p>
+    <w:p>
+      <w:pPr>
+        <w:rPr>
+          <w:b/>
+          <w:u w:val="single"/>
+          <w:lang w:val="en-US"/>
+        </w:rPr>
+      </w:pPr>
+    </w:p>
+    <w:p>
+      <w:pPr>
+        <w:rPr>
+          <w:lang w:val="en-US"/>
+        </w:rPr>
+      </w:pPr>
+      <w:r>
+        <w:rPr>
+          <w:lang w:val="en-US"/>
+        </w:rPr>
+        <w:t xml:space="preserve">Once you added a material </w:t>
+      </w:r>
+      <w:proofErr w:type="spellStart"/>
+      <w:r>
+        <w:rPr>
+          <w:lang w:val="en-US"/>
+        </w:rPr>
+        <w:t>shader</w:t>
+      </w:r>
+      <w:proofErr w:type="spellEnd"/>
+      <w:r>
+        <w:rPr>
+          <w:lang w:val="en-US"/>
+        </w:rPr>
+        <w:t>, you can customize its constants using a simple language, and also a LUA script.</w:t>
+      </w:r>
+      <w:r>
+        <w:rPr>
+          <w:lang w:val="en-US"/>
+        </w:rPr>
+        <w:t xml:space="preserve"> The simple language is here to set easily constants. The LUA script makes constant more complex and more interesting.</w:t>
+      </w:r>
+    </w:p>
+    <w:p>
+      <w:pPr>
+        <w:rPr>
+          <w:lang w:val="en-US"/>
+        </w:rPr>
+      </w:pPr>
+      <w:proofErr w:type="gramStart"/>
+      <w:r>
+        <w:rPr>
+          <w:lang w:val="en-US"/>
+        </w:rPr>
+        <w:t>Cf. Demo Project</w:t>
+      </w:r>
+      <w:r>
+        <w:rPr>
+          <w:lang w:val="en-US"/>
+        </w:rPr>
+        <w:t>.</w:t>
+      </w:r>
+      <w:proofErr w:type="gramEnd"/>
+    </w:p>
+    <w:p>
+      <w:pPr>
+        <w:rPr>
+          <w:lang w:val="en-US"/>
+        </w:rPr>
+      </w:pPr>
+    </w:p>
+    <w:p>
+      <w:pPr>
+        <w:rPr>
+          <w:lang w:val="en-US"/>
+        </w:rPr>
+      </w:pPr>
+      <w:r>
+        <w:rPr>
+          <w:lang w:val="en-US"/>
+        </w:rPr>
+        <w:t xml:space="preserve">Set a vertex </w:t>
+      </w:r>
+      <w:proofErr w:type="spellStart"/>
+      <w:r>
+        <w:rPr>
+          <w:lang w:val="en-US"/>
+        </w:rPr>
+        <w:t>shader</w:t>
+      </w:r>
+      <w:proofErr w:type="spellEnd"/>
+      <w:r>
+        <w:rPr>
+          <w:lang w:val="en-US"/>
+        </w:rPr>
+        <w:t xml:space="preserve"> </w:t>
+      </w:r>
+      <w:proofErr w:type="spellStart"/>
+      <w:r>
+        <w:rPr>
+          <w:lang w:val="en-US"/>
+        </w:rPr>
+        <w:t>consta</w:t>
+      </w:r>
+      <w:r>
+        <w:rPr>
+          <w:lang w:val="en-US"/>
+        </w:rPr>
+        <w:t>a</w:t>
+      </w:r>
+      <w:r>
+        <w:rPr>
+          <w:lang w:val="en-US"/>
+        </w:rPr>
+        <w:t>nt</w:t>
+      </w:r>
+      <w:proofErr w:type="spellEnd"/>
+      <w:r>
+        <w:rPr>
+          <w:lang w:val="en-US"/>
+        </w:rPr>
+        <w:t xml:space="preserve"> or a pixel </w:t>
+      </w:r>
+      <w:proofErr w:type="spellStart"/>
+      <w:r>
+        <w:rPr>
+          <w:lang w:val="en-US"/>
+        </w:rPr>
+        <w:t>shader</w:t>
+      </w:r>
+      <w:proofErr w:type="spellEnd"/>
+      <w:r>
+        <w:rPr>
+          <w:lang w:val="en-US"/>
+        </w:rPr>
+        <w:t xml:space="preserve"> constant</w:t>
+      </w:r>
+      <w:r>
+        <w:rPr>
+          <w:lang w:val="en-US"/>
+        </w:rPr>
+        <w:t>:</w:t>
+      </w:r>
+    </w:p>
+    <w:p>
+      <w:pPr>
+        <w:rPr>
+          <w:lang w:val="en-US"/>
+        </w:rPr>
+      </w:pPr>
+    </w:p>
+    <w:p>
+      <w:pPr>
+        <w:rPr>
+          <w:lang w:val="en-US"/>
+        </w:rPr>
+      </w:pPr>
+      <w:r>
+        <w:rPr>
+          <w:lang w:val="en-US"/>
+        </w:rPr>
+        <w:t>- Floats and Integers:</w:t>
+      </w:r>
+    </w:p>
+    <w:p>
+      <w:pPr>
+        <w:pStyle w:val="ListParagraph"/>
+        <w:numPr>
+          <w:ilvl w:val="0"/>
+          <w:numId w:val="3"/>
+        </w:numPr>
+        <w:rPr>
+          <w:lang w:val="en-US"/>
+        </w:rPr>
+      </w:pPr>
+      <w:proofErr w:type="gramStart"/>
+      <w:r>
+        <w:rPr>
+          <w:lang w:val="en-US"/>
+        </w:rPr>
+        <w:t>v</w:t>
+      </w:r>
+      <w:proofErr w:type="gramEnd"/>
+      <w:r>
+        <w:rPr>
+          <w:lang w:val="en-US"/>
+        </w:rPr>
+        <w:t>-p</w:t>
+      </w:r>
+      <w:r>
+        <w:rPr>
+          <w:lang w:val="en-US"/>
+        </w:rPr>
+        <w:t xml:space="preserve"> </w:t>
+      </w:r>
+      <w:r>
+        <w:rPr>
+          <w:lang w:val="en-US"/>
+        </w:rPr>
+        <w:t>-</w:t>
+      </w:r>
+      <w:r>
+        <w:rPr>
+          <w:lang w:val="en-US"/>
+        </w:rPr>
+        <w:t xml:space="preserve"> </w:t>
+      </w:r>
+      <w:proofErr w:type="spellStart"/>
+      <w:r>
+        <w:rPr>
+          <w:lang w:val="en-US"/>
+        </w:rPr>
+        <w:t>type_of_the_constant</w:t>
+      </w:r>
+      <w:proofErr w:type="spellEnd"/>
+      <w:r>
+        <w:rPr>
+          <w:lang w:val="en-US"/>
+        </w:rPr>
+        <w:t xml:space="preserve"> – </w:t>
+      </w:r>
+      <w:r>
+        <w:rPr>
+          <w:lang w:val="en-US"/>
+        </w:rPr>
+        <w:t>name</w:t>
+      </w:r>
+      <w:r>
+        <w:rPr>
+          <w:lang w:val="en-US"/>
+        </w:rPr>
+        <w:t xml:space="preserve"> </w:t>
+      </w:r>
+      <w:r>
+        <w:rPr>
+          <w:lang w:val="en-US"/>
+        </w:rPr>
+        <w:t>-</w:t>
+      </w:r>
+      <w:r>
+        <w:rPr>
+          <w:lang w:val="en-US"/>
+        </w:rPr>
+        <w:t xml:space="preserve"> </w:t>
+      </w:r>
+      <w:r>
+        <w:rPr>
+          <w:lang w:val="en-US"/>
+        </w:rPr>
+        <w:t>value(s)</w:t>
+      </w:r>
+      <w:r>
+        <w:rPr>
+          <w:lang w:val="en-US"/>
+        </w:rPr>
+        <w:t xml:space="preserve">. </w:t>
+      </w:r>
+      <w:proofErr w:type="gramStart"/>
+      <w:r>
+        <w:rPr>
+          <w:lang w:val="en-US"/>
+        </w:rPr>
+        <w:t>Examples :</w:t>
+      </w:r>
+      <w:proofErr w:type="gramEnd"/>
+    </w:p>
+    <w:p>
+      <w:pPr>
+        <w:pStyle w:val="ListParagraph"/>
+        <w:numPr>
+          <w:ilvl w:val="1"/>
+          <w:numId w:val="3"/>
+        </w:numPr>
+        <w:rPr>
+          <w:lang w:val="en-US"/>
+        </w:rPr>
+      </w:pPr>
+      <w:proofErr w:type="spellStart"/>
+      <w:proofErr w:type="gramStart"/>
+      <w:r>
+        <w:rPr>
+          <w:lang w:val="en-US"/>
+        </w:rPr>
+        <w:t>vfloat</w:t>
+      </w:r>
+      <w:proofErr w:type="spellEnd"/>
+      <w:proofErr w:type="gramEnd"/>
+      <w:r>
+        <w:rPr>
+          <w:lang w:val="en-US"/>
+        </w:rPr>
+        <w:t xml:space="preserve"> </w:t>
+      </w:r>
+      <w:proofErr w:type="spellStart"/>
+      <w:r>
+        <w:rPr>
+          <w:lang w:val="en-US"/>
+        </w:rPr>
+        <w:t>bumpDelta</w:t>
+      </w:r>
+      <w:proofErr w:type="spellEnd"/>
+      <w:r>
+        <w:rPr>
+          <w:lang w:val="en-US"/>
+        </w:rPr>
+        <w:t xml:space="preserve"> 12.9</w:t>
+      </w:r>
+    </w:p>
+    <w:p>
+      <w:pPr>
+        <w:pStyle w:val="ListParagraph"/>
+        <w:numPr>
+          <w:ilvl w:val="1"/>
+          <w:numId w:val="3"/>
+        </w:numPr>
+        <w:rPr>
+          <w:lang w:val="en-US"/>
+        </w:rPr>
+      </w:pPr>
+      <w:proofErr w:type="spellStart"/>
+      <w:proofErr w:type="gramStart"/>
+      <w:r>
+        <w:rPr>
+          <w:lang w:val="en-US"/>
+        </w:rPr>
+        <w:t>vint</w:t>
+      </w:r>
+      <w:proofErr w:type="spellEnd"/>
+      <w:proofErr w:type="gramEnd"/>
+      <w:r>
+        <w:rPr>
+          <w:lang w:val="en-US"/>
+        </w:rPr>
+        <w:t xml:space="preserve"> </w:t>
+      </w:r>
+      <w:proofErr w:type="spellStart"/>
+      <w:r>
+        <w:rPr>
+          <w:lang w:val="en-US"/>
+        </w:rPr>
+        <w:t>myTexture</w:t>
+      </w:r>
+      <w:proofErr w:type="spellEnd"/>
+      <w:r>
+        <w:rPr>
+          <w:lang w:val="en-US"/>
+        </w:rPr>
+        <w:t xml:space="preserve"> 0</w:t>
+      </w:r>
+    </w:p>
+    <w:p>
+      <w:pPr>
+        <w:rPr>
+          <w:lang w:val="en-US"/>
+        </w:rPr>
+      </w:pPr>
+      <w:r>
+        <w:rPr>
+          <w:lang w:val="en-US"/>
+        </w:rPr>
+        <w:t xml:space="preserve">- </w:t>
+      </w:r>
+      <w:r>
+        <w:rPr>
+          <w:lang w:val="en-US"/>
+        </w:rPr>
+        <w:t>Matrixes:</w:t>
+      </w:r>
+      <w:bookmarkStart w:id="0" w:name="_GoBack"/>
+      <w:bookmarkEnd w:id="0"/>
+    </w:p>
+    <w:p>
+      <w:pPr>
+        <w:pStyle w:val="ListParagraph"/>
+        <w:numPr>
+          <w:ilvl w:val="0"/>
+          <w:numId w:val="3"/>
+        </w:numPr>
+        <w:rPr>
+          <w:lang w:val="en-US"/>
+        </w:rPr>
+      </w:pPr>
+      <w:proofErr w:type="gramStart"/>
+      <w:r>
+        <w:rPr>
+          <w:lang w:val="en-US"/>
+        </w:rPr>
+        <w:t>v</w:t>
+      </w:r>
+      <w:proofErr w:type="gramEnd"/>
+      <w:r>
+        <w:rPr>
+          <w:lang w:val="en-US"/>
+        </w:rPr>
+        <w:t>-p-</w:t>
+      </w:r>
+      <w:r>
+        <w:rPr>
+          <w:lang w:val="en-US"/>
+        </w:rPr>
+        <w:t xml:space="preserve">matrix name matrix1 matrix2 matrix3 </w:t>
+      </w:r>
+      <w:proofErr w:type="spellStart"/>
+      <w:r>
+        <w:rPr>
+          <w:lang w:val="en-US"/>
+        </w:rPr>
+        <w:t>makeInverse</w:t>
+      </w:r>
+      <w:proofErr w:type="spellEnd"/>
+      <w:r>
+        <w:rPr>
+          <w:lang w:val="en-US"/>
+        </w:rPr>
+        <w:t xml:space="preserve"> Examples:</w:t>
+      </w:r>
+    </w:p>
+    <w:p>
+      <w:pPr>
+        <w:pStyle w:val="ListParagraph"/>
+        <w:numPr>
+          <w:ilvl w:val="1"/>
+          <w:numId w:val="3"/>
+        </w:numPr>
+        <w:rPr>
+          <w:lang w:val="en-US"/>
+        </w:rPr>
+      </w:pPr>
+      <w:proofErr w:type="gramStart"/>
+      <w:r>
+        <w:rPr>
+          <w:lang w:val="en-US"/>
+        </w:rPr>
+        <w:t>vmatrix4</w:t>
+      </w:r>
+      <w:proofErr w:type="gramEnd"/>
+      <w:r>
+        <w:rPr>
+          <w:lang w:val="en-US"/>
+        </w:rPr>
+        <w:t xml:space="preserve"> </w:t>
+      </w:r>
+      <w:proofErr w:type="spellStart"/>
+      <w:r>
+        <w:rPr>
+          <w:lang w:val="en-US"/>
+        </w:rPr>
+        <w:t>worldViewProj</w:t>
+      </w:r>
+      <w:proofErr w:type="spellEnd"/>
+      <w:r>
+        <w:rPr>
+          <w:lang w:val="en-US"/>
+        </w:rPr>
+        <w:t xml:space="preserve"> world[0] view[1] </w:t>
+      </w:r>
+      <w:proofErr w:type="spellStart"/>
+      <w:r>
+        <w:rPr>
+          <w:lang w:val="en-US"/>
+        </w:rPr>
+        <w:t>proj</w:t>
+      </w:r>
+      <w:proofErr w:type="spellEnd"/>
+      <w:r>
+        <w:rPr>
+          <w:lang w:val="en-US"/>
+        </w:rPr>
+        <w:t xml:space="preserve">[0] </w:t>
+      </w:r>
+      <w:proofErr w:type="spellStart"/>
+      <w:r>
+        <w:rPr>
+          <w:lang w:val="en-US"/>
+        </w:rPr>
+        <w:t>makeInverse</w:t>
+      </w:r>
+      <w:proofErr w:type="spellEnd"/>
+    </w:p>
+    <w:p>
+      <w:pPr>
+        <w:pStyle w:val="ListParagraph"/>
+        <w:numPr>
+          <w:ilvl w:val="2"/>
+          <w:numId w:val="3"/>
+        </w:numPr>
+        <w:rPr>
+          <w:lang w:val="en-US"/>
+        </w:rPr>
+      </w:pPr>
+      <w:proofErr w:type="gramStart"/>
+      <w:r>
+        <w:rPr>
+          <w:lang w:val="en-US"/>
+        </w:rPr>
+        <w:t>world</w:t>
+      </w:r>
+      <w:proofErr w:type="gramEnd"/>
+      <w:r>
+        <w:rPr>
+          <w:lang w:val="en-US"/>
+        </w:rPr>
+        <w:t xml:space="preserve"> returns the current World Matrix</w:t>
+      </w:r>
+    </w:p>
+    <w:p>
+      <w:pPr>
+        <w:pStyle w:val="ListParagraph"/>
+        <w:numPr>
+          <w:ilvl w:val="2"/>
+          <w:numId w:val="3"/>
+        </w:numPr>
+        <w:rPr>
+          <w:lang w:val="en-US"/>
+        </w:rPr>
+      </w:pPr>
+      <w:proofErr w:type="gramStart"/>
+      <w:r>
+        <w:rPr>
+          <w:lang w:val="en-US"/>
+        </w:rPr>
+        <w:t>view</w:t>
+      </w:r>
+      <w:proofErr w:type="gramEnd"/>
+      <w:r>
+        <w:rPr>
+          <w:lang w:val="en-US"/>
+        </w:rPr>
+        <w:t xml:space="preserve"> returns the current View Matrix</w:t>
+      </w:r>
+    </w:p>
+    <w:p>
+      <w:pPr>
+        <w:pStyle w:val="ListParagraph"/>
+        <w:numPr>
+          <w:ilvl w:val="2"/>
+          <w:numId w:val="3"/>
+        </w:numPr>
+        <w:rPr>
+          <w:lang w:val="en-US"/>
+        </w:rPr>
+      </w:pPr>
+      <w:proofErr w:type="spellStart"/>
+      <w:proofErr w:type="gramStart"/>
+      <w:r>
+        <w:rPr>
+          <w:lang w:val="en-US"/>
+        </w:rPr>
+        <w:t>proj</w:t>
+      </w:r>
+      <w:proofErr w:type="spellEnd"/>
+      <w:proofErr w:type="gramEnd"/>
+      <w:r>
+        <w:rPr>
+          <w:lang w:val="en-US"/>
+        </w:rPr>
+        <w:t xml:space="preserve"> returns the current Projection Matrix</w:t>
+      </w:r>
+    </w:p>
+    <w:p>
+      <w:pPr>
+        <w:pStyle w:val="ListParagraph"/>
+        <w:numPr>
+          <w:ilvl w:val="2"/>
+          <w:numId w:val="3"/>
+        </w:numPr>
+        <w:rPr>
+          <w:lang w:val="en-US"/>
+        </w:rPr>
+      </w:pPr>
+      <w:r>
+        <w:rPr>
+          <w:lang w:val="en-US"/>
+        </w:rPr>
+        <w:t>Parameter [] makes the matrix inverted</w:t>
+      </w:r>
+    </w:p>
+    <w:p>
+      <w:pPr>
+        <w:pStyle w:val="ListParagraph"/>
+        <w:numPr>
+          <w:ilvl w:val="3"/>
+          <w:numId w:val="3"/>
+        </w:numPr>
+        <w:rPr>
+          <w:lang w:val="en-US"/>
+        </w:rPr>
+      </w:pPr>
+      <w:r>
+        <w:rPr>
+          <w:lang w:val="en-US"/>
+        </w:rPr>
+        <w:t>0 – Not inverted</w:t>
+      </w:r>
+    </w:p>
+    <w:p>
+      <w:pPr>
+        <w:pStyle w:val="ListParagraph"/>
+        <w:numPr>
+          <w:ilvl w:val="3"/>
+          <w:numId w:val="3"/>
+        </w:numPr>
+        <w:rPr>
+          <w:lang w:val="en-US"/>
+        </w:rPr>
+      </w:pPr>
+      <w:r>
+        <w:rPr>
+          <w:lang w:val="en-US"/>
+        </w:rPr>
+        <w:t>1 – Set inverted</w:t>
+      </w:r>
+    </w:p>
+    <w:p>
+      <w:pPr>
+        <w:pStyle w:val="ListParagraph"/>
+        <w:numPr>
+          <w:ilvl w:val="2"/>
+          <w:numId w:val="3"/>
+        </w:numPr>
+        <w:rPr>
+          <w:lang w:val="en-US"/>
+        </w:rPr>
+      </w:pPr>
+      <w:r>
+        <w:rPr>
+          <w:lang w:val="en-US"/>
+        </w:rPr>
+        <w:t>The last parameter is to set inverse of the concatenation result</w:t>
+      </w:r>
+    </w:p>
+    <w:p>
+      <w:pPr>
+        <w:pStyle w:val="ListParagraph"/>
+        <w:numPr>
+          <w:ilvl w:val="3"/>
+          <w:numId w:val="3"/>
+        </w:numPr>
+        <w:rPr>
+          <w:lang w:val="en-US"/>
+        </w:rPr>
+      </w:pPr>
+      <w:r>
+        <w:rPr>
+          <w:lang w:val="en-US"/>
+        </w:rPr>
+        <w:t>0 – Do nothing</w:t>
+      </w:r>
+    </w:p>
+    <w:p>
+      <w:pPr>
+        <w:pStyle w:val="ListParagraph"/>
+        <w:numPr>
+          <w:ilvl w:val="3"/>
+          <w:numId w:val="3"/>
+        </w:numPr>
+        <w:rPr>
+          <w:lang w:val="en-US"/>
+        </w:rPr>
+      </w:pPr>
+      <w:proofErr w:type="spellStart"/>
+      <w:proofErr w:type="gramStart"/>
+      <w:r>
+        <w:rPr>
+          <w:lang w:val="en-US"/>
+        </w:rPr>
+        <w:t>makeInverse</w:t>
+      </w:r>
+      <w:proofErr w:type="spellEnd"/>
+      <w:proofErr w:type="gramEnd"/>
+      <w:r>
+        <w:rPr>
+          <w:lang w:val="en-US"/>
+        </w:rPr>
+        <w:t xml:space="preserve"> – Inverse the concatenation </w:t>
+      </w:r>
+    </w:p>
+    <w:p>
+      <w:pPr>
+        <w:pStyle w:val="ListParagraph"/>
+        <w:numPr>
+          <w:ilvl w:val="1"/>
+          <w:numId w:val="3"/>
+        </w:numPr>
+        <w:rPr>
+          <w:lang w:val="en-US"/>
+        </w:rPr>
+      </w:pPr>
+      <w:proofErr w:type="gramStart"/>
+      <w:r>
+        <w:rPr>
+          <w:lang w:val="en-US"/>
+        </w:rPr>
+        <w:t>vmatrix4</w:t>
+      </w:r>
+      <w:proofErr w:type="gramEnd"/>
+      <w:r>
+        <w:rPr>
+          <w:lang w:val="en-US"/>
+        </w:rPr>
+        <w:t xml:space="preserve"> world </w:t>
+      </w:r>
+      <w:proofErr w:type="spellStart"/>
+      <w:r>
+        <w:rPr>
+          <w:lang w:val="en-US"/>
+        </w:rPr>
+        <w:t>world</w:t>
+      </w:r>
+      <w:proofErr w:type="spellEnd"/>
+      <w:r>
+        <w:rPr>
+          <w:lang w:val="en-US"/>
+        </w:rPr>
+        <w:t xml:space="preserve">[0] 0 </w:t>
+      </w:r>
+      <w:proofErr w:type="spellStart"/>
+      <w:r>
+        <w:rPr>
+          <w:lang w:val="en-US"/>
+        </w:rPr>
+        <w:t>0</w:t>
+      </w:r>
+      <w:proofErr w:type="spellEnd"/>
+      <w:r>
+        <w:rPr>
+          <w:lang w:val="en-US"/>
+        </w:rPr>
+        <w:t xml:space="preserve"> </w:t>
+      </w:r>
+      <w:proofErr w:type="spellStart"/>
+      <w:r>
+        <w:rPr>
+          <w:lang w:val="en-US"/>
+        </w:rPr>
+        <w:t>0</w:t>
+      </w:r>
+      <w:proofErr w:type="spellEnd"/>
+    </w:p>
+    <w:p>
+      <w:pPr>
+        <w:pStyle w:val="ListParagraph"/>
+        <w:numPr>
+          <w:ilvl w:val="1"/>
+          <w:numId w:val="3"/>
+        </w:numPr>
+        <w:rPr>
+          <w:lang w:val="en-US"/>
+        </w:rPr>
+      </w:pPr>
+      <w:proofErr w:type="gramStart"/>
+      <w:r>
+        <w:rPr>
+          <w:lang w:val="en-US"/>
+        </w:rPr>
+        <w:t>vmatrix4</w:t>
+      </w:r>
+      <w:proofErr w:type="gramEnd"/>
+      <w:r>
+        <w:rPr>
+          <w:lang w:val="en-US"/>
+        </w:rPr>
+        <w:t xml:space="preserve"> </w:t>
+      </w:r>
+      <w:proofErr w:type="spellStart"/>
+      <w:r>
+        <w:rPr>
+          <w:lang w:val="en-US"/>
+        </w:rPr>
+        <w:t>worldInverse</w:t>
+      </w:r>
+      <w:proofErr w:type="spellEnd"/>
+      <w:r>
+        <w:rPr>
+          <w:lang w:val="en-US"/>
+        </w:rPr>
+        <w:t xml:space="preserve">: </w:t>
+      </w:r>
+      <w:r>
+        <w:rPr>
+          <w:lang w:val="en-US"/>
+        </w:rPr>
+        <w:t>2</w:t>
+      </w:r>
+      <w:r>
+        <w:rPr>
+          <w:lang w:val="en-US"/>
+        </w:rPr>
+        <w:t xml:space="preserve"> ways</w:t>
+      </w:r>
+    </w:p>
+    <w:p>
+      <w:pPr>
+        <w:pStyle w:val="ListParagraph"/>
+        <w:numPr>
+          <w:ilvl w:val="2"/>
+          <w:numId w:val="3"/>
+        </w:numPr>
+        <w:rPr>
+          <w:lang w:val="en-US"/>
+        </w:rPr>
+      </w:pPr>
+      <w:proofErr w:type="gramStart"/>
+      <w:r>
+        <w:rPr>
+          <w:lang w:val="en-US"/>
+        </w:rPr>
+        <w:t>vmatrix4</w:t>
+      </w:r>
+      <w:proofErr w:type="gramEnd"/>
+      <w:r>
+        <w:rPr>
+          <w:lang w:val="en-US"/>
+        </w:rPr>
+        <w:t xml:space="preserve"> </w:t>
+      </w:r>
+      <w:proofErr w:type="spellStart"/>
+      <w:r>
+        <w:rPr>
+          <w:lang w:val="en-US"/>
+        </w:rPr>
+        <w:t>worldInverse</w:t>
+      </w:r>
+      <w:proofErr w:type="spellEnd"/>
+      <w:r>
+        <w:rPr>
+          <w:lang w:val="en-US"/>
+        </w:rPr>
+        <w:t xml:space="preserve">  </w:t>
+      </w:r>
+      <w:r>
+        <w:rPr>
+          <w:lang w:val="en-US"/>
+        </w:rPr>
+        <w:t xml:space="preserve">world[1] 0 </w:t>
+      </w:r>
+      <w:proofErr w:type="spellStart"/>
+      <w:r>
+        <w:rPr>
+          <w:lang w:val="en-US"/>
+        </w:rPr>
+        <w:t>0</w:t>
+      </w:r>
+      <w:proofErr w:type="spellEnd"/>
+      <w:r>
+        <w:rPr>
+          <w:lang w:val="en-US"/>
+        </w:rPr>
+        <w:t xml:space="preserve"> </w:t>
+      </w:r>
+      <w:proofErr w:type="spellStart"/>
+      <w:r>
+        <w:rPr>
+          <w:lang w:val="en-US"/>
+        </w:rPr>
+        <w:t>0</w:t>
+      </w:r>
+      <w:proofErr w:type="spellEnd"/>
+    </w:p>
+    <w:p>
+      <w:pPr>
+        <w:pStyle w:val="ListParagraph"/>
+        <w:numPr>
+          <w:ilvl w:val="2"/>
+          <w:numId w:val="3"/>
+        </w:numPr>
+        <w:rPr>
+          <w:lang w:val="en-US"/>
+        </w:rPr>
+      </w:pPr>
+      <w:proofErr w:type="gramStart"/>
+      <w:r>
+        <w:rPr>
+          <w:lang w:val="en-US"/>
+        </w:rPr>
+        <w:t>vmatrix4</w:t>
+      </w:r>
+      <w:proofErr w:type="gramEnd"/>
+      <w:r>
+        <w:rPr>
+          <w:lang w:val="en-US"/>
+        </w:rPr>
+        <w:t xml:space="preserve"> </w:t>
+      </w:r>
+      <w:proofErr w:type="spellStart"/>
+      <w:r>
+        <w:rPr>
+          <w:lang w:val="en-US"/>
+        </w:rPr>
+        <w:t>worldInverse</w:t>
+      </w:r>
+      <w:proofErr w:type="spellEnd"/>
+      <w:r>
+        <w:rPr>
+          <w:lang w:val="en-US"/>
+        </w:rPr>
+        <w:t xml:space="preserve">  </w:t>
+      </w:r>
+      <w:r>
+        <w:rPr>
+          <w:lang w:val="en-US"/>
+        </w:rPr>
+        <w:t xml:space="preserve">world[0] 0 </w:t>
+      </w:r>
+      <w:proofErr w:type="spellStart"/>
+      <w:r>
+        <w:rPr>
+          <w:lang w:val="en-US"/>
+        </w:rPr>
+        <w:t>0</w:t>
+      </w:r>
+      <w:proofErr w:type="spellEnd"/>
+      <w:r>
+        <w:rPr>
+          <w:lang w:val="en-US"/>
+        </w:rPr>
+        <w:t xml:space="preserve"> </w:t>
+      </w:r>
+      <w:proofErr w:type="spellStart"/>
+      <w:r>
+        <w:rPr>
+          <w:lang w:val="en-US"/>
+        </w:rPr>
+        <w:t>makeInverse</w:t>
+      </w:r>
+      <w:proofErr w:type="spellEnd"/>
+    </w:p>
+    <w:p>
+      <w:pPr>
+        <w:pStyle w:val="ListParagraph"/>
+        <w:numPr>
+          <w:ilvl w:val="1"/>
+          <w:numId w:val="3"/>
+        </w:numPr>
+        <w:rPr>
+          <w:lang w:val="en-US"/>
+        </w:rPr>
+      </w:pPr>
+      <w:proofErr w:type="gramStart"/>
+      <w:r>
+        <w:rPr>
+          <w:lang w:val="en-US"/>
+        </w:rPr>
+        <w:t>vmatrix4</w:t>
+      </w:r>
+      <w:proofErr w:type="gramEnd"/>
+      <w:r>
+        <w:rPr>
+          <w:lang w:val="en-US"/>
+        </w:rPr>
+        <w:t xml:space="preserve"> </w:t>
+      </w:r>
+      <w:proofErr w:type="spellStart"/>
+      <w:r>
+        <w:rPr>
+          <w:lang w:val="en-US"/>
+        </w:rPr>
+        <w:t>projViewWorldInv</w:t>
+      </w:r>
+      <w:proofErr w:type="spellEnd"/>
+      <w:r>
+        <w:rPr>
+          <w:lang w:val="en-US"/>
+        </w:rPr>
+        <w:t xml:space="preserve"> </w:t>
+      </w:r>
+      <w:proofErr w:type="spellStart"/>
+      <w:r>
+        <w:rPr>
+          <w:lang w:val="en-US"/>
+        </w:rPr>
+        <w:t>proj</w:t>
+      </w:r>
+      <w:proofErr w:type="spellEnd"/>
+      <w:r>
+        <w:rPr>
+          <w:lang w:val="en-US"/>
+        </w:rPr>
+        <w:t xml:space="preserve">[0] view[0] world[0] </w:t>
+      </w:r>
+      <w:proofErr w:type="spellStart"/>
+      <w:r>
+        <w:rPr>
+          <w:lang w:val="en-US"/>
+        </w:rPr>
+        <w:t>makeInverse</w:t>
+      </w:r>
+      <w:proofErr w:type="spellEnd"/>
+    </w:p>
+    <w:p>
+      <w:pPr>
+        <w:pStyle w:val="ListParagraph"/>
+        <w:numPr>
+          <w:ilvl w:val="1"/>
+          <w:numId w:val="3"/>
+        </w:numPr>
+        <w:rPr>
+          <w:lang w:val="en-US"/>
+        </w:rPr>
+      </w:pPr>
+    </w:p>
+    <w:p>
+      <w:pPr>
+        <w:rPr>
+          <w:lang w:val="en-US"/>
+        </w:rPr>
+      </w:pPr>
+    </w:p>
+    <w:p>
+      <w:pPr>
+        <w:rPr>
+          <w:lang w:val="en-US"/>
+        </w:rPr>
+      </w:pPr>
+      <w:r>
+        <w:rPr>
+          <w:lang w:val="en-US"/>
+        </w:rPr>
+        <w:br w:type="page"/>
+      </w:r>
+    </w:p>
+    <w:p>
+      <w:pPr>
+        <w:rPr>
+          <w:lang w:val="en-US"/>
+        </w:rPr>
+      </w:pPr>
+    </w:p>
+    <w:p>
+      <w:pPr>
+        <w:rPr>
+          <w:b/>
+          <w:u w:val="single"/>
+          <w:lang w:val="en-US"/>
+        </w:rPr>
+      </w:pPr>
     </w:p>
     <w:p>
       <w:pPr>
@@ -349,8 +2741,6 @@
         </w:rPr>
         <w:t xml:space="preserve"> in the same folder</w:t>
       </w:r>
-      <w:bookmarkStart w:id="0" w:name="_GoBack"/>
-      <w:bookmarkEnd w:id="0"/>
     </w:p>
     <w:p>
       <w:pPr>
@@ -951,11 +3341,19 @@
           <w:lang w:val="en-US"/>
         </w:rPr>
       </w:pPr>
-      <w:r>
-        <w:rPr>
-          <w:lang w:val="en-US"/>
-        </w:rPr>
-        <w:t>SHIFT+Left Click: Select the selected object on the 3D context</w:t>
+      <w:proofErr w:type="spellStart"/>
+      <w:r>
+        <w:rPr>
+          <w:lang w:val="en-US"/>
+        </w:rPr>
+        <w:t>SHIFT+Left</w:t>
+      </w:r>
+      <w:proofErr w:type="spellEnd"/>
+      <w:r>
+        <w:rPr>
+          <w:lang w:val="en-US"/>
+        </w:rPr>
+        <w:t xml:space="preserve"> Click: Select the selected object on the 3D context</w:t>
       </w:r>
     </w:p>
     <w:p>
@@ -1277,11 +3675,126 @@
       </w:rPr>
     </w:lvl>
   </w:abstractNum>
+  <w:abstractNum w:abstractNumId="2">
+    <w:nsid w:val="48D84B4C"/>
+    <w:multiLevelType w:val="hybridMultilevel"/>
+    <w:tmpl w:val="E398C210"/>
+    <w:lvl w:ilvl="0" w:tplc="E6BA0242">
+      <w:numFmt w:val="bullet"/>
+      <w:lvlText w:val="-"/>
+      <w:lvlJc w:val="left"/>
+      <w:pPr>
+        <w:ind w:left="720" w:hanging="360"/>
+      </w:pPr>
+      <w:rPr>
+        <w:rFonts w:ascii="Cambria" w:eastAsiaTheme="minorEastAsia" w:hAnsi="Cambria" w:cstheme="minorBidi" w:hint="default"/>
+      </w:rPr>
+    </w:lvl>
+    <w:lvl w:ilvl="1" w:tplc="04090003">
+      <w:start w:val="1"/>
+      <w:numFmt w:val="bullet"/>
+      <w:lvlText w:val="o"/>
+      <w:lvlJc w:val="left"/>
+      <w:pPr>
+        <w:ind w:left="1440" w:hanging="360"/>
+      </w:pPr>
+      <w:rPr>
+        <w:rFonts w:ascii="Courier New" w:hAnsi="Courier New" w:hint="default"/>
+      </w:rPr>
+    </w:lvl>
+    <w:lvl w:ilvl="2" w:tplc="04090005">
+      <w:start w:val="1"/>
+      <w:numFmt w:val="bullet"/>
+      <w:lvlText w:val=""/>
+      <w:lvlJc w:val="left"/>
+      <w:pPr>
+        <w:ind w:left="2160" w:hanging="360"/>
+      </w:pPr>
+      <w:rPr>
+        <w:rFonts w:ascii="Wingdings" w:hAnsi="Wingdings" w:hint="default"/>
+      </w:rPr>
+    </w:lvl>
+    <w:lvl w:ilvl="3" w:tplc="04090001">
+      <w:start w:val="1"/>
+      <w:numFmt w:val="bullet"/>
+      <w:lvlText w:val=""/>
+      <w:lvlJc w:val="left"/>
+      <w:pPr>
+        <w:ind w:left="2880" w:hanging="360"/>
+      </w:pPr>
+      <w:rPr>
+        <w:rFonts w:ascii="Symbol" w:hAnsi="Symbol" w:hint="default"/>
+      </w:rPr>
+    </w:lvl>
+    <w:lvl w:ilvl="4" w:tplc="04090003">
+      <w:start w:val="1"/>
+      <w:numFmt w:val="bullet"/>
+      <w:lvlText w:val="o"/>
+      <w:lvlJc w:val="left"/>
+      <w:pPr>
+        <w:ind w:left="3600" w:hanging="360"/>
+      </w:pPr>
+      <w:rPr>
+        <w:rFonts w:ascii="Courier New" w:hAnsi="Courier New" w:hint="default"/>
+      </w:rPr>
+    </w:lvl>
+    <w:lvl w:ilvl="5" w:tplc="04090005" w:tentative="1">
+      <w:start w:val="1"/>
+      <w:numFmt w:val="bullet"/>
+      <w:lvlText w:val=""/>
+      <w:lvlJc w:val="left"/>
+      <w:pPr>
+        <w:ind w:left="4320" w:hanging="360"/>
+      </w:pPr>
+      <w:rPr>
+        <w:rFonts w:ascii="Wingdings" w:hAnsi="Wingdings" w:hint="default"/>
+      </w:rPr>
+    </w:lvl>
+    <w:lvl w:ilvl="6" w:tplc="04090001" w:tentative="1">
+      <w:start w:val="1"/>
+      <w:numFmt w:val="bullet"/>
+      <w:lvlText w:val=""/>
+      <w:lvlJc w:val="left"/>
+      <w:pPr>
+        <w:ind w:left="5040" w:hanging="360"/>
+      </w:pPr>
+      <w:rPr>
+        <w:rFonts w:ascii="Symbol" w:hAnsi="Symbol" w:hint="default"/>
+      </w:rPr>
+    </w:lvl>
+    <w:lvl w:ilvl="7" w:tplc="04090003" w:tentative="1">
+      <w:start w:val="1"/>
+      <w:numFmt w:val="bullet"/>
+      <w:lvlText w:val="o"/>
+      <w:lvlJc w:val="left"/>
+      <w:pPr>
+        <w:ind w:left="5760" w:hanging="360"/>
+      </w:pPr>
+      <w:rPr>
+        <w:rFonts w:ascii="Courier New" w:hAnsi="Courier New" w:hint="default"/>
+      </w:rPr>
+    </w:lvl>
+    <w:lvl w:ilvl="8" w:tplc="04090005" w:tentative="1">
+      <w:start w:val="1"/>
+      <w:numFmt w:val="bullet"/>
+      <w:lvlText w:val=""/>
+      <w:lvlJc w:val="left"/>
+      <w:pPr>
+        <w:ind w:left="6480" w:hanging="360"/>
+      </w:pPr>
+      <w:rPr>
+        <w:rFonts w:ascii="Wingdings" w:hAnsi="Wingdings" w:hint="default"/>
+      </w:rPr>
+    </w:lvl>
+  </w:abstractNum>
   <w:num w:numId="1">
     <w:abstractNumId w:val="0"/>
   </w:num>
   <w:num w:numId="2">
     <w:abstractNumId w:val="1"/>
+  </w:num>
+  <w:num w:numId="3">
+    <w:abstractNumId w:val="2"/>
   </w:num>
 </w:numbering>
 </file>

</xml_diff>

<commit_message>
Fixed la documentation + ppt de l'interface utilisateur commencée
</commit_message>
<xml_diff>
--- a/Entreprenariat/Dossier/Alpha tests/Documentation.docx
+++ b/Entreprenariat/Dossier/Alpha tests/Documentation.docx
@@ -100,21 +100,7 @@
         <w:rPr>
           <w:lang w:val="en-US"/>
         </w:rPr>
-        <w:t xml:space="preserve">Complete </w:t>
-      </w:r>
-      <w:proofErr w:type="spellStart"/>
-      <w:r>
-        <w:rPr>
-          <w:lang w:val="en-US"/>
-        </w:rPr>
-        <w:t>shaders</w:t>
-      </w:r>
-      <w:proofErr w:type="spellEnd"/>
-      <w:r>
-        <w:rPr>
-          <w:lang w:val="en-US"/>
-        </w:rPr>
-        <w:t xml:space="preserve"> development toolkit</w:t>
+        <w:t>Complete shaders development toolkit</w:t>
       </w:r>
     </w:p>
     <w:p>
@@ -270,21 +256,7 @@
         <w:rPr>
           <w:lang w:val="en-US"/>
         </w:rPr>
-        <w:t>use the Oculus Rift, etc. The editor includes a monitor names “</w:t>
-      </w:r>
-      <w:proofErr w:type="spellStart"/>
-      <w:r>
-        <w:rPr>
-          <w:lang w:val="en-US"/>
-        </w:rPr>
-        <w:t>GenericMonitor</w:t>
-      </w:r>
-      <w:proofErr w:type="spellEnd"/>
-      <w:r>
-        <w:rPr>
-          <w:lang w:val="en-US"/>
-        </w:rPr>
-        <w:t>” that is the default monitor.</w:t>
+        <w:t>use the Oculus Rift, etc. The editor includes a monitor names “GenericMonitor” that is the default monitor.</w:t>
       </w:r>
     </w:p>
     <w:p>
@@ -729,23 +701,8 @@
         <w:rPr>
           <w:lang w:val="en-US"/>
         </w:rPr>
-        <w:t xml:space="preserve">Once you added a filter, you can edit its code and its callback. The callback is a LUA Script you’ll use to set filter’s </w:t>
-      </w:r>
-      <w:proofErr w:type="spellStart"/>
-      <w:r>
-        <w:rPr>
-          <w:lang w:val="en-US"/>
-        </w:rPr>
-        <w:t>shader</w:t>
-      </w:r>
-      <w:proofErr w:type="spellEnd"/>
-      <w:r>
-        <w:rPr>
-          <w:lang w:val="en-US"/>
-        </w:rPr>
-        <w:t xml:space="preserve"> constants. </w:t>
-      </w:r>
-      <w:proofErr w:type="gramStart"/>
+        <w:t xml:space="preserve">Once you added a filter, you can edit its code and its callback. The callback is a LUA Script you’ll use to set filter’s shader constants. </w:t>
+      </w:r>
       <w:r>
         <w:rPr>
           <w:b/>
@@ -753,29 +710,330 @@
         </w:rPr>
         <w:t>Cf. Demo Project.</w:t>
       </w:r>
-      <w:proofErr w:type="gramEnd"/>
-    </w:p>
-    <w:p>
-      <w:pPr>
-        <w:rPr>
-          <w:lang w:val="en-US"/>
-        </w:rPr>
-      </w:pPr>
-    </w:p>
-    <w:p>
-      <w:pPr>
-        <w:rPr>
-          <w:lang w:val="en-US"/>
-        </w:rPr>
-      </w:pPr>
-      <w:proofErr w:type="spellStart"/>
-      <w:r>
-        <w:rPr>
-          <w:lang w:val="en-US"/>
-        </w:rPr>
-        <w:t>Metatable</w:t>
-      </w:r>
-      <w:proofErr w:type="spellEnd"/>
+    </w:p>
+    <w:p>
+      <w:pPr>
+        <w:rPr>
+          <w:lang w:val="en-US"/>
+        </w:rPr>
+      </w:pPr>
+    </w:p>
+    <w:p>
+      <w:pPr>
+        <w:rPr>
+          <w:lang w:val="en-US"/>
+        </w:rPr>
+      </w:pPr>
+      <w:r>
+        <w:rPr>
+          <w:lang w:val="en-US"/>
+        </w:rPr>
+        <w:t xml:space="preserve">Metatable </w:t>
+      </w:r>
+      <w:r>
+        <w:rPr>
+          <w:b/>
+          <w:lang w:val="en-US"/>
+        </w:rPr>
+        <w:t>Filter</w:t>
+      </w:r>
+      <w:r>
+        <w:rPr>
+          <w:lang w:val="en-US"/>
+        </w:rPr>
+        <w:t>.</w:t>
+      </w:r>
+    </w:p>
+    <w:p>
+      <w:pPr>
+        <w:pStyle w:val="ListParagraph"/>
+        <w:numPr>
+          <w:ilvl w:val="0"/>
+          <w:numId w:val="3"/>
+        </w:numPr>
+        <w:rPr>
+          <w:lang w:val="en-US"/>
+        </w:rPr>
+      </w:pPr>
+      <w:r>
+        <w:rPr>
+          <w:lang w:val="en-US"/>
+        </w:rPr>
+        <w:t>setPixelSharderConstantFloat(name, value)</w:t>
+      </w:r>
+    </w:p>
+    <w:p>
+      <w:pPr>
+        <w:pStyle w:val="ListParagraph"/>
+        <w:numPr>
+          <w:ilvl w:val="0"/>
+          <w:numId w:val="3"/>
+        </w:numPr>
+        <w:rPr>
+          <w:lang w:val="en-US"/>
+        </w:rPr>
+      </w:pPr>
+      <w:r>
+        <w:rPr>
+          <w:lang w:val="en-US"/>
+        </w:rPr>
+        <w:t>setPixelShaderConstantVector2D(name, value)</w:t>
+      </w:r>
+    </w:p>
+    <w:p>
+      <w:pPr>
+        <w:pStyle w:val="ListParagraph"/>
+        <w:numPr>
+          <w:ilvl w:val="0"/>
+          <w:numId w:val="3"/>
+        </w:numPr>
+        <w:rPr>
+          <w:lang w:val="en-US"/>
+        </w:rPr>
+      </w:pPr>
+      <w:r>
+        <w:rPr>
+          <w:lang w:val="en-US"/>
+        </w:rPr>
+        <w:t>setPixelSharderConstantVector3D(name, value)</w:t>
+      </w:r>
+    </w:p>
+    <w:p>
+      <w:pPr>
+        <w:pStyle w:val="ListParagraph"/>
+        <w:numPr>
+          <w:ilvl w:val="0"/>
+          <w:numId w:val="3"/>
+        </w:numPr>
+        <w:rPr>
+          <w:lang w:val="en-US"/>
+        </w:rPr>
+      </w:pPr>
+      <w:r>
+        <w:rPr>
+          <w:lang w:val="en-US"/>
+        </w:rPr>
+        <w:t>setPixelShaderConstantColor(name, value)</w:t>
+      </w:r>
+    </w:p>
+    <w:p>
+      <w:pPr>
+        <w:pStyle w:val="ListParagraph"/>
+        <w:numPr>
+          <w:ilvl w:val="0"/>
+          <w:numId w:val="3"/>
+        </w:numPr>
+        <w:rPr>
+          <w:lang w:val="en-US"/>
+        </w:rPr>
+      </w:pPr>
+      <w:r>
+        <w:rPr>
+          <w:lang w:val="en-US"/>
+        </w:rPr>
+        <w:t>setPixelShaderConstantColorf(name, value)</w:t>
+      </w:r>
+    </w:p>
+    <w:p>
+      <w:pPr>
+        <w:pStyle w:val="ListParagraph"/>
+        <w:numPr>
+          <w:ilvl w:val="0"/>
+          <w:numId w:val="3"/>
+        </w:numPr>
+        <w:rPr>
+          <w:lang w:val="en-US"/>
+        </w:rPr>
+      </w:pPr>
+      <w:r>
+        <w:rPr>
+          <w:lang w:val="en-US"/>
+        </w:rPr>
+        <w:t>setPixelShaderConstantMatrix4(name, value)</w:t>
+      </w:r>
+    </w:p>
+    <w:p>
+      <w:pPr>
+        <w:rPr>
+          <w:lang w:val="en-US"/>
+        </w:rPr>
+      </w:pPr>
+    </w:p>
+    <w:p>
+      <w:pPr>
+        <w:rPr>
+          <w:lang w:val="en-US"/>
+        </w:rPr>
+      </w:pPr>
+      <w:r>
+        <w:rPr>
+          <w:b/>
+          <w:lang w:val="en-US"/>
+        </w:rPr>
+        <w:t>Vector2D</w:t>
+      </w:r>
+      <w:r>
+        <w:rPr>
+          <w:lang w:val="en-US"/>
+        </w:rPr>
+        <w:t xml:space="preserve"> is composed of x and y values</w:t>
+      </w:r>
+    </w:p>
+    <w:p>
+      <w:pPr>
+        <w:rPr>
+          <w:lang w:val="en-US"/>
+        </w:rPr>
+      </w:pPr>
+      <w:r>
+        <w:rPr>
+          <w:b/>
+          <w:lang w:val="en-US"/>
+        </w:rPr>
+        <w:t>Vector3D</w:t>
+      </w:r>
+      <w:r>
+        <w:rPr>
+          <w:lang w:val="en-US"/>
+        </w:rPr>
+        <w:t xml:space="preserve"> is composed of x, y and z values</w:t>
+      </w:r>
+    </w:p>
+    <w:p>
+      <w:pPr>
+        <w:rPr>
+          <w:lang w:val="en-US"/>
+        </w:rPr>
+      </w:pPr>
+      <w:r>
+        <w:rPr>
+          <w:b/>
+          <w:lang w:val="en-US"/>
+        </w:rPr>
+        <w:t>Color</w:t>
+      </w:r>
+      <w:r>
+        <w:rPr>
+          <w:lang w:val="en-US"/>
+        </w:rPr>
+        <w:t xml:space="preserve"> is composed of r, g, b and a values where</w:t>
+      </w:r>
+    </w:p>
+    <w:p>
+      <w:pPr>
+        <w:pStyle w:val="ListParagraph"/>
+        <w:numPr>
+          <w:ilvl w:val="0"/>
+          <w:numId w:val="3"/>
+        </w:numPr>
+        <w:rPr>
+          <w:lang w:val="en-US"/>
+        </w:rPr>
+      </w:pPr>
+      <w:r>
+        <w:rPr>
+          <w:lang w:val="en-US"/>
+        </w:rPr>
+        <w:t>r</w:t>
+      </w:r>
+      <w:r>
+        <w:rPr>
+          <w:lang w:val="en-US"/>
+        </w:rPr>
+        <w:t>: red (0-255)</w:t>
+      </w:r>
+    </w:p>
+    <w:p>
+      <w:pPr>
+        <w:pStyle w:val="ListParagraph"/>
+        <w:numPr>
+          <w:ilvl w:val="0"/>
+          <w:numId w:val="3"/>
+        </w:numPr>
+        <w:rPr>
+          <w:lang w:val="en-US"/>
+        </w:rPr>
+      </w:pPr>
+      <w:r>
+        <w:rPr>
+          <w:lang w:val="en-US"/>
+        </w:rPr>
+        <w:t>g: green (0-255)</w:t>
+      </w:r>
+    </w:p>
+    <w:p>
+      <w:pPr>
+        <w:pStyle w:val="ListParagraph"/>
+        <w:numPr>
+          <w:ilvl w:val="0"/>
+          <w:numId w:val="3"/>
+        </w:numPr>
+        <w:rPr>
+          <w:lang w:val="en-US"/>
+        </w:rPr>
+      </w:pPr>
+      <w:r>
+        <w:rPr>
+          <w:lang w:val="en-US"/>
+        </w:rPr>
+        <w:t>b: blue (0-255)</w:t>
+      </w:r>
+    </w:p>
+    <w:p>
+      <w:pPr>
+        <w:pStyle w:val="ListParagraph"/>
+        <w:numPr>
+          <w:ilvl w:val="0"/>
+          <w:numId w:val="3"/>
+        </w:numPr>
+        <w:rPr>
+          <w:lang w:val="en-US"/>
+        </w:rPr>
+      </w:pPr>
+      <w:r>
+        <w:rPr>
+          <w:lang w:val="en-US"/>
+        </w:rPr>
+        <w:t>a: alpha (0-255)</w:t>
+      </w:r>
+    </w:p>
+    <w:p>
+      <w:pPr>
+        <w:rPr>
+          <w:lang w:val="en-US"/>
+        </w:rPr>
+      </w:pPr>
+      <w:r>
+        <w:rPr>
+          <w:b/>
+          <w:lang w:val="en-US"/>
+        </w:rPr>
+        <w:t>Colorf</w:t>
+      </w:r>
+      <w:r>
+        <w:rPr>
+          <w:lang w:val="en-US"/>
+        </w:rPr>
+        <w:t xml:space="preserve"> is composed of r, g, b and a values where</w:t>
+      </w:r>
+    </w:p>
+    <w:p>
+      <w:pPr>
+        <w:pStyle w:val="ListParagraph"/>
+        <w:numPr>
+          <w:ilvl w:val="0"/>
+          <w:numId w:val="3"/>
+        </w:numPr>
+        <w:rPr>
+          <w:lang w:val="en-US"/>
+        </w:rPr>
+      </w:pPr>
+      <w:r>
+        <w:rPr>
+          <w:lang w:val="en-US"/>
+        </w:rPr>
+        <w:t>r: red</w:t>
+      </w:r>
       <w:r>
         <w:rPr>
           <w:lang w:val="en-US"/>
@@ -784,10 +1042,90 @@
       </w:r>
       <w:r>
         <w:rPr>
+          <w:lang w:val="en-US"/>
+        </w:rPr>
+        <w:t>(0.0-1.0)</w:t>
+      </w:r>
+    </w:p>
+    <w:p>
+      <w:pPr>
+        <w:pStyle w:val="ListParagraph"/>
+        <w:numPr>
+          <w:ilvl w:val="0"/>
+          <w:numId w:val="3"/>
+        </w:numPr>
+        <w:rPr>
+          <w:lang w:val="en-US"/>
+        </w:rPr>
+      </w:pPr>
+      <w:r>
+        <w:rPr>
+          <w:lang w:val="en-US"/>
+        </w:rPr>
+        <w:t>g: green (0.0-1.0)</w:t>
+      </w:r>
+    </w:p>
+    <w:p>
+      <w:pPr>
+        <w:pStyle w:val="ListParagraph"/>
+        <w:numPr>
+          <w:ilvl w:val="0"/>
+          <w:numId w:val="3"/>
+        </w:numPr>
+        <w:rPr>
+          <w:lang w:val="en-US"/>
+        </w:rPr>
+      </w:pPr>
+      <w:r>
+        <w:rPr>
+          <w:lang w:val="en-US"/>
+        </w:rPr>
+        <w:t>b: blue (0.0-1.0)</w:t>
+      </w:r>
+    </w:p>
+    <w:p>
+      <w:pPr>
+        <w:pStyle w:val="ListParagraph"/>
+        <w:numPr>
+          <w:ilvl w:val="0"/>
+          <w:numId w:val="3"/>
+        </w:numPr>
+        <w:rPr>
+          <w:lang w:val="en-US"/>
+        </w:rPr>
+      </w:pPr>
+      <w:r>
+        <w:rPr>
+          <w:lang w:val="en-US"/>
+        </w:rPr>
+        <w:t>a: alpha (0.0-1.0)</w:t>
+      </w:r>
+    </w:p>
+    <w:p>
+      <w:pPr>
+        <w:rPr>
+          <w:lang w:val="en-US"/>
+        </w:rPr>
+      </w:pPr>
+    </w:p>
+    <w:p>
+      <w:pPr>
+        <w:rPr>
+          <w:lang w:val="en-US"/>
+        </w:rPr>
+      </w:pPr>
+      <w:r>
+        <w:rPr>
+          <w:lang w:val="en-US"/>
+        </w:rPr>
+        <w:t xml:space="preserve">Metatable </w:t>
+      </w:r>
+      <w:r>
+        <w:rPr>
           <w:b/>
           <w:lang w:val="en-US"/>
         </w:rPr>
-        <w:t>Filter</w:t>
+        <w:t>Driver</w:t>
       </w:r>
       <w:r>
         <w:rPr>
@@ -807,519 +1145,80 @@
           <w:lang w:val="en-US"/>
         </w:rPr>
       </w:pPr>
-      <w:proofErr w:type="spellStart"/>
-      <w:proofErr w:type="gramStart"/>
-      <w:r>
-        <w:rPr>
-          <w:lang w:val="en-US"/>
-        </w:rPr>
-        <w:t>setPixelSharderConstantFloat</w:t>
-      </w:r>
-      <w:proofErr w:type="spellEnd"/>
-      <w:proofErr w:type="gramEnd"/>
-      <w:r>
-        <w:rPr>
-          <w:lang w:val="en-US"/>
-        </w:rPr>
-        <w:t>(name, value)</w:t>
-      </w:r>
-    </w:p>
-    <w:p>
-      <w:pPr>
-        <w:pStyle w:val="ListParagraph"/>
-        <w:numPr>
-          <w:ilvl w:val="0"/>
-          <w:numId w:val="3"/>
-        </w:numPr>
-        <w:rPr>
-          <w:lang w:val="en-US"/>
-        </w:rPr>
-      </w:pPr>
-      <w:proofErr w:type="gramStart"/>
-      <w:r>
-        <w:rPr>
-          <w:lang w:val="en-US"/>
-        </w:rPr>
-        <w:t>setPixelShaderConstantVector2D</w:t>
-      </w:r>
-      <w:proofErr w:type="gramEnd"/>
-      <w:r>
-        <w:rPr>
-          <w:lang w:val="en-US"/>
-        </w:rPr>
-        <w:t>(name, value)</w:t>
-      </w:r>
-    </w:p>
-    <w:p>
-      <w:pPr>
-        <w:pStyle w:val="ListParagraph"/>
-        <w:numPr>
-          <w:ilvl w:val="0"/>
-          <w:numId w:val="3"/>
-        </w:numPr>
-        <w:rPr>
-          <w:lang w:val="en-US"/>
-        </w:rPr>
-      </w:pPr>
-      <w:proofErr w:type="gramStart"/>
-      <w:r>
-        <w:rPr>
-          <w:lang w:val="en-US"/>
-        </w:rPr>
-        <w:t>setPixelSharderConstantVector3D</w:t>
-      </w:r>
-      <w:proofErr w:type="gramEnd"/>
-      <w:r>
-        <w:rPr>
-          <w:lang w:val="en-US"/>
-        </w:rPr>
-        <w:t>(name, value)</w:t>
-      </w:r>
-    </w:p>
-    <w:p>
-      <w:pPr>
-        <w:pStyle w:val="ListParagraph"/>
-        <w:numPr>
-          <w:ilvl w:val="0"/>
-          <w:numId w:val="3"/>
-        </w:numPr>
-        <w:rPr>
-          <w:lang w:val="en-US"/>
-        </w:rPr>
-      </w:pPr>
-      <w:proofErr w:type="spellStart"/>
-      <w:proofErr w:type="gramStart"/>
-      <w:r>
-        <w:rPr>
-          <w:lang w:val="en-US"/>
-        </w:rPr>
-        <w:t>setPixelShaderConstantColor</w:t>
-      </w:r>
-      <w:proofErr w:type="spellEnd"/>
-      <w:proofErr w:type="gramEnd"/>
-      <w:r>
-        <w:rPr>
-          <w:lang w:val="en-US"/>
-        </w:rPr>
-        <w:t>(name, value)</w:t>
-      </w:r>
-    </w:p>
-    <w:p>
-      <w:pPr>
-        <w:pStyle w:val="ListParagraph"/>
-        <w:numPr>
-          <w:ilvl w:val="0"/>
-          <w:numId w:val="3"/>
-        </w:numPr>
-        <w:rPr>
-          <w:lang w:val="en-US"/>
-        </w:rPr>
-      </w:pPr>
-      <w:proofErr w:type="spellStart"/>
-      <w:proofErr w:type="gramStart"/>
-      <w:r>
-        <w:rPr>
-          <w:lang w:val="en-US"/>
-        </w:rPr>
-        <w:t>setPixelShaderConstantColorf</w:t>
-      </w:r>
-      <w:proofErr w:type="spellEnd"/>
-      <w:proofErr w:type="gramEnd"/>
-      <w:r>
-        <w:rPr>
-          <w:lang w:val="en-US"/>
-        </w:rPr>
-        <w:t>(name, value)</w:t>
-      </w:r>
-    </w:p>
-    <w:p>
-      <w:pPr>
-        <w:pStyle w:val="ListParagraph"/>
-        <w:numPr>
-          <w:ilvl w:val="0"/>
-          <w:numId w:val="3"/>
-        </w:numPr>
-        <w:rPr>
-          <w:lang w:val="en-US"/>
-        </w:rPr>
-      </w:pPr>
-      <w:proofErr w:type="gramStart"/>
-      <w:r>
-        <w:rPr>
-          <w:lang w:val="en-US"/>
-        </w:rPr>
-        <w:t>setPixelShaderConstantMatrix4</w:t>
-      </w:r>
-      <w:proofErr w:type="gramEnd"/>
-      <w:r>
-        <w:rPr>
-          <w:lang w:val="en-US"/>
-        </w:rPr>
-        <w:t>(name, value)</w:t>
-      </w:r>
-    </w:p>
-    <w:p>
-      <w:pPr>
-        <w:rPr>
-          <w:lang w:val="en-US"/>
-        </w:rPr>
-      </w:pPr>
-    </w:p>
-    <w:p>
-      <w:pPr>
-        <w:rPr>
-          <w:lang w:val="en-US"/>
-        </w:rPr>
-      </w:pPr>
+      <w:r>
+        <w:rPr>
+          <w:lang w:val="en-US"/>
+        </w:rPr>
+        <w:t>setTexture(path)</w:t>
+      </w:r>
+      <w:r>
+        <w:rPr>
+          <w:lang w:val="en-US"/>
+        </w:rPr>
+        <w:t xml:space="preserve"> : set the texture used by the filter by giving the path</w:t>
+      </w:r>
+    </w:p>
+    <w:p>
+      <w:pPr>
+        <w:pStyle w:val="ListParagraph"/>
+        <w:numPr>
+          <w:ilvl w:val="0"/>
+          <w:numId w:val="3"/>
+        </w:numPr>
+        <w:rPr>
+          <w:lang w:val="en-US"/>
+        </w:rPr>
+      </w:pPr>
+      <w:r>
+        <w:rPr>
+          <w:lang w:val="en-US"/>
+        </w:rPr>
+        <w:t>setRttTexture(name) : set the render target used by the filter by giving the name of this one</w:t>
+      </w:r>
+    </w:p>
+    <w:p>
+      <w:pPr>
+        <w:pStyle w:val="ListParagraph"/>
+        <w:numPr>
+          <w:ilvl w:val="0"/>
+          <w:numId w:val="3"/>
+        </w:numPr>
+        <w:rPr>
+          <w:lang w:val="en-US"/>
+        </w:rPr>
+      </w:pPr>
+      <w:r>
+        <w:rPr>
+          <w:lang w:val="en-US"/>
+        </w:rPr>
+        <w:t>getLightPosition(indice) : returns a Vector3D of the light number “indice”</w:t>
+      </w:r>
+    </w:p>
+    <w:p>
+      <w:pPr>
+        <w:rPr>
+          <w:lang w:val="en-US"/>
+        </w:rPr>
+      </w:pPr>
+    </w:p>
+    <w:p>
+      <w:pPr>
+        <w:rPr>
+          <w:lang w:val="en-US"/>
+        </w:rPr>
+      </w:pPr>
+      <w:r>
+        <w:rPr>
+          <w:lang w:val="en-US"/>
+        </w:rPr>
+        <w:t xml:space="preserve">Metatable </w:t>
+      </w:r>
       <w:r>
         <w:rPr>
           <w:b/>
           <w:lang w:val="en-US"/>
         </w:rPr>
-        <w:t>Vector2D</w:t>
-      </w:r>
-      <w:r>
-        <w:rPr>
-          <w:lang w:val="en-US"/>
-        </w:rPr>
-        <w:t xml:space="preserve"> is composed of x and y values</w:t>
-      </w:r>
-    </w:p>
-    <w:p>
-      <w:pPr>
-        <w:rPr>
-          <w:lang w:val="en-US"/>
-        </w:rPr>
-      </w:pPr>
-      <w:r>
-        <w:rPr>
-          <w:b/>
-          <w:lang w:val="en-US"/>
-        </w:rPr>
-        <w:t>Vector3D</w:t>
-      </w:r>
-      <w:r>
-        <w:rPr>
-          <w:lang w:val="en-US"/>
-        </w:rPr>
-        <w:t xml:space="preserve"> is composed of x, y and z values</w:t>
-      </w:r>
-    </w:p>
-    <w:p>
-      <w:pPr>
-        <w:rPr>
-          <w:lang w:val="en-US"/>
-        </w:rPr>
-      </w:pPr>
-      <w:r>
-        <w:rPr>
-          <w:b/>
-          <w:lang w:val="en-US"/>
-        </w:rPr>
-        <w:t>Color</w:t>
-      </w:r>
-      <w:r>
-        <w:rPr>
-          <w:lang w:val="en-US"/>
-        </w:rPr>
-        <w:t xml:space="preserve"> is composed of r, g, b and a values where</w:t>
-      </w:r>
-    </w:p>
-    <w:p>
-      <w:pPr>
-        <w:pStyle w:val="ListParagraph"/>
-        <w:numPr>
-          <w:ilvl w:val="0"/>
-          <w:numId w:val="3"/>
-        </w:numPr>
-        <w:rPr>
-          <w:lang w:val="en-US"/>
-        </w:rPr>
-      </w:pPr>
-      <w:proofErr w:type="gramStart"/>
-      <w:r>
-        <w:rPr>
-          <w:lang w:val="en-US"/>
-        </w:rPr>
-        <w:t>r</w:t>
-      </w:r>
-      <w:proofErr w:type="gramEnd"/>
-      <w:r>
-        <w:rPr>
-          <w:lang w:val="en-US"/>
-        </w:rPr>
-        <w:t>: red (0-255)</w:t>
-      </w:r>
-    </w:p>
-    <w:p>
-      <w:pPr>
-        <w:pStyle w:val="ListParagraph"/>
-        <w:numPr>
-          <w:ilvl w:val="0"/>
-          <w:numId w:val="3"/>
-        </w:numPr>
-        <w:rPr>
-          <w:lang w:val="en-US"/>
-        </w:rPr>
-      </w:pPr>
-      <w:proofErr w:type="gramStart"/>
-      <w:r>
-        <w:rPr>
-          <w:lang w:val="en-US"/>
-        </w:rPr>
-        <w:t>g</w:t>
-      </w:r>
-      <w:proofErr w:type="gramEnd"/>
-      <w:r>
-        <w:rPr>
-          <w:lang w:val="en-US"/>
-        </w:rPr>
-        <w:t>: green (0-255)</w:t>
-      </w:r>
-    </w:p>
-    <w:p>
-      <w:pPr>
-        <w:pStyle w:val="ListParagraph"/>
-        <w:numPr>
-          <w:ilvl w:val="0"/>
-          <w:numId w:val="3"/>
-        </w:numPr>
-        <w:rPr>
-          <w:lang w:val="en-US"/>
-        </w:rPr>
-      </w:pPr>
-      <w:proofErr w:type="gramStart"/>
-      <w:r>
-        <w:rPr>
-          <w:lang w:val="en-US"/>
-        </w:rPr>
-        <w:t>b</w:t>
-      </w:r>
-      <w:proofErr w:type="gramEnd"/>
-      <w:r>
-        <w:rPr>
-          <w:lang w:val="en-US"/>
-        </w:rPr>
-        <w:t>: blue (0-255)</w:t>
-      </w:r>
-    </w:p>
-    <w:p>
-      <w:pPr>
-        <w:pStyle w:val="ListParagraph"/>
-        <w:numPr>
-          <w:ilvl w:val="0"/>
-          <w:numId w:val="3"/>
-        </w:numPr>
-        <w:rPr>
-          <w:lang w:val="en-US"/>
-        </w:rPr>
-      </w:pPr>
-      <w:proofErr w:type="gramStart"/>
-      <w:r>
-        <w:rPr>
-          <w:lang w:val="en-US"/>
-        </w:rPr>
-        <w:t>a</w:t>
-      </w:r>
-      <w:proofErr w:type="gramEnd"/>
-      <w:r>
-        <w:rPr>
-          <w:lang w:val="en-US"/>
-        </w:rPr>
-        <w:t>: alpha (0-255)</w:t>
-      </w:r>
-    </w:p>
-    <w:p>
-      <w:pPr>
-        <w:rPr>
-          <w:lang w:val="en-US"/>
-        </w:rPr>
-      </w:pPr>
-      <w:proofErr w:type="spellStart"/>
-      <w:r>
-        <w:rPr>
-          <w:b/>
-          <w:lang w:val="en-US"/>
-        </w:rPr>
-        <w:t>Colorf</w:t>
-      </w:r>
-      <w:proofErr w:type="spellEnd"/>
-      <w:r>
-        <w:rPr>
-          <w:lang w:val="en-US"/>
-        </w:rPr>
-        <w:t xml:space="preserve"> is composed of r, g, b and a values where</w:t>
-      </w:r>
-    </w:p>
-    <w:p>
-      <w:pPr>
-        <w:pStyle w:val="ListParagraph"/>
-        <w:numPr>
-          <w:ilvl w:val="0"/>
-          <w:numId w:val="3"/>
-        </w:numPr>
-        <w:rPr>
-          <w:lang w:val="en-US"/>
-        </w:rPr>
-      </w:pPr>
-      <w:proofErr w:type="gramStart"/>
-      <w:r>
-        <w:rPr>
-          <w:lang w:val="en-US"/>
-        </w:rPr>
-        <w:t>r</w:t>
-      </w:r>
-      <w:proofErr w:type="gramEnd"/>
-      <w:r>
-        <w:rPr>
-          <w:lang w:val="en-US"/>
-        </w:rPr>
-        <w:t>: red</w:t>
-      </w:r>
-      <w:r>
-        <w:rPr>
-          <w:lang w:val="en-US"/>
-        </w:rPr>
-        <w:t xml:space="preserve"> </w:t>
-      </w:r>
-      <w:r>
-        <w:rPr>
-          <w:lang w:val="en-US"/>
-        </w:rPr>
-        <w:t>(0.0-1.0)</w:t>
-      </w:r>
-    </w:p>
-    <w:p>
-      <w:pPr>
-        <w:pStyle w:val="ListParagraph"/>
-        <w:numPr>
-          <w:ilvl w:val="0"/>
-          <w:numId w:val="3"/>
-        </w:numPr>
-        <w:rPr>
-          <w:lang w:val="en-US"/>
-        </w:rPr>
-      </w:pPr>
-      <w:proofErr w:type="gramStart"/>
-      <w:r>
-        <w:rPr>
-          <w:lang w:val="en-US"/>
-        </w:rPr>
-        <w:t>g</w:t>
-      </w:r>
-      <w:proofErr w:type="gramEnd"/>
-      <w:r>
-        <w:rPr>
-          <w:lang w:val="en-US"/>
-        </w:rPr>
-        <w:t>: green (0.0-1.0)</w:t>
-      </w:r>
-    </w:p>
-    <w:p>
-      <w:pPr>
-        <w:pStyle w:val="ListParagraph"/>
-        <w:numPr>
-          <w:ilvl w:val="0"/>
-          <w:numId w:val="3"/>
-        </w:numPr>
-        <w:rPr>
-          <w:lang w:val="en-US"/>
-        </w:rPr>
-      </w:pPr>
-      <w:proofErr w:type="gramStart"/>
-      <w:r>
-        <w:rPr>
-          <w:lang w:val="en-US"/>
-        </w:rPr>
-        <w:t>b</w:t>
-      </w:r>
-      <w:proofErr w:type="gramEnd"/>
-      <w:r>
-        <w:rPr>
-          <w:lang w:val="en-US"/>
-        </w:rPr>
-        <w:t>: blue (0.0-1.0)</w:t>
-      </w:r>
-    </w:p>
-    <w:p>
-      <w:pPr>
-        <w:pStyle w:val="ListParagraph"/>
-        <w:numPr>
-          <w:ilvl w:val="0"/>
-          <w:numId w:val="3"/>
-        </w:numPr>
-        <w:rPr>
-          <w:lang w:val="en-US"/>
-        </w:rPr>
-      </w:pPr>
-      <w:proofErr w:type="gramStart"/>
-      <w:r>
-        <w:rPr>
-          <w:lang w:val="en-US"/>
-        </w:rPr>
-        <w:t>a</w:t>
-      </w:r>
-      <w:proofErr w:type="gramEnd"/>
-      <w:r>
-        <w:rPr>
-          <w:lang w:val="en-US"/>
-        </w:rPr>
-        <w:t>: alpha (0.0-1.0)</w:t>
-      </w:r>
-    </w:p>
-    <w:p>
-      <w:pPr>
-        <w:rPr>
-          <w:lang w:val="en-US"/>
-        </w:rPr>
-      </w:pPr>
-    </w:p>
-    <w:p>
-      <w:pPr>
-        <w:rPr>
-          <w:lang w:val="en-US"/>
-        </w:rPr>
-      </w:pPr>
-      <w:r>
-        <w:rPr>
-          <w:lang w:val="en-US"/>
-        </w:rPr>
-        <w:t>//MATRIX4</w:t>
-      </w:r>
-    </w:p>
-    <w:p>
-      <w:pPr>
-        <w:rPr>
-          <w:lang w:val="en-US"/>
-        </w:rPr>
-      </w:pPr>
-    </w:p>
-    <w:p>
-      <w:pPr>
-        <w:rPr>
-          <w:lang w:val="en-US"/>
-        </w:rPr>
-      </w:pPr>
-      <w:proofErr w:type="spellStart"/>
-      <w:r>
-        <w:rPr>
-          <w:lang w:val="en-US"/>
-        </w:rPr>
-        <w:t>Metatable</w:t>
-      </w:r>
-      <w:proofErr w:type="spellEnd"/>
-      <w:r>
-        <w:rPr>
-          <w:lang w:val="en-US"/>
-        </w:rPr>
-        <w:t xml:space="preserve"> </w:t>
-      </w:r>
-      <w:r>
-        <w:rPr>
-          <w:b/>
-          <w:lang w:val="en-US"/>
-        </w:rPr>
-        <w:t>Driver</w:t>
+        <w:t>Utils</w:t>
       </w:r>
       <w:r>
         <w:rPr>
@@ -1339,208 +1238,29 @@
           <w:lang w:val="en-US"/>
         </w:rPr>
       </w:pPr>
-      <w:proofErr w:type="spellStart"/>
-      <w:proofErr w:type="gramStart"/>
-      <w:r>
-        <w:rPr>
-          <w:lang w:val="en-US"/>
-        </w:rPr>
-        <w:t>setTexture</w:t>
-      </w:r>
-      <w:proofErr w:type="spellEnd"/>
-      <w:proofErr w:type="gramEnd"/>
-      <w:r>
-        <w:rPr>
-          <w:lang w:val="en-US"/>
-        </w:rPr>
-        <w:t>(path)</w:t>
-      </w:r>
-      <w:r>
-        <w:rPr>
-          <w:lang w:val="en-US"/>
-        </w:rPr>
-        <w:t xml:space="preserve"> : set the texture used by the filter by giving the path</w:t>
-      </w:r>
-    </w:p>
-    <w:p>
-      <w:pPr>
-        <w:pStyle w:val="ListParagraph"/>
-        <w:numPr>
-          <w:ilvl w:val="0"/>
-          <w:numId w:val="3"/>
-        </w:numPr>
-        <w:rPr>
-          <w:lang w:val="en-US"/>
-        </w:rPr>
-      </w:pPr>
-      <w:proofErr w:type="spellStart"/>
-      <w:proofErr w:type="gramStart"/>
-      <w:r>
-        <w:rPr>
-          <w:lang w:val="en-US"/>
-        </w:rPr>
-        <w:t>setRttTexture</w:t>
-      </w:r>
-      <w:proofErr w:type="spellEnd"/>
-      <w:proofErr w:type="gramEnd"/>
-      <w:r>
-        <w:rPr>
-          <w:lang w:val="en-US"/>
-        </w:rPr>
-        <w:t>(name) : set the render target used by the filter by giving the name of this one</w:t>
-      </w:r>
-    </w:p>
-    <w:p>
-      <w:pPr>
-        <w:pStyle w:val="ListParagraph"/>
-        <w:numPr>
-          <w:ilvl w:val="0"/>
-          <w:numId w:val="3"/>
-        </w:numPr>
-        <w:rPr>
-          <w:lang w:val="en-US"/>
-        </w:rPr>
-      </w:pPr>
-      <w:proofErr w:type="spellStart"/>
-      <w:proofErr w:type="gramStart"/>
-      <w:r>
-        <w:rPr>
-          <w:lang w:val="en-US"/>
-        </w:rPr>
-        <w:t>getLightPosition</w:t>
-      </w:r>
-      <w:proofErr w:type="spellEnd"/>
-      <w:proofErr w:type="gramEnd"/>
-      <w:r>
-        <w:rPr>
-          <w:lang w:val="en-US"/>
-        </w:rPr>
-        <w:t>(</w:t>
-      </w:r>
-      <w:proofErr w:type="spellStart"/>
-      <w:r>
-        <w:rPr>
-          <w:lang w:val="en-US"/>
-        </w:rPr>
-        <w:t>indice</w:t>
-      </w:r>
-      <w:proofErr w:type="spellEnd"/>
-      <w:r>
-        <w:rPr>
-          <w:lang w:val="en-US"/>
-        </w:rPr>
-        <w:t>) : returns a Vector3D of the light number “</w:t>
-      </w:r>
-      <w:proofErr w:type="spellStart"/>
-      <w:r>
-        <w:rPr>
-          <w:lang w:val="en-US"/>
-        </w:rPr>
-        <w:t>indice</w:t>
-      </w:r>
-      <w:proofErr w:type="spellEnd"/>
-      <w:r>
-        <w:rPr>
-          <w:lang w:val="en-US"/>
-        </w:rPr>
-        <w:t>”</w:t>
-      </w:r>
-    </w:p>
-    <w:p>
-      <w:pPr>
-        <w:rPr>
-          <w:lang w:val="en-US"/>
-        </w:rPr>
-      </w:pPr>
-    </w:p>
-    <w:p>
-      <w:pPr>
-        <w:rPr>
-          <w:lang w:val="en-US"/>
-        </w:rPr>
-      </w:pPr>
-      <w:proofErr w:type="spellStart"/>
-      <w:r>
-        <w:rPr>
-          <w:lang w:val="en-US"/>
-        </w:rPr>
-        <w:t>Metatable</w:t>
-      </w:r>
-      <w:proofErr w:type="spellEnd"/>
-      <w:r>
-        <w:rPr>
-          <w:lang w:val="en-US"/>
-        </w:rPr>
-        <w:t xml:space="preserve"> </w:t>
-      </w:r>
-      <w:proofErr w:type="spellStart"/>
-      <w:r>
-        <w:rPr>
-          <w:b/>
-          <w:lang w:val="en-US"/>
-        </w:rPr>
-        <w:t>Utils</w:t>
-      </w:r>
-      <w:proofErr w:type="spellEnd"/>
-      <w:r>
-        <w:rPr>
-          <w:lang w:val="en-US"/>
-        </w:rPr>
-        <w:t>.</w:t>
-      </w:r>
-    </w:p>
-    <w:p>
-      <w:pPr>
-        <w:pStyle w:val="ListParagraph"/>
-        <w:numPr>
-          <w:ilvl w:val="0"/>
-          <w:numId w:val="3"/>
-        </w:numPr>
-        <w:rPr>
-          <w:lang w:val="en-US"/>
-        </w:rPr>
-      </w:pPr>
-      <w:proofErr w:type="spellStart"/>
-      <w:proofErr w:type="gramStart"/>
-      <w:r>
-        <w:rPr>
-          <w:lang w:val="en-US"/>
-        </w:rPr>
-        <w:t>getCurrentTime</w:t>
-      </w:r>
-      <w:proofErr w:type="spellEnd"/>
-      <w:proofErr w:type="gramEnd"/>
-      <w:r>
-        <w:rPr>
-          <w:lang w:val="en-US"/>
-        </w:rPr>
-        <w:t>() : returns the current time</w:t>
-      </w:r>
-    </w:p>
-    <w:p>
-      <w:pPr>
-        <w:pStyle w:val="ListParagraph"/>
-        <w:numPr>
-          <w:ilvl w:val="0"/>
-          <w:numId w:val="3"/>
-        </w:numPr>
-        <w:rPr>
-          <w:lang w:val="en-US"/>
-        </w:rPr>
-      </w:pPr>
-      <w:proofErr w:type="gramStart"/>
-      <w:r>
-        <w:rPr>
-          <w:lang w:val="en-US"/>
-        </w:rPr>
-        <w:t>getScreenCoordinatesFrom3DPosition</w:t>
-      </w:r>
-      <w:proofErr w:type="gramEnd"/>
-      <w:r>
-        <w:rPr>
-          <w:lang w:val="en-US"/>
-        </w:rPr>
-        <w:t xml:space="preserve">(position) : returns a Vector2D that represents the position on the screen of </w:t>
+      <w:r>
+        <w:rPr>
+          <w:lang w:val="en-US"/>
+        </w:rPr>
+        <w:t>getCurrentTime() : returns the current time</w:t>
+      </w:r>
+    </w:p>
+    <w:p>
+      <w:pPr>
+        <w:pStyle w:val="ListParagraph"/>
+        <w:numPr>
+          <w:ilvl w:val="0"/>
+          <w:numId w:val="3"/>
+        </w:numPr>
+        <w:rPr>
+          <w:lang w:val="en-US"/>
+        </w:rPr>
+      </w:pPr>
+      <w:r>
+        <w:rPr>
+          <w:lang w:val="en-US"/>
+        </w:rPr>
+        <w:t xml:space="preserve">getScreenCoordinatesFrom3DPosition(position) : returns a Vector2D that represents the position on the screen of </w:t>
       </w:r>
       <w:r>
         <w:rPr>
@@ -1548,6 +1268,58 @@
         </w:rPr>
         <w:t>the Vector3D “position”.</w:t>
       </w:r>
+    </w:p>
+    <w:p>
+      <w:pPr>
+        <w:rPr>
+          <w:lang w:val="en-US"/>
+        </w:rPr>
+      </w:pPr>
+    </w:p>
+    <w:p>
+      <w:pPr>
+        <w:rPr>
+          <w:lang w:val="en-US"/>
+        </w:rPr>
+      </w:pPr>
+      <w:r>
+        <w:rPr>
+          <w:lang w:val="en-US"/>
+        </w:rPr>
+        <w:t>Metatable Matrix4.</w:t>
+      </w:r>
+    </w:p>
+    <w:p>
+      <w:pPr>
+        <w:pStyle w:val="ListParagraph"/>
+        <w:numPr>
+          <w:ilvl w:val="0"/>
+          <w:numId w:val="3"/>
+        </w:numPr>
+        <w:rPr>
+          <w:lang w:val="en-US"/>
+        </w:rPr>
+      </w:pPr>
+      <w:r>
+        <w:rPr>
+          <w:lang w:val="en-US"/>
+        </w:rPr>
+        <w:t>TO DO</w:t>
+      </w:r>
+    </w:p>
+    <w:p>
+      <w:pPr>
+        <w:rPr>
+          <w:lang w:val="en-US"/>
+        </w:rPr>
+      </w:pPr>
+    </w:p>
+    <w:p>
+      <w:pPr>
+        <w:rPr>
+          <w:lang w:val="en-US"/>
+        </w:rPr>
+      </w:pPr>
     </w:p>
     <w:p>
       <w:pPr>
@@ -1591,148 +1363,109 @@
           <w:u w:val="single"/>
           <w:lang w:val="en-US"/>
         </w:rPr>
-        <w:t xml:space="preserve">Customize your material </w:t>
-      </w:r>
-      <w:proofErr w:type="spellStart"/>
+        <w:t>Customize your material</w:t>
+      </w:r>
       <w:r>
         <w:rPr>
           <w:b/>
           <w:u w:val="single"/>
           <w:lang w:val="en-US"/>
         </w:rPr>
-        <w:t>shaders</w:t>
-      </w:r>
-      <w:proofErr w:type="spellEnd"/>
-    </w:p>
-    <w:p>
-      <w:pPr>
-        <w:rPr>
-          <w:lang w:val="en-US"/>
-        </w:rPr>
-      </w:pPr>
-    </w:p>
-    <w:p>
-      <w:pPr>
-        <w:rPr>
-          <w:lang w:val="en-US"/>
-        </w:rPr>
-      </w:pPr>
-    </w:p>
-    <w:p>
-      <w:pPr>
+        <w:t>s</w:t>
+      </w:r>
+      <w:r>
         <w:rPr>
           <w:b/>
           <w:u w:val="single"/>
           <w:lang w:val="en-US"/>
         </w:rPr>
-      </w:pPr>
-    </w:p>
-    <w:p>
-      <w:pPr>
-        <w:rPr>
-          <w:lang w:val="en-US"/>
-        </w:rPr>
-      </w:pPr>
-      <w:r>
-        <w:rPr>
-          <w:lang w:val="en-US"/>
-        </w:rPr>
-        <w:t xml:space="preserve">Once you added a material </w:t>
-      </w:r>
-      <w:proofErr w:type="spellStart"/>
-      <w:r>
-        <w:rPr>
-          <w:lang w:val="en-US"/>
-        </w:rPr>
-        <w:t>shader</w:t>
-      </w:r>
-      <w:proofErr w:type="spellEnd"/>
-      <w:r>
-        <w:rPr>
-          <w:lang w:val="en-US"/>
-        </w:rPr>
-        <w:t>, you can customize its constants using a simple language, and also a LUA script.</w:t>
-      </w:r>
-      <w:r>
-        <w:rPr>
-          <w:lang w:val="en-US"/>
-        </w:rPr>
-        <w:t xml:space="preserve"> The simple language is here to set easily constants. The LUA script makes constant more complex and more interesting.</w:t>
-      </w:r>
-    </w:p>
-    <w:p>
-      <w:pPr>
-        <w:rPr>
-          <w:lang w:val="en-US"/>
-        </w:rPr>
-      </w:pPr>
-      <w:proofErr w:type="gramStart"/>
-      <w:r>
-        <w:rPr>
-          <w:lang w:val="en-US"/>
-        </w:rPr>
-        <w:t>Cf. Demo Project</w:t>
-      </w:r>
-      <w:r>
-        <w:rPr>
-          <w:lang w:val="en-US"/>
-        </w:rPr>
-        <w:t>.</w:t>
-      </w:r>
-      <w:proofErr w:type="gramEnd"/>
-    </w:p>
-    <w:p>
-      <w:pPr>
-        <w:rPr>
-          <w:lang w:val="en-US"/>
-        </w:rPr>
-      </w:pPr>
-    </w:p>
-    <w:p>
-      <w:pPr>
-        <w:rPr>
-          <w:lang w:val="en-US"/>
-        </w:rPr>
-      </w:pPr>
-      <w:r>
-        <w:rPr>
-          <w:lang w:val="en-US"/>
-        </w:rPr>
-        <w:t xml:space="preserve">Set a vertex </w:t>
-      </w:r>
-      <w:proofErr w:type="spellStart"/>
-      <w:r>
-        <w:rPr>
-          <w:lang w:val="en-US"/>
-        </w:rPr>
-        <w:t>shader</w:t>
-      </w:r>
-      <w:proofErr w:type="spellEnd"/>
-      <w:r>
-        <w:rPr>
-          <w:lang w:val="en-US"/>
-        </w:rPr>
-        <w:t xml:space="preserve"> constant</w:t>
-      </w:r>
-      <w:r>
-        <w:rPr>
-          <w:lang w:val="en-US"/>
-        </w:rPr>
-        <w:t xml:space="preserve"> or a pixel </w:t>
-      </w:r>
-      <w:proofErr w:type="spellStart"/>
-      <w:r>
-        <w:rPr>
-          <w:lang w:val="en-US"/>
-        </w:rPr>
-        <w:t>shader</w:t>
-      </w:r>
-      <w:proofErr w:type="spellEnd"/>
-      <w:r>
-        <w:rPr>
-          <w:lang w:val="en-US"/>
-        </w:rPr>
-        <w:t xml:space="preserve"> constant</w:t>
+        <w:t xml:space="preserve"> (shaders)</w:t>
+      </w:r>
+    </w:p>
+    <w:p>
+      <w:pPr>
+        <w:rPr>
+          <w:lang w:val="en-US"/>
+        </w:rPr>
+      </w:pPr>
+    </w:p>
+    <w:p>
+      <w:pPr>
+        <w:rPr>
+          <w:b/>
+          <w:u w:val="single"/>
+          <w:lang w:val="en-US"/>
+        </w:rPr>
+      </w:pPr>
+    </w:p>
+    <w:p>
+      <w:pPr>
+        <w:rPr>
+          <w:lang w:val="en-US"/>
+        </w:rPr>
+      </w:pPr>
+      <w:r>
+        <w:rPr>
+          <w:lang w:val="en-US"/>
+        </w:rPr>
+        <w:t>Once you added a material shader, you can customize its constants using a simple language, and also a LUA script.</w:t>
+      </w:r>
+      <w:r>
+        <w:rPr>
+          <w:lang w:val="en-US"/>
+        </w:rPr>
+        <w:t xml:space="preserve"> The simple language is here to set easily constants. The LUA script makes constant</w:t>
+      </w:r>
+      <w:r>
+        <w:rPr>
+          <w:lang w:val="en-US"/>
+        </w:rPr>
+        <w:t>s</w:t>
+      </w:r>
+      <w:r>
+        <w:rPr>
+          <w:lang w:val="en-US"/>
+        </w:rPr>
+        <w:t xml:space="preserve"> more complex and more interesting.</w:t>
+      </w:r>
+    </w:p>
+    <w:p>
+      <w:pPr>
+        <w:rPr>
+          <w:lang w:val="en-US"/>
+        </w:rPr>
+      </w:pPr>
+      <w:r>
+        <w:rPr>
+          <w:lang w:val="en-US"/>
+        </w:rPr>
+        <w:t>(LUA scripts are not yes implemented).</w:t>
+      </w:r>
+    </w:p>
+    <w:p>
+      <w:pPr>
+        <w:rPr>
+          <w:lang w:val="en-US"/>
+        </w:rPr>
+      </w:pPr>
+    </w:p>
+    <w:p>
+      <w:pPr>
+        <w:rPr>
+          <w:lang w:val="en-US"/>
+        </w:rPr>
+      </w:pPr>
+      <w:r>
+        <w:rPr>
+          <w:lang w:val="en-US"/>
+        </w:rPr>
+        <w:t>Set a vertex shader constant</w:t>
+      </w:r>
+      <w:r>
+        <w:rPr>
+          <w:lang w:val="en-US"/>
+        </w:rPr>
+        <w:t xml:space="preserve"> or a pixel shader constant</w:t>
       </w:r>
       <w:r>
         <w:rPr>
@@ -1772,14 +1505,12 @@
           <w:lang w:val="en-US"/>
         </w:rPr>
       </w:pPr>
-      <w:proofErr w:type="gramStart"/>
       <w:r>
         <w:rPr>
           <w:lang w:val="en-US"/>
         </w:rPr>
         <w:t>v</w:t>
       </w:r>
-      <w:proofErr w:type="gramEnd"/>
       <w:r>
         <w:rPr>
           <w:lang w:val="en-US"/>
@@ -1804,14 +1535,12 @@
         </w:rPr>
         <w:t xml:space="preserve"> </w:t>
       </w:r>
-      <w:proofErr w:type="spellStart"/>
       <w:r>
         <w:rPr>
           <w:lang w:val="en-US"/>
         </w:rPr>
         <w:t>type_of_the_constant</w:t>
       </w:r>
-      <w:proofErr w:type="spellEnd"/>
       <w:r>
         <w:rPr>
           <w:lang w:val="en-US"/>
@@ -1852,16 +1581,8 @@
         <w:rPr>
           <w:lang w:val="en-US"/>
         </w:rPr>
-        <w:t xml:space="preserve">. </w:t>
-      </w:r>
-      <w:proofErr w:type="gramStart"/>
-      <w:r>
-        <w:rPr>
-          <w:lang w:val="en-US"/>
-        </w:rPr>
-        <w:t>Examples :</w:t>
-      </w:r>
-      <w:proofErr w:type="gramEnd"/>
+        <w:t>. Examples :</w:t>
+      </w:r>
     </w:p>
     <w:p>
       <w:pPr>
@@ -1874,69 +1595,17 @@
           <w:lang w:val="en-US"/>
         </w:rPr>
       </w:pPr>
-      <w:proofErr w:type="spellStart"/>
-      <w:proofErr w:type="gramStart"/>
-      <w:r>
-        <w:rPr>
-          <w:lang w:val="en-US"/>
-        </w:rPr>
-        <w:t>vfloat</w:t>
-      </w:r>
-      <w:proofErr w:type="spellEnd"/>
-      <w:proofErr w:type="gramEnd"/>
-      <w:r>
-        <w:rPr>
-          <w:lang w:val="en-US"/>
-        </w:rPr>
-        <w:t xml:space="preserve"> </w:t>
-      </w:r>
-      <w:proofErr w:type="spellStart"/>
-      <w:r>
-        <w:rPr>
-          <w:lang w:val="en-US"/>
-        </w:rPr>
-        <w:t>bumpDelta</w:t>
-      </w:r>
-      <w:proofErr w:type="spellEnd"/>
-      <w:r>
-        <w:rPr>
-          <w:lang w:val="en-US"/>
-        </w:rPr>
-        <w:t xml:space="preserve"> 12.9</w:t>
-      </w:r>
-      <w:r>
-        <w:rPr>
-          <w:lang w:val="en-US"/>
-        </w:rPr>
-        <w:t>: set a float named “</w:t>
-      </w:r>
-      <w:proofErr w:type="spellStart"/>
-      <w:r>
-        <w:rPr>
-          <w:lang w:val="en-US"/>
-        </w:rPr>
-        <w:t>bumpDelta</w:t>
-      </w:r>
-      <w:proofErr w:type="spellEnd"/>
-      <w:r>
-        <w:rPr>
-          <w:lang w:val="en-US"/>
-        </w:rPr>
-        <w:t xml:space="preserve">” to the vertex </w:t>
-      </w:r>
-      <w:proofErr w:type="spellStart"/>
-      <w:r>
-        <w:rPr>
-          <w:lang w:val="en-US"/>
-        </w:rPr>
-        <w:t>shader</w:t>
-      </w:r>
-      <w:proofErr w:type="spellEnd"/>
-      <w:r>
-        <w:rPr>
-          <w:lang w:val="en-US"/>
-        </w:rPr>
-        <w:t xml:space="preserve"> with the value “12.9”</w:t>
+      <w:r>
+        <w:rPr>
+          <w:lang w:val="en-US"/>
+        </w:rPr>
+        <w:t>vfloat bumpDelta 12.9</w:t>
+      </w:r>
+      <w:r>
+        <w:rPr>
+          <w:lang w:val="en-US"/>
+        </w:rPr>
+        <w:t>: set a float named “bumpDelta” to the vertex shader with the value “12.9”</w:t>
       </w:r>
     </w:p>
     <w:p>
@@ -1950,69 +1619,17 @@
           <w:lang w:val="en-US"/>
         </w:rPr>
       </w:pPr>
-      <w:proofErr w:type="spellStart"/>
-      <w:proofErr w:type="gramStart"/>
-      <w:r>
-        <w:rPr>
-          <w:lang w:val="en-US"/>
-        </w:rPr>
-        <w:t>vint</w:t>
-      </w:r>
-      <w:proofErr w:type="spellEnd"/>
-      <w:proofErr w:type="gramEnd"/>
-      <w:r>
-        <w:rPr>
-          <w:lang w:val="en-US"/>
-        </w:rPr>
-        <w:t xml:space="preserve"> </w:t>
-      </w:r>
-      <w:proofErr w:type="spellStart"/>
-      <w:r>
-        <w:rPr>
-          <w:lang w:val="en-US"/>
-        </w:rPr>
-        <w:t>myTexture</w:t>
-      </w:r>
-      <w:proofErr w:type="spellEnd"/>
-      <w:r>
-        <w:rPr>
-          <w:lang w:val="en-US"/>
-        </w:rPr>
-        <w:t xml:space="preserve"> 0</w:t>
-      </w:r>
-      <w:r>
-        <w:rPr>
-          <w:lang w:val="en-US"/>
-        </w:rPr>
-        <w:t>: set an integer named “</w:t>
-      </w:r>
-      <w:proofErr w:type="spellStart"/>
-      <w:r>
-        <w:rPr>
-          <w:lang w:val="en-US"/>
-        </w:rPr>
-        <w:t>myTexture</w:t>
-      </w:r>
-      <w:proofErr w:type="spellEnd"/>
-      <w:r>
-        <w:rPr>
-          <w:lang w:val="en-US"/>
-        </w:rPr>
-        <w:t xml:space="preserve">” to the vertex </w:t>
-      </w:r>
-      <w:proofErr w:type="spellStart"/>
-      <w:r>
-        <w:rPr>
-          <w:lang w:val="en-US"/>
-        </w:rPr>
-        <w:t>shader</w:t>
-      </w:r>
-      <w:proofErr w:type="spellEnd"/>
-      <w:r>
-        <w:rPr>
-          <w:lang w:val="en-US"/>
-        </w:rPr>
-        <w:t xml:space="preserve"> with the value “0”</w:t>
+      <w:r>
+        <w:rPr>
+          <w:lang w:val="en-US"/>
+        </w:rPr>
+        <w:t>vint myTexture 0</w:t>
+      </w:r>
+      <w:r>
+        <w:rPr>
+          <w:lang w:val="en-US"/>
+        </w:rPr>
+        <w:t>: set an integer named “myTexture” to the vertex shader with the value “0”</w:t>
       </w:r>
     </w:p>
     <w:p>
@@ -2026,63 +1643,11 @@
           <w:lang w:val="en-US"/>
         </w:rPr>
       </w:pPr>
-      <w:proofErr w:type="spellStart"/>
-      <w:proofErr w:type="gramStart"/>
-      <w:r>
-        <w:rPr>
-          <w:lang w:val="en-US"/>
-        </w:rPr>
-        <w:t>pfloat</w:t>
-      </w:r>
-      <w:proofErr w:type="spellEnd"/>
-      <w:proofErr w:type="gramEnd"/>
-      <w:r>
-        <w:rPr>
-          <w:lang w:val="en-US"/>
-        </w:rPr>
-        <w:t xml:space="preserve"> </w:t>
-      </w:r>
-      <w:proofErr w:type="spellStart"/>
-      <w:r>
-        <w:rPr>
-          <w:lang w:val="en-US"/>
-        </w:rPr>
-        <w:t>myFloat</w:t>
-      </w:r>
-      <w:proofErr w:type="spellEnd"/>
-      <w:r>
-        <w:rPr>
-          <w:lang w:val="en-US"/>
-        </w:rPr>
-        <w:t xml:space="preserve"> 1.0: set a float named “</w:t>
-      </w:r>
-      <w:proofErr w:type="spellStart"/>
-      <w:r>
-        <w:rPr>
-          <w:lang w:val="en-US"/>
-        </w:rPr>
-        <w:t>myFloat</w:t>
-      </w:r>
-      <w:proofErr w:type="spellEnd"/>
-      <w:r>
-        <w:rPr>
-          <w:lang w:val="en-US"/>
-        </w:rPr>
-        <w:t xml:space="preserve">” to the pixel </w:t>
-      </w:r>
-      <w:proofErr w:type="spellStart"/>
-      <w:r>
-        <w:rPr>
-          <w:lang w:val="en-US"/>
-        </w:rPr>
-        <w:t>shader</w:t>
-      </w:r>
-      <w:proofErr w:type="spellEnd"/>
-      <w:r>
-        <w:rPr>
-          <w:lang w:val="en-US"/>
-        </w:rPr>
-        <w:t xml:space="preserve"> with the value “1.0”</w:t>
+      <w:r>
+        <w:rPr>
+          <w:lang w:val="en-US"/>
+        </w:rPr>
+        <w:t>pfloat myFloat 1.0: set a float named “myFloat” to the pixel shader with the value “1.0”</w:t>
       </w:r>
     </w:p>
     <w:p>
@@ -2115,14 +1680,12 @@
           <w:lang w:val="en-US"/>
         </w:rPr>
       </w:pPr>
-      <w:proofErr w:type="gramStart"/>
       <w:r>
         <w:rPr>
           <w:lang w:val="en-US"/>
         </w:rPr>
         <w:t>v</w:t>
       </w:r>
-      <w:proofErr w:type="gramEnd"/>
       <w:r>
         <w:rPr>
           <w:lang w:val="en-US"/>
@@ -2133,16 +1696,8 @@
         <w:rPr>
           <w:lang w:val="en-US"/>
         </w:rPr>
-        <w:t xml:space="preserve">matrix name matrix1 matrix2 matrix3 </w:t>
-      </w:r>
-      <w:proofErr w:type="spellStart"/>
-      <w:r>
-        <w:rPr>
-          <w:lang w:val="en-US"/>
-        </w:rPr>
-        <w:t>makeInverse</w:t>
-      </w:r>
-      <w:proofErr w:type="spellEnd"/>
+        <w:t>matrix name matrix1 matrix2 matrix3 makeInverse</w:t>
+      </w:r>
       <w:r>
         <w:rPr>
           <w:lang w:val="en-US"/>
@@ -2161,56 +1716,12 @@
           <w:lang w:val="en-US"/>
         </w:rPr>
       </w:pPr>
-      <w:proofErr w:type="gramStart"/>
-      <w:r>
-        <w:rPr>
-          <w:lang w:val="en-US"/>
-        </w:rPr>
-        <w:t>vmatrix4</w:t>
-      </w:r>
-      <w:proofErr w:type="gramEnd"/>
-      <w:r>
-        <w:rPr>
-          <w:lang w:val="en-US"/>
-        </w:rPr>
-        <w:t xml:space="preserve"> </w:t>
-      </w:r>
-      <w:proofErr w:type="spellStart"/>
-      <w:r>
-        <w:rPr>
-          <w:lang w:val="en-US"/>
-        </w:rPr>
-        <w:t>worldViewProj</w:t>
-      </w:r>
-      <w:proofErr w:type="spellEnd"/>
-      <w:r>
-        <w:rPr>
-          <w:lang w:val="en-US"/>
-        </w:rPr>
-        <w:t xml:space="preserve"> world[0] view[1] </w:t>
-      </w:r>
-      <w:proofErr w:type="spellStart"/>
-      <w:r>
-        <w:rPr>
-          <w:lang w:val="en-US"/>
-        </w:rPr>
-        <w:t>proj</w:t>
-      </w:r>
-      <w:proofErr w:type="spellEnd"/>
-      <w:r>
-        <w:rPr>
-          <w:lang w:val="en-US"/>
-        </w:rPr>
-        <w:t xml:space="preserve">[0] </w:t>
-      </w:r>
-      <w:proofErr w:type="spellStart"/>
-      <w:r>
-        <w:rPr>
-          <w:lang w:val="en-US"/>
-        </w:rPr>
-        <w:t>makeInverse</w:t>
-      </w:r>
-      <w:proofErr w:type="spellEnd"/>
+      <w:r>
+        <w:rPr>
+          <w:lang w:val="en-US"/>
+        </w:rPr>
+        <w:t>vmatrix4 worldViewProj world[0] view[1] proj[0] makeInverse</w:t>
+      </w:r>
     </w:p>
     <w:p>
       <w:pPr>
@@ -2223,19 +1734,11 @@
           <w:lang w:val="en-US"/>
         </w:rPr>
       </w:pPr>
-      <w:proofErr w:type="gramStart"/>
-      <w:r>
-        <w:rPr>
-          <w:lang w:val="en-US"/>
-        </w:rPr>
-        <w:t>world</w:t>
-      </w:r>
-      <w:proofErr w:type="gramEnd"/>
-      <w:r>
-        <w:rPr>
-          <w:lang w:val="en-US"/>
-        </w:rPr>
-        <w:t xml:space="preserve"> returns the current World Matrix</w:t>
+      <w:r>
+        <w:rPr>
+          <w:lang w:val="en-US"/>
+        </w:rPr>
+        <w:t>world returns the current World Matrix</w:t>
       </w:r>
     </w:p>
     <w:p>
@@ -2249,19 +1752,11 @@
           <w:lang w:val="en-US"/>
         </w:rPr>
       </w:pPr>
-      <w:proofErr w:type="gramStart"/>
-      <w:r>
-        <w:rPr>
-          <w:lang w:val="en-US"/>
-        </w:rPr>
-        <w:t>view</w:t>
-      </w:r>
-      <w:proofErr w:type="gramEnd"/>
-      <w:r>
-        <w:rPr>
-          <w:lang w:val="en-US"/>
-        </w:rPr>
-        <w:t xml:space="preserve"> returns the current View Matrix</w:t>
+      <w:r>
+        <w:rPr>
+          <w:lang w:val="en-US"/>
+        </w:rPr>
+        <w:t>view returns the current View Matrix</w:t>
       </w:r>
     </w:p>
     <w:p>
@@ -2275,21 +1770,11 @@
           <w:lang w:val="en-US"/>
         </w:rPr>
       </w:pPr>
-      <w:proofErr w:type="spellStart"/>
-      <w:proofErr w:type="gramStart"/>
-      <w:r>
-        <w:rPr>
-          <w:lang w:val="en-US"/>
-        </w:rPr>
-        <w:t>proj</w:t>
-      </w:r>
-      <w:proofErr w:type="spellEnd"/>
-      <w:proofErr w:type="gramEnd"/>
-      <w:r>
-        <w:rPr>
-          <w:lang w:val="en-US"/>
-        </w:rPr>
-        <w:t xml:space="preserve"> returns the current Projection Matrix</w:t>
+      <w:r>
+        <w:rPr>
+          <w:lang w:val="en-US"/>
+        </w:rPr>
+        <w:t>proj returns the current Projection Matrix</w:t>
       </w:r>
     </w:p>
     <w:p>
@@ -2393,21 +1878,11 @@
           <w:lang w:val="en-US"/>
         </w:rPr>
       </w:pPr>
-      <w:proofErr w:type="spellStart"/>
-      <w:proofErr w:type="gramStart"/>
-      <w:r>
-        <w:rPr>
-          <w:lang w:val="en-US"/>
-        </w:rPr>
-        <w:t>makeInverse</w:t>
-      </w:r>
-      <w:proofErr w:type="spellEnd"/>
-      <w:proofErr w:type="gramEnd"/>
-      <w:r>
-        <w:rPr>
-          <w:lang w:val="en-US"/>
-        </w:rPr>
-        <w:t xml:space="preserve"> – Inverse the concatenation </w:t>
+      <w:r>
+        <w:rPr>
+          <w:lang w:val="en-US"/>
+        </w:rPr>
+        <w:t xml:space="preserve">makeInverse – Inverse the concatenation </w:t>
       </w:r>
     </w:p>
     <w:p>
@@ -2421,56 +1896,12 @@
           <w:lang w:val="en-US"/>
         </w:rPr>
       </w:pPr>
-      <w:proofErr w:type="gramStart"/>
-      <w:r>
-        <w:rPr>
-          <w:lang w:val="en-US"/>
-        </w:rPr>
-        <w:t>vmatrix4</w:t>
-      </w:r>
-      <w:proofErr w:type="gramEnd"/>
-      <w:r>
-        <w:rPr>
-          <w:lang w:val="en-US"/>
-        </w:rPr>
-        <w:t xml:space="preserve"> world </w:t>
-      </w:r>
-      <w:proofErr w:type="spellStart"/>
-      <w:r>
-        <w:rPr>
-          <w:lang w:val="en-US"/>
-        </w:rPr>
-        <w:t>world</w:t>
-      </w:r>
-      <w:proofErr w:type="spellEnd"/>
-      <w:r>
-        <w:rPr>
-          <w:lang w:val="en-US"/>
-        </w:rPr>
-        <w:t xml:space="preserve">[0] 0 </w:t>
-      </w:r>
-      <w:proofErr w:type="spellStart"/>
-      <w:r>
-        <w:rPr>
-          <w:lang w:val="en-US"/>
-        </w:rPr>
-        <w:t>0</w:t>
-      </w:r>
-      <w:proofErr w:type="spellEnd"/>
-      <w:r>
-        <w:rPr>
-          <w:lang w:val="en-US"/>
-        </w:rPr>
-        <w:t xml:space="preserve"> </w:t>
-      </w:r>
-      <w:proofErr w:type="spellStart"/>
-      <w:r>
-        <w:rPr>
-          <w:lang w:val="en-US"/>
-        </w:rPr>
-        <w:t>0</w:t>
-      </w:r>
-      <w:proofErr w:type="spellEnd"/>
+      <w:r>
+        <w:rPr>
+          <w:lang w:val="en-US"/>
+        </w:rPr>
+        <w:t>vmatrix4 world world[0] 0 0 0</w:t>
+      </w:r>
     </w:p>
     <w:p>
       <w:pPr>
@@ -2483,33 +1914,11 @@
           <w:lang w:val="en-US"/>
         </w:rPr>
       </w:pPr>
-      <w:proofErr w:type="gramStart"/>
-      <w:r>
-        <w:rPr>
-          <w:lang w:val="en-US"/>
-        </w:rPr>
-        <w:t>vmatrix4</w:t>
-      </w:r>
-      <w:proofErr w:type="gramEnd"/>
-      <w:r>
-        <w:rPr>
-          <w:lang w:val="en-US"/>
-        </w:rPr>
-        <w:t xml:space="preserve"> </w:t>
-      </w:r>
-      <w:proofErr w:type="spellStart"/>
-      <w:r>
-        <w:rPr>
-          <w:lang w:val="en-US"/>
-        </w:rPr>
-        <w:t>worldInverse</w:t>
-      </w:r>
-      <w:proofErr w:type="spellEnd"/>
-      <w:r>
-        <w:rPr>
-          <w:lang w:val="en-US"/>
-        </w:rPr>
-        <w:t xml:space="preserve">: </w:t>
+      <w:r>
+        <w:rPr>
+          <w:lang w:val="en-US"/>
+        </w:rPr>
+        <w:t xml:space="preserve">vmatrix4 worldInverse: </w:t>
       </w:r>
       <w:r>
         <w:rPr>
@@ -2535,62 +1944,24 @@
           <w:lang w:val="en-US"/>
         </w:rPr>
       </w:pPr>
-      <w:proofErr w:type="gramStart"/>
-      <w:r>
-        <w:rPr>
-          <w:lang w:val="en-US"/>
-        </w:rPr>
-        <w:t>vmatrix4</w:t>
-      </w:r>
-      <w:proofErr w:type="gramEnd"/>
-      <w:r>
-        <w:rPr>
-          <w:lang w:val="en-US"/>
-        </w:rPr>
-        <w:t xml:space="preserve"> </w:t>
-      </w:r>
-      <w:proofErr w:type="spellStart"/>
-      <w:r>
-        <w:rPr>
-          <w:lang w:val="en-US"/>
-        </w:rPr>
-        <w:t>worldInverse</w:t>
-      </w:r>
-      <w:proofErr w:type="spellEnd"/>
-      <w:r>
-        <w:rPr>
-          <w:lang w:val="en-US"/>
-        </w:rPr>
-        <w:t xml:space="preserve">  </w:t>
-      </w:r>
-      <w:r>
-        <w:rPr>
-          <w:lang w:val="en-US"/>
-        </w:rPr>
-        <w:t xml:space="preserve">world[1] 0 </w:t>
-      </w:r>
-      <w:proofErr w:type="spellStart"/>
-      <w:r>
-        <w:rPr>
-          <w:lang w:val="en-US"/>
-        </w:rPr>
-        <w:t>0</w:t>
-      </w:r>
-      <w:proofErr w:type="spellEnd"/>
-      <w:r>
-        <w:rPr>
-          <w:lang w:val="en-US"/>
-        </w:rPr>
-        <w:t xml:space="preserve"> </w:t>
-      </w:r>
-      <w:proofErr w:type="spellStart"/>
-      <w:r>
-        <w:rPr>
-          <w:lang w:val="en-US"/>
-        </w:rPr>
-        <w:t>0</w:t>
-      </w:r>
-      <w:proofErr w:type="spellEnd"/>
+      <w:r>
+        <w:rPr>
+          <w:lang w:val="en-US"/>
+        </w:rPr>
+        <w:t xml:space="preserve">vmatrix4 </w:t>
+      </w:r>
+      <w:r>
+        <w:rPr>
+          <w:lang w:val="en-US"/>
+        </w:rPr>
+        <w:t xml:space="preserve">worldInverse  </w:t>
+      </w:r>
+      <w:r>
+        <w:rPr>
+          <w:lang w:val="en-US"/>
+        </w:rPr>
+        <w:t>world[1] 0 0 0</w:t>
+      </w:r>
     </w:p>
     <w:p>
       <w:pPr>
@@ -2603,62 +1974,24 @@
           <w:lang w:val="en-US"/>
         </w:rPr>
       </w:pPr>
-      <w:proofErr w:type="gramStart"/>
-      <w:r>
-        <w:rPr>
-          <w:lang w:val="en-US"/>
-        </w:rPr>
-        <w:t>vmatrix4</w:t>
-      </w:r>
-      <w:proofErr w:type="gramEnd"/>
-      <w:r>
-        <w:rPr>
-          <w:lang w:val="en-US"/>
-        </w:rPr>
-        <w:t xml:space="preserve"> </w:t>
-      </w:r>
-      <w:proofErr w:type="spellStart"/>
-      <w:r>
-        <w:rPr>
-          <w:lang w:val="en-US"/>
-        </w:rPr>
-        <w:t>worldInverse</w:t>
-      </w:r>
-      <w:proofErr w:type="spellEnd"/>
-      <w:r>
-        <w:rPr>
-          <w:lang w:val="en-US"/>
-        </w:rPr>
-        <w:t xml:space="preserve">  </w:t>
-      </w:r>
-      <w:r>
-        <w:rPr>
-          <w:lang w:val="en-US"/>
-        </w:rPr>
-        <w:t xml:space="preserve">world[0] 0 </w:t>
-      </w:r>
-      <w:proofErr w:type="spellStart"/>
-      <w:r>
-        <w:rPr>
-          <w:lang w:val="en-US"/>
-        </w:rPr>
-        <w:t>0</w:t>
-      </w:r>
-      <w:proofErr w:type="spellEnd"/>
-      <w:r>
-        <w:rPr>
-          <w:lang w:val="en-US"/>
-        </w:rPr>
-        <w:t xml:space="preserve"> </w:t>
-      </w:r>
-      <w:proofErr w:type="spellStart"/>
-      <w:r>
-        <w:rPr>
-          <w:lang w:val="en-US"/>
-        </w:rPr>
-        <w:t>makeInverse</w:t>
-      </w:r>
-      <w:proofErr w:type="spellEnd"/>
+      <w:r>
+        <w:rPr>
+          <w:lang w:val="en-US"/>
+        </w:rPr>
+        <w:t xml:space="preserve">vmatrix4 </w:t>
+      </w:r>
+      <w:r>
+        <w:rPr>
+          <w:lang w:val="en-US"/>
+        </w:rPr>
+        <w:t xml:space="preserve">worldInverse  </w:t>
+      </w:r>
+      <w:r>
+        <w:rPr>
+          <w:lang w:val="en-US"/>
+        </w:rPr>
+        <w:t>world[0] 0 0 makeInverse</w:t>
+      </w:r>
     </w:p>
     <w:p>
       <w:pPr>
@@ -2671,56 +2004,12 @@
           <w:lang w:val="en-US"/>
         </w:rPr>
       </w:pPr>
-      <w:proofErr w:type="gramStart"/>
-      <w:r>
-        <w:rPr>
-          <w:lang w:val="en-US"/>
-        </w:rPr>
-        <w:t>vmatrix4</w:t>
-      </w:r>
-      <w:proofErr w:type="gramEnd"/>
-      <w:r>
-        <w:rPr>
-          <w:lang w:val="en-US"/>
-        </w:rPr>
-        <w:t xml:space="preserve"> </w:t>
-      </w:r>
-      <w:proofErr w:type="spellStart"/>
-      <w:r>
-        <w:rPr>
-          <w:lang w:val="en-US"/>
-        </w:rPr>
-        <w:t>projViewWorldInv</w:t>
-      </w:r>
-      <w:proofErr w:type="spellEnd"/>
-      <w:r>
-        <w:rPr>
-          <w:lang w:val="en-US"/>
-        </w:rPr>
-        <w:t xml:space="preserve"> </w:t>
-      </w:r>
-      <w:proofErr w:type="spellStart"/>
-      <w:r>
-        <w:rPr>
-          <w:lang w:val="en-US"/>
-        </w:rPr>
-        <w:t>proj</w:t>
-      </w:r>
-      <w:proofErr w:type="spellEnd"/>
-      <w:r>
-        <w:rPr>
-          <w:lang w:val="en-US"/>
-        </w:rPr>
-        <w:t xml:space="preserve">[0] view[0] world[0] </w:t>
-      </w:r>
-      <w:proofErr w:type="spellStart"/>
-      <w:r>
-        <w:rPr>
-          <w:lang w:val="en-US"/>
-        </w:rPr>
-        <w:t>makeInverse</w:t>
-      </w:r>
-      <w:proofErr w:type="spellEnd"/>
+      <w:r>
+        <w:rPr>
+          <w:lang w:val="en-US"/>
+        </w:rPr>
+        <w:t>vmatrix4 projViewWorldInv proj[0] view[0] world[0] makeInverse</w:t>
+      </w:r>
     </w:p>
     <w:p>
       <w:pPr>
@@ -2733,47 +2022,11 @@
           <w:lang w:val="en-US"/>
         </w:rPr>
       </w:pPr>
-      <w:proofErr w:type="gramStart"/>
-      <w:r>
-        <w:rPr>
-          <w:lang w:val="en-US"/>
-        </w:rPr>
-        <w:t>pmatrix4</w:t>
-      </w:r>
-      <w:proofErr w:type="gramEnd"/>
-      <w:r>
-        <w:rPr>
-          <w:lang w:val="en-US"/>
-        </w:rPr>
-        <w:t xml:space="preserve"> </w:t>
-      </w:r>
-      <w:proofErr w:type="spellStart"/>
-      <w:r>
-        <w:rPr>
-          <w:lang w:val="en-US"/>
-        </w:rPr>
-        <w:t>viewProj</w:t>
-      </w:r>
-      <w:proofErr w:type="spellEnd"/>
-      <w:r>
-        <w:rPr>
-          <w:lang w:val="en-US"/>
-        </w:rPr>
-        <w:t xml:space="preserve"> 0 view[0] </w:t>
-      </w:r>
-      <w:proofErr w:type="spellStart"/>
-      <w:r>
-        <w:rPr>
-          <w:lang w:val="en-US"/>
-        </w:rPr>
-        <w:t>proj</w:t>
-      </w:r>
-      <w:proofErr w:type="spellEnd"/>
-      <w:r>
-        <w:rPr>
-          <w:lang w:val="en-US"/>
-        </w:rPr>
-        <w:t>[0] 0</w:t>
+      <w:r>
+        <w:rPr>
+          <w:lang w:val="en-US"/>
+        </w:rPr>
+        <w:t>pmatrix4 viewProj 0 view[0] proj[0] 0</w:t>
       </w:r>
     </w:p>
     <w:p>
@@ -2787,19 +2040,11 @@
           <w:lang w:val="en-US"/>
         </w:rPr>
       </w:pPr>
-      <w:proofErr w:type="gramStart"/>
-      <w:r>
-        <w:rPr>
-          <w:lang w:val="en-US"/>
-        </w:rPr>
-        <w:t>etc</w:t>
-      </w:r>
-      <w:proofErr w:type="gramEnd"/>
-      <w:r>
-        <w:rPr>
-          <w:lang w:val="en-US"/>
-        </w:rPr>
-        <w:t>.</w:t>
+      <w:r>
+        <w:rPr>
+          <w:lang w:val="en-US"/>
+        </w:rPr>
+        <w:t>etc.</w:t>
       </w:r>
     </w:p>
     <w:p>
@@ -2839,67 +2084,17 @@
           <w:lang w:val="en-US"/>
         </w:rPr>
       </w:pPr>
-      <w:proofErr w:type="gramStart"/>
-      <w:r>
-        <w:rPr>
-          <w:lang w:val="en-US"/>
-        </w:rPr>
-        <w:t>set</w:t>
-      </w:r>
-      <w:proofErr w:type="gramEnd"/>
-      <w:r>
-        <w:rPr>
-          <w:lang w:val="en-US"/>
-        </w:rPr>
-        <w:t xml:space="preserve"> a vertex or a pixel constant using </w:t>
-      </w:r>
-      <w:proofErr w:type="spellStart"/>
-      <w:r>
-        <w:rPr>
-          <w:lang w:val="en-US"/>
-        </w:rPr>
-        <w:t>v,</w:t>
-      </w:r>
-      <w:r>
-        <w:rPr>
-          <w:lang w:val="en-US"/>
-        </w:rPr>
-        <w:t>p-constant_type</w:t>
-      </w:r>
-      <w:proofErr w:type="spellEnd"/>
-      <w:r>
-        <w:rPr>
-          <w:lang w:val="en-US"/>
-        </w:rPr>
-        <w:t xml:space="preserve"> – constant name - + </w:t>
-      </w:r>
-      <w:proofErr w:type="spellStart"/>
-      <w:r>
-        <w:rPr>
-          <w:lang w:val="en-US"/>
-        </w:rPr>
-        <w:t>ctime</w:t>
-      </w:r>
-      <w:proofErr w:type="spellEnd"/>
-      <w:r>
-        <w:rPr>
-          <w:lang w:val="en-US"/>
-        </w:rPr>
-        <w:t xml:space="preserve"> – </w:t>
-      </w:r>
-      <w:proofErr w:type="spellStart"/>
-      <w:r>
-        <w:rPr>
-          <w:lang w:val="en-US"/>
-        </w:rPr>
-        <w:t>division,currentTime</w:t>
-      </w:r>
-      <w:proofErr w:type="spellEnd"/>
-      <w:r>
-        <w:rPr>
-          <w:lang w:val="en-US"/>
-        </w:rPr>
-        <w:t xml:space="preserve"> . Example:</w:t>
+      <w:r>
+        <w:rPr>
+          <w:lang w:val="en-US"/>
+        </w:rPr>
+        <w:t>set a vertex or a pixel constant using v,</w:t>
+      </w:r>
+      <w:r>
+        <w:rPr>
+          <w:lang w:val="en-US"/>
+        </w:rPr>
+        <w:t>p-constant_type – constant name - + ctime – division,currentTime . Example:</w:t>
       </w:r>
     </w:p>
     <w:p>
@@ -2913,77 +2108,11 @@
           <w:lang w:val="en-US"/>
         </w:rPr>
       </w:pPr>
-      <w:proofErr w:type="spellStart"/>
-      <w:proofErr w:type="gramStart"/>
-      <w:r>
-        <w:rPr>
-          <w:lang w:val="en-US"/>
-        </w:rPr>
-        <w:t>pfloat</w:t>
-      </w:r>
-      <w:proofErr w:type="spellEnd"/>
-      <w:proofErr w:type="gramEnd"/>
-      <w:r>
-        <w:rPr>
-          <w:lang w:val="en-US"/>
-        </w:rPr>
-        <w:t xml:space="preserve"> </w:t>
-      </w:r>
-      <w:proofErr w:type="spellStart"/>
-      <w:r>
-        <w:rPr>
-          <w:lang w:val="en-US"/>
-        </w:rPr>
-        <w:t>myFloat</w:t>
-      </w:r>
-      <w:proofErr w:type="spellEnd"/>
-      <w:r>
-        <w:rPr>
-          <w:lang w:val="en-US"/>
-        </w:rPr>
-        <w:t xml:space="preserve"> + </w:t>
-      </w:r>
-      <w:proofErr w:type="spellStart"/>
-      <w:r>
-        <w:rPr>
-          <w:lang w:val="en-US"/>
-        </w:rPr>
-        <w:t>ctime</w:t>
-      </w:r>
-      <w:proofErr w:type="spellEnd"/>
-      <w:r>
-        <w:rPr>
-          <w:lang w:val="en-US"/>
-        </w:rPr>
-        <w:t xml:space="preserve"> 1000: set a float named “</w:t>
-      </w:r>
-      <w:proofErr w:type="spellStart"/>
-      <w:r>
-        <w:rPr>
-          <w:lang w:val="en-US"/>
-        </w:rPr>
-        <w:t>myFloat</w:t>
-      </w:r>
-      <w:proofErr w:type="spellEnd"/>
-      <w:r>
-        <w:rPr>
-          <w:lang w:val="en-US"/>
-        </w:rPr>
-        <w:t xml:space="preserve">” to the pixel </w:t>
-      </w:r>
-      <w:proofErr w:type="spellStart"/>
-      <w:r>
-        <w:rPr>
-          <w:lang w:val="en-US"/>
-        </w:rPr>
-        <w:t>shader</w:t>
-      </w:r>
-      <w:proofErr w:type="spellEnd"/>
-      <w:r>
-        <w:rPr>
-          <w:lang w:val="en-US"/>
-        </w:rPr>
-        <w:t xml:space="preserve"> with the current time value divided per 1000.</w:t>
+      <w:r>
+        <w:rPr>
+          <w:lang w:val="en-US"/>
+        </w:rPr>
+        <w:t>pfloat myFloat + ctime 1000: set a float named “myFloat” to the pixel shader with the current time value divided per 1000.</w:t>
       </w:r>
     </w:p>
     <w:p>
@@ -2997,94 +2126,19 @@
           <w:lang w:val="en-US"/>
         </w:rPr>
       </w:pPr>
-      <w:proofErr w:type="spellStart"/>
-      <w:proofErr w:type="gramStart"/>
-      <w:r>
-        <w:rPr>
-          <w:lang w:val="en-US"/>
-        </w:rPr>
-        <w:t>vfloat</w:t>
-      </w:r>
-      <w:proofErr w:type="spellEnd"/>
-      <w:proofErr w:type="gramEnd"/>
-      <w:r>
-        <w:rPr>
-          <w:lang w:val="en-US"/>
-        </w:rPr>
-        <w:t xml:space="preserve"> </w:t>
-      </w:r>
-      <w:proofErr w:type="spellStart"/>
-      <w:r>
-        <w:rPr>
-          <w:lang w:val="en-US"/>
-        </w:rPr>
-        <w:t>myFloat</w:t>
-      </w:r>
-      <w:proofErr w:type="spellEnd"/>
-      <w:r>
-        <w:rPr>
-          <w:lang w:val="en-US"/>
-        </w:rPr>
-        <w:t xml:space="preserve"> + </w:t>
-      </w:r>
-      <w:proofErr w:type="spellStart"/>
-      <w:r>
-        <w:rPr>
-          <w:lang w:val="en-US"/>
-        </w:rPr>
-        <w:t>ctime</w:t>
-      </w:r>
-      <w:proofErr w:type="spellEnd"/>
-      <w:r>
-        <w:rPr>
-          <w:lang w:val="en-US"/>
-        </w:rPr>
-        <w:t xml:space="preserve"> </w:t>
-      </w:r>
-      <w:proofErr w:type="spellStart"/>
-      <w:r>
-        <w:rPr>
-          <w:lang w:val="en-US"/>
-        </w:rPr>
-        <w:t>realTime</w:t>
-      </w:r>
-      <w:proofErr w:type="spellEnd"/>
-      <w:r>
-        <w:rPr>
-          <w:lang w:val="en-US"/>
-        </w:rPr>
-        <w:t>: set a float named “</w:t>
-      </w:r>
-      <w:proofErr w:type="spellStart"/>
-      <w:r>
-        <w:rPr>
-          <w:lang w:val="en-US"/>
-        </w:rPr>
-        <w:t>myFloat</w:t>
-      </w:r>
-      <w:proofErr w:type="spellEnd"/>
-      <w:r>
-        <w:rPr>
-          <w:lang w:val="en-US"/>
-        </w:rPr>
-        <w:t xml:space="preserve">” to the vertex </w:t>
-      </w:r>
-      <w:proofErr w:type="spellStart"/>
-      <w:r>
-        <w:rPr>
-          <w:lang w:val="en-US"/>
-        </w:rPr>
-        <w:t>shader</w:t>
-      </w:r>
-      <w:proofErr w:type="spellEnd"/>
-      <w:r>
-        <w:rPr>
-          <w:lang w:val="en-US"/>
-        </w:rPr>
-        <w:t xml:space="preserve"> with the current time value (same as if the current time is divided per 1)</w:t>
-      </w:r>
-      <w:bookmarkStart w:id="0" w:name="_GoBack"/>
-      <w:bookmarkEnd w:id="0"/>
+      <w:r>
+        <w:rPr>
+          <w:lang w:val="en-US"/>
+        </w:rPr>
+        <w:t>vfloat myFloat + ctime realTime: set a float named “myFloat” to the vertex shader with the current time value (same as if the current time is divided per 1)</w:t>
+      </w:r>
+    </w:p>
+    <w:p>
+      <w:pPr>
+        <w:rPr>
+          <w:lang w:val="en-US"/>
+        </w:rPr>
+      </w:pPr>
     </w:p>
     <w:p>
       <w:pPr>
@@ -3158,9 +2212,19 @@
           <w:tab w:val="left" w:pos="5280"/>
         </w:tabs>
         <w:rPr>
-          <w:lang w:val="en-US"/>
-        </w:rPr>
-      </w:pPr>
+          <w:u w:val="single"/>
+          <w:lang w:val="en-US"/>
+        </w:rPr>
+      </w:pPr>
+      <w:r>
+        <w:rPr>
+          <w:u w:val="single"/>
+          <w:lang w:val="en-US"/>
+        </w:rPr>
+        <w:t>Cf. UserInterface.pdf</w:t>
+      </w:r>
+      <w:bookmarkStart w:id="0" w:name="_GoBack"/>
+      <w:bookmarkEnd w:id="0"/>
     </w:p>
     <w:p>
       <w:pPr>
@@ -3171,44 +2235,9 @@
           <w:lang w:val="en-US"/>
         </w:rPr>
       </w:pPr>
-      <w:r>
-        <w:rPr>
-          <w:lang w:val="en-US"/>
-        </w:rPr>
-        <w:t xml:space="preserve">You’ll find the “Main Window” that is the “quick build” part of this editor. It automatically </w:t>
-      </w:r>
-      <w:r>
-        <w:rPr>
-          <w:lang w:val="en-US"/>
-        </w:rPr>
-        <w:t>assigns</w:t>
-      </w:r>
-      <w:r>
-        <w:rPr>
-          <w:lang w:val="en-US"/>
-        </w:rPr>
-        <w:t xml:space="preserve"> nodes to the co</w:t>
-      </w:r>
-      <w:r>
-        <w:rPr>
-          <w:lang w:val="en-US"/>
-        </w:rPr>
-        <w:t>re data in function of its type</w:t>
-      </w:r>
-      <w:r>
-        <w:rPr>
-          <w:lang w:val="en-US"/>
-        </w:rPr>
-        <w:t>:</w:t>
-      </w:r>
-    </w:p>
-    <w:p>
-      <w:pPr>
-        <w:pStyle w:val="ListParagraph"/>
-        <w:numPr>
-          <w:ilvl w:val="0"/>
-          <w:numId w:val="2"/>
-        </w:numPr>
+    </w:p>
+    <w:p>
+      <w:pPr>
         <w:tabs>
           <w:tab w:val="left" w:pos="5280"/>
         </w:tabs>
@@ -3220,55 +2249,31 @@
         <w:rPr>
           <w:lang w:val="en-US"/>
         </w:rPr>
-        <w:t>“</w:t>
-      </w:r>
-      <w:r>
-        <w:rPr>
-          <w:lang w:val="en-US"/>
-        </w:rPr>
-        <w:t>Terrains</w:t>
-      </w:r>
-      <w:r>
-        <w:rPr>
-          <w:lang w:val="en-US"/>
-        </w:rPr>
-        <w:t>”</w:t>
-      </w:r>
-      <w:r>
-        <w:rPr>
-          <w:lang w:val="en-US"/>
-        </w:rPr>
-        <w:t xml:space="preserve"> are static objects like a factory</w:t>
-      </w:r>
-      <w:r>
-        <w:rPr>
-          <w:lang w:val="en-US"/>
-        </w:rPr>
-        <w:t xml:space="preserve"> or a castle</w:t>
-      </w:r>
-      <w:r>
-        <w:rPr>
-          <w:lang w:val="en-US"/>
-        </w:rPr>
-        <w:t xml:space="preserve"> and </w:t>
-      </w:r>
-      <w:r>
-        <w:rPr>
-          <w:lang w:val="en-US"/>
-        </w:rPr>
-        <w:t>it is the main environment</w:t>
-      </w:r>
-      <w:r>
-        <w:rPr>
-          <w:lang w:val="en-US"/>
-        </w:rPr>
-        <w:t>. Terrains can also be height maps products where terrain painting is still in development</w:t>
-      </w:r>
-      <w:r>
-        <w:rPr>
-          <w:lang w:val="en-US"/>
-        </w:rPr>
-        <w:t xml:space="preserve"> </w:t>
+        <w:t xml:space="preserve">You’ll find the “Main Window” that is the “quick build” part of this editor. It automatically </w:t>
+      </w:r>
+      <w:r>
+        <w:rPr>
+          <w:lang w:val="en-US"/>
+        </w:rPr>
+        <w:t>assigns</w:t>
+      </w:r>
+      <w:r>
+        <w:rPr>
+          <w:lang w:val="en-US"/>
+        </w:rPr>
+        <w:t xml:space="preserve"> nodes to the co</w:t>
+      </w:r>
+      <w:r>
+        <w:rPr>
+          <w:lang w:val="en-US"/>
+        </w:rPr>
+        <w:t>re data in function of its type</w:t>
+      </w:r>
+      <w:r>
+        <w:rPr>
+          <w:lang w:val="en-US"/>
+        </w:rPr>
+        <w:t>:</w:t>
       </w:r>
     </w:p>
     <w:p>
@@ -3295,7 +2300,7 @@
         <w:rPr>
           <w:lang w:val="en-US"/>
         </w:rPr>
-        <w:t>Trees</w:t>
+        <w:t>Terrains</w:t>
       </w:r>
       <w:r>
         <w:rPr>
@@ -3307,13 +2312,37 @@
         <w:rPr>
           <w:lang w:val="en-US"/>
         </w:rPr>
-        <w:t xml:space="preserve"> are optimized scene nodes to represent vegetation. Maybe useless today because vegetation is still in development</w:t>
-      </w:r>
-      <w:r>
-        <w:rPr>
-          <w:lang w:val="en-US"/>
-        </w:rPr>
-        <w:t xml:space="preserve"> and began a few week ago</w:t>
+        <w:t xml:space="preserve"> are static objects like a factory</w:t>
+      </w:r>
+      <w:r>
+        <w:rPr>
+          <w:lang w:val="en-US"/>
+        </w:rPr>
+        <w:t xml:space="preserve"> or a castle</w:t>
+      </w:r>
+      <w:r>
+        <w:rPr>
+          <w:lang w:val="en-US"/>
+        </w:rPr>
+        <w:t xml:space="preserve"> and </w:t>
+      </w:r>
+      <w:r>
+        <w:rPr>
+          <w:lang w:val="en-US"/>
+        </w:rPr>
+        <w:t>it is the main environment</w:t>
+      </w:r>
+      <w:r>
+        <w:rPr>
+          <w:lang w:val="en-US"/>
+        </w:rPr>
+        <w:t>. Terrains can also be height maps products where terrain painting is still in development</w:t>
+      </w:r>
+      <w:r>
+        <w:rPr>
+          <w:lang w:val="en-US"/>
+        </w:rPr>
+        <w:t xml:space="preserve"> </w:t>
       </w:r>
     </w:p>
     <w:p>
@@ -3340,7 +2369,7 @@
         <w:rPr>
           <w:lang w:val="en-US"/>
         </w:rPr>
-        <w:t>Objects</w:t>
+        <w:t>Trees</w:t>
       </w:r>
       <w:r>
         <w:rPr>
@@ -3352,19 +2381,13 @@
         <w:rPr>
           <w:lang w:val="en-US"/>
         </w:rPr>
-        <w:t xml:space="preserve"> are animated objects</w:t>
-      </w:r>
-      <w:r>
-        <w:rPr>
-          <w:lang w:val="en-US"/>
-        </w:rPr>
-        <w:t>, like characters, or everything else</w:t>
-      </w:r>
-      <w:r>
-        <w:rPr>
-          <w:lang w:val="en-US"/>
-        </w:rPr>
-        <w:t xml:space="preserve"> animated</w:t>
+        <w:t xml:space="preserve"> are optimized scene nodes to represent vegetation. Maybe useless today because vegetation is still in development</w:t>
+      </w:r>
+      <w:r>
+        <w:rPr>
+          <w:lang w:val="en-US"/>
+        </w:rPr>
+        <w:t xml:space="preserve"> and began a few week ago</w:t>
       </w:r>
     </w:p>
     <w:p>
@@ -3391,7 +2414,7 @@
         <w:rPr>
           <w:lang w:val="en-US"/>
         </w:rPr>
-        <w:t>Lights</w:t>
+        <w:t>Objects</w:t>
       </w:r>
       <w:r>
         <w:rPr>
@@ -3403,13 +2426,19 @@
         <w:rPr>
           <w:lang w:val="en-US"/>
         </w:rPr>
-        <w:t xml:space="preserve"> will contain all the</w:t>
-      </w:r>
-      <w:r>
-        <w:rPr>
-          <w:lang w:val="en-US"/>
-        </w:rPr>
-        <w:t xml:space="preserve"> lights of your scene. You can edit shadow maps, colors, etc. using this tab</w:t>
+        <w:t xml:space="preserve"> are animated objects</w:t>
+      </w:r>
+      <w:r>
+        <w:rPr>
+          <w:lang w:val="en-US"/>
+        </w:rPr>
+        <w:t>, like characters, or everything else</w:t>
+      </w:r>
+      <w:r>
+        <w:rPr>
+          <w:lang w:val="en-US"/>
+        </w:rPr>
+        <w:t xml:space="preserve"> animated</w:t>
       </w:r>
     </w:p>
     <w:p>
@@ -3430,25 +2459,31 @@
         <w:rPr>
           <w:lang w:val="en-US"/>
         </w:rPr>
-        <w:t xml:space="preserve">“Water surfaces” is the tab containing </w:t>
-      </w:r>
-      <w:r>
-        <w:rPr>
-          <w:lang w:val="en-US"/>
-        </w:rPr>
-        <w:t>all your</w:t>
-      </w:r>
-      <w:r>
-        <w:rPr>
-          <w:lang w:val="en-US"/>
-        </w:rPr>
-        <w:t xml:space="preserve"> water surfaces. Now it’s an hard coded water surface</w:t>
-      </w:r>
-      <w:r>
-        <w:rPr>
-          <w:lang w:val="en-US"/>
-        </w:rPr>
-        <w:t xml:space="preserve"> but is going to be customized via scene node plugins</w:t>
+        <w:t>“</w:t>
+      </w:r>
+      <w:r>
+        <w:rPr>
+          <w:lang w:val="en-US"/>
+        </w:rPr>
+        <w:t>Lights</w:t>
+      </w:r>
+      <w:r>
+        <w:rPr>
+          <w:lang w:val="en-US"/>
+        </w:rPr>
+        <w:t>”</w:t>
+      </w:r>
+      <w:r>
+        <w:rPr>
+          <w:lang w:val="en-US"/>
+        </w:rPr>
+        <w:t xml:space="preserve"> will contain all the</w:t>
+      </w:r>
+      <w:r>
+        <w:rPr>
+          <w:lang w:val="en-US"/>
+        </w:rPr>
+        <w:t xml:space="preserve"> lights of your scene. You can edit shadow maps, colors, etc. using this tab</w:t>
       </w:r>
     </w:p>
     <w:p>
@@ -3469,11 +2504,34 @@
         <w:rPr>
           <w:lang w:val="en-US"/>
         </w:rPr>
-        <w:t>“Particles Systems” is now WIP</w:t>
-      </w:r>
-    </w:p>
-    <w:p>
-      <w:pPr>
+        <w:t xml:space="preserve">“Water surfaces” is the tab containing </w:t>
+      </w:r>
+      <w:r>
+        <w:rPr>
+          <w:lang w:val="en-US"/>
+        </w:rPr>
+        <w:t>all your</w:t>
+      </w:r>
+      <w:r>
+        <w:rPr>
+          <w:lang w:val="en-US"/>
+        </w:rPr>
+        <w:t xml:space="preserve"> water surfaces. Now it’s an hard coded water surface</w:t>
+      </w:r>
+      <w:r>
+        <w:rPr>
+          <w:lang w:val="en-US"/>
+        </w:rPr>
+        <w:t xml:space="preserve"> but is going to be customized via scene node plugins</w:t>
+      </w:r>
+    </w:p>
+    <w:p>
+      <w:pPr>
+        <w:pStyle w:val="ListParagraph"/>
+        <w:numPr>
+          <w:ilvl w:val="0"/>
+          <w:numId w:val="2"/>
+        </w:numPr>
         <w:tabs>
           <w:tab w:val="left" w:pos="5280"/>
         </w:tabs>
@@ -3481,6 +2539,12 @@
           <w:lang w:val="en-US"/>
         </w:rPr>
       </w:pPr>
+      <w:r>
+        <w:rPr>
+          <w:lang w:val="en-US"/>
+        </w:rPr>
+        <w:t>“Particles Systems” is now WIP</w:t>
+      </w:r>
     </w:p>
     <w:p>
       <w:pPr>
@@ -3491,18 +2555,6 @@
           <w:lang w:val="en-US"/>
         </w:rPr>
       </w:pPr>
-      <w:r>
-        <w:rPr>
-          <w:lang w:val="en-US"/>
-        </w:rPr>
-        <w:t>The scene graph contains all collections of main window and an “Others” section. The “Others” section is the free scene management part of the editor. Still at a “To Do” state, you’ll be able to manage your scene graph</w:t>
-      </w:r>
-      <w:r>
-        <w:rPr>
-          <w:lang w:val="en-US"/>
-        </w:rPr>
-        <w:t xml:space="preserve"> at the Version 1.</w:t>
-      </w:r>
     </w:p>
     <w:p>
       <w:pPr>
@@ -3513,6 +2565,18 @@
           <w:lang w:val="en-US"/>
         </w:rPr>
       </w:pPr>
+      <w:r>
+        <w:rPr>
+          <w:lang w:val="en-US"/>
+        </w:rPr>
+        <w:t>The scene graph contains all collections of main window and an “Others” section. The “Others” section is the free scene management part of the editor. Still at a “To Do” state, you’ll be able to manage your scene graph</w:t>
+      </w:r>
+      <w:r>
+        <w:rPr>
+          <w:lang w:val="en-US"/>
+        </w:rPr>
+        <w:t xml:space="preserve"> at the Version 1.</w:t>
+      </w:r>
     </w:p>
     <w:p>
       <w:pPr>
@@ -3523,20 +2587,9 @@
           <w:lang w:val="en-US"/>
         </w:rPr>
       </w:pPr>
-      <w:r>
-        <w:rPr>
-          <w:lang w:val="en-US"/>
-        </w:rPr>
-        <w:t>Now, the following combinations are:</w:t>
-      </w:r>
-    </w:p>
-    <w:p>
-      <w:pPr>
-        <w:pStyle w:val="ListParagraph"/>
-        <w:numPr>
-          <w:ilvl w:val="0"/>
-          <w:numId w:val="2"/>
-        </w:numPr>
+    </w:p>
+    <w:p>
+      <w:pPr>
         <w:tabs>
           <w:tab w:val="left" w:pos="5280"/>
         </w:tabs>
@@ -3548,13 +2601,7 @@
         <w:rPr>
           <w:lang w:val="en-US"/>
         </w:rPr>
-        <w:t>CTRL+E: Edit the selected Node</w:t>
-      </w:r>
-      <w:r>
-        <w:rPr>
-          <w:lang w:val="en-US"/>
-        </w:rPr>
-        <w:t xml:space="preserve"> quickly</w:t>
+        <w:t>Now, the following combinations are:</w:t>
       </w:r>
     </w:p>
     <w:p>
@@ -3575,7 +2622,13 @@
         <w:rPr>
           <w:lang w:val="en-US"/>
         </w:rPr>
-        <w:t>Hold Control to manipulate the current camera</w:t>
+        <w:t>CTRL+E: Edit the selected Node</w:t>
+      </w:r>
+      <w:r>
+        <w:rPr>
+          <w:lang w:val="en-US"/>
+        </w:rPr>
+        <w:t xml:space="preserve"> quickly</w:t>
       </w:r>
     </w:p>
     <w:p>
@@ -3596,7 +2649,7 @@
         <w:rPr>
           <w:lang w:val="en-US"/>
         </w:rPr>
-        <w:t>CTRL+SHIFT+E: Edit the selected node materials</w:t>
+        <w:t>Hold Control to manipulate the current camera</w:t>
       </w:r>
     </w:p>
     <w:p>
@@ -3617,43 +2670,7 @@
         <w:rPr>
           <w:lang w:val="en-US"/>
         </w:rPr>
-        <w:t>SHIFT+A: Edit animator</w:t>
-      </w:r>
-      <w:r>
-        <w:rPr>
-          <w:lang w:val="en-US"/>
-        </w:rPr>
-        <w:t xml:space="preserve">s of the selected node (It is </w:t>
-      </w:r>
-      <w:r>
-        <w:rPr>
-          <w:lang w:val="en-US"/>
-        </w:rPr>
-        <w:t xml:space="preserve">WIP and </w:t>
-      </w:r>
-      <w:r>
-        <w:rPr>
-          <w:lang w:val="en-US"/>
-        </w:rPr>
-        <w:t xml:space="preserve">it’s </w:t>
-      </w:r>
-      <w:r>
-        <w:rPr>
-          <w:lang w:val="en-US"/>
-        </w:rPr>
-        <w:t>a test version for managing animators</w:t>
-      </w:r>
-      <w:r>
-        <w:rPr>
-          <w:lang w:val="en-US"/>
-        </w:rPr>
-        <w:t xml:space="preserve"> of scene nodes</w:t>
-      </w:r>
-      <w:r>
-        <w:rPr>
-          <w:lang w:val="en-US"/>
-        </w:rPr>
-        <w:t>)</w:t>
+        <w:t>CTRL+SHIFT+E: Edit the selected node materials</w:t>
       </w:r>
     </w:p>
     <w:p>
@@ -3674,7 +2691,43 @@
         <w:rPr>
           <w:lang w:val="en-US"/>
         </w:rPr>
-        <w:t>CTRL+A: On an object, it will open a window to edit easily existing frames of your animated object. To enter bones edition simply click on the context menu “Edit” and then “Edit Bones”</w:t>
+        <w:t>SHIFT+A: Edit animator</w:t>
+      </w:r>
+      <w:r>
+        <w:rPr>
+          <w:lang w:val="en-US"/>
+        </w:rPr>
+        <w:t xml:space="preserve">s of the selected node (It is </w:t>
+      </w:r>
+      <w:r>
+        <w:rPr>
+          <w:lang w:val="en-US"/>
+        </w:rPr>
+        <w:t xml:space="preserve">WIP and </w:t>
+      </w:r>
+      <w:r>
+        <w:rPr>
+          <w:lang w:val="en-US"/>
+        </w:rPr>
+        <w:t xml:space="preserve">it’s </w:t>
+      </w:r>
+      <w:r>
+        <w:rPr>
+          <w:lang w:val="en-US"/>
+        </w:rPr>
+        <w:t>a test version for managing animators</w:t>
+      </w:r>
+      <w:r>
+        <w:rPr>
+          <w:lang w:val="en-US"/>
+        </w:rPr>
+        <w:t xml:space="preserve"> of scene nodes</w:t>
+      </w:r>
+      <w:r>
+        <w:rPr>
+          <w:lang w:val="en-US"/>
+        </w:rPr>
+        <w:t>)</w:t>
       </w:r>
     </w:p>
     <w:p>
@@ -3695,37 +2748,7 @@
         <w:rPr>
           <w:lang w:val="en-US"/>
         </w:rPr>
-        <w:t xml:space="preserve">When moving a scene node using crosses, press “Space” and you’ll </w:t>
-      </w:r>
-      <w:r>
-        <w:rPr>
-          <w:lang w:val="en-US"/>
-        </w:rPr>
-        <w:t>obtain</w:t>
-      </w:r>
-      <w:r>
-        <w:rPr>
-          <w:lang w:val="en-US"/>
-        </w:rPr>
-        <w:t xml:space="preserve"> a free position </w:t>
-      </w:r>
-      <w:r>
-        <w:rPr>
-          <w:lang w:val="en-US"/>
-        </w:rPr>
-        <w:t>on</w:t>
-      </w:r>
-      <w:r>
-        <w:rPr>
-          <w:lang w:val="en-US"/>
-        </w:rPr>
-        <w:t xml:space="preserve"> axis X and Z</w:t>
-      </w:r>
-      <w:r>
-        <w:rPr>
-          <w:lang w:val="en-US"/>
-        </w:rPr>
-        <w:t xml:space="preserve"> + Y using the mouse’s wheel.</w:t>
+        <w:t>CTRL+A: On an object, it will open a window to edit easily existing frames of your animated object. To enter bones edition simply click on the context menu “Edit” and then “Edit Bones”</w:t>
       </w:r>
     </w:p>
     <w:p>
@@ -3746,7 +2769,37 @@
         <w:rPr>
           <w:lang w:val="en-US"/>
         </w:rPr>
-        <w:t>CTRL+S: Save the project, now it saves the project at the editor’s executable root directory</w:t>
+        <w:t xml:space="preserve">When moving a scene node using crosses, press “Space” and you’ll </w:t>
+      </w:r>
+      <w:r>
+        <w:rPr>
+          <w:lang w:val="en-US"/>
+        </w:rPr>
+        <w:t>obtain</w:t>
+      </w:r>
+      <w:r>
+        <w:rPr>
+          <w:lang w:val="en-US"/>
+        </w:rPr>
+        <w:t xml:space="preserve"> a free position </w:t>
+      </w:r>
+      <w:r>
+        <w:rPr>
+          <w:lang w:val="en-US"/>
+        </w:rPr>
+        <w:t>on</w:t>
+      </w:r>
+      <w:r>
+        <w:rPr>
+          <w:lang w:val="en-US"/>
+        </w:rPr>
+        <w:t xml:space="preserve"> axis X and Z</w:t>
+      </w:r>
+      <w:r>
+        <w:rPr>
+          <w:lang w:val="en-US"/>
+        </w:rPr>
+        <w:t xml:space="preserve"> + Y using the mouse’s wheel.</w:t>
       </w:r>
     </w:p>
     <w:p>
@@ -3767,7 +2820,7 @@
         <w:rPr>
           <w:lang w:val="en-US"/>
         </w:rPr>
-        <w:t>CTRL+O: Open an existing project</w:t>
+        <w:t>CTRL+S: Save the project, now it saves the project at the editor’s executable root directory</w:t>
       </w:r>
     </w:p>
     <w:p>
@@ -3784,19 +2837,11 @@
           <w:lang w:val="en-US"/>
         </w:rPr>
       </w:pPr>
-      <w:proofErr w:type="spellStart"/>
-      <w:r>
-        <w:rPr>
-          <w:lang w:val="en-US"/>
-        </w:rPr>
-        <w:t>SHIFT+Left</w:t>
-      </w:r>
-      <w:proofErr w:type="spellEnd"/>
-      <w:r>
-        <w:rPr>
-          <w:lang w:val="en-US"/>
-        </w:rPr>
-        <w:t xml:space="preserve"> Click: Select the selected object on the 3D context</w:t>
+      <w:r>
+        <w:rPr>
+          <w:lang w:val="en-US"/>
+        </w:rPr>
+        <w:t>CTRL+O: Open an existing project</w:t>
       </w:r>
     </w:p>
     <w:p>
@@ -3817,14 +2862,14 @@
         <w:rPr>
           <w:lang w:val="en-US"/>
         </w:rPr>
-        <w:t>Right Click:</w:t>
-      </w:r>
-    </w:p>
-    <w:p>
-      <w:pPr>
-        <w:pStyle w:val="ListParagraph"/>
-        <w:numPr>
-          <w:ilvl w:val="1"/>
+        <w:t>SHIFT+Left Click: Select the selected object on the 3D context</w:t>
+      </w:r>
+    </w:p>
+    <w:p>
+      <w:pPr>
+        <w:pStyle w:val="ListParagraph"/>
+        <w:numPr>
+          <w:ilvl w:val="0"/>
           <w:numId w:val="2"/>
         </w:numPr>
         <w:tabs>
@@ -3838,7 +2883,7 @@
         <w:rPr>
           <w:lang w:val="en-US"/>
         </w:rPr>
-        <w:t>On the main window</w:t>
+        <w:t>Right Click:</w:t>
       </w:r>
     </w:p>
     <w:p>
@@ -3859,11 +2904,16 @@
         <w:rPr>
           <w:lang w:val="en-US"/>
         </w:rPr>
-        <w:t>On the scene graph</w:t>
-      </w:r>
-    </w:p>
-    <w:p>
-      <w:pPr>
+        <w:t>On the main window</w:t>
+      </w:r>
+    </w:p>
+    <w:p>
+      <w:pPr>
+        <w:pStyle w:val="ListParagraph"/>
+        <w:numPr>
+          <w:ilvl w:val="1"/>
+          <w:numId w:val="2"/>
+        </w:numPr>
         <w:tabs>
           <w:tab w:val="left" w:pos="5280"/>
         </w:tabs>
@@ -3871,12 +2921,15 @@
           <w:lang w:val="en-US"/>
         </w:rPr>
       </w:pPr>
-    </w:p>
-    <w:p>
-      <w:pPr>
-        <w:tabs>
-          <w:tab w:val="left" w:pos="5280"/>
-        </w:tabs>
+      <w:r>
+        <w:rPr>
+          <w:lang w:val="en-US"/>
+        </w:rPr>
+        <w:t>On the scene graph</w:t>
+      </w:r>
+    </w:p>
+    <w:p>
+      <w:pPr>
         <w:rPr>
           <w:lang w:val="en-US"/>
         </w:rPr>

</xml_diff>